<commit_message>
Partial Edits of Derivative Chapter
unfinished edits completed in derivative chapter. I have to actually
think more....
</commit_message>
<xml_diff>
--- a/ListOfLabeledProblems.docx
+++ b/ListOfLabeledProblems.docx
@@ -1,6 +1,6 @@
 
 <file path=word/document.xml><?xml version="1.0" encoding="utf-8"?>
-<w:document xmlns:wpc="http://schemas.microsoft.com/office/word/2010/wordprocessingCanvas" xmlns:cx="http://schemas.microsoft.com/office/drawing/2014/chartex" xmlns:mc="http://schemas.openxmlformats.org/markup-compatibility/2006" xmlns:o="urn:schemas-microsoft-com:office:office" xmlns:r="http://schemas.openxmlformats.org/officeDocument/2006/relationships" xmlns:m="http://schemas.openxmlformats.org/officeDocument/2006/math" xmlns:v="urn:schemas-microsoft-com:vml" xmlns:wp14="http://schemas.microsoft.com/office/word/2010/wordprocessingDrawing" xmlns:wp="http://schemas.openxmlformats.org/drawingml/2006/wordprocessingDrawing" xmlns:w10="urn:schemas-microsoft-com:office:word" xmlns:w="http://schemas.openxmlformats.org/wordprocessingml/2006/main" xmlns:w14="http://schemas.microsoft.com/office/word/2010/wordml" xmlns:w15="http://schemas.microsoft.com/office/word/2012/wordml" xmlns:w16se="http://schemas.microsoft.com/office/word/2015/wordml/symex" xmlns:wpg="http://schemas.microsoft.com/office/word/2010/wordprocessingGroup" xmlns:wpi="http://schemas.microsoft.com/office/word/2010/wordprocessingInk" xmlns:wne="http://schemas.microsoft.com/office/word/2006/wordml" xmlns:wps="http://schemas.microsoft.com/office/word/2010/wordprocessingShape" mc:Ignorable="w14 w15 w16se wp14">
+<w:document xmlns:wpc="http://schemas.microsoft.com/office/word/2010/wordprocessingCanvas" xmlns:cx="http://schemas.microsoft.com/office/drawing/2014/chartex" xmlns:cx1="http://schemas.microsoft.com/office/drawing/2015/9/8/chartex" xmlns:mc="http://schemas.openxmlformats.org/markup-compatibility/2006" xmlns:o="urn:schemas-microsoft-com:office:office" xmlns:r="http://schemas.openxmlformats.org/officeDocument/2006/relationships" xmlns:m="http://schemas.openxmlformats.org/officeDocument/2006/math" xmlns:v="urn:schemas-microsoft-com:vml" xmlns:wp14="http://schemas.microsoft.com/office/word/2010/wordprocessingDrawing" xmlns:wp="http://schemas.openxmlformats.org/drawingml/2006/wordprocessingDrawing" xmlns:w10="urn:schemas-microsoft-com:office:word" xmlns:w="http://schemas.openxmlformats.org/wordprocessingml/2006/main" xmlns:w14="http://schemas.microsoft.com/office/word/2010/wordml" xmlns:w15="http://schemas.microsoft.com/office/word/2012/wordml" xmlns:w16se="http://schemas.microsoft.com/office/word/2015/wordml/symex" xmlns:wpg="http://schemas.microsoft.com/office/word/2010/wordprocessingGroup" xmlns:wpi="http://schemas.microsoft.com/office/word/2010/wordprocessingInk" xmlns:wne="http://schemas.microsoft.com/office/word/2006/wordml" xmlns:wps="http://schemas.microsoft.com/office/word/2010/wordprocessingShape" mc:Ignorable="w14 w15 w16se wp14">
   <w:body>
     <w:p>
       <w:pPr>
@@ -48,21 +48,12 @@
           <w:lang w:val="en"/>
         </w:rPr>
       </w:pPr>
-      <w:proofErr w:type="spellStart"/>
-      <w:r>
-        <w:rPr>
-          <w:rFonts w:ascii="Calibri" w:hAnsi="Calibri" w:cs="Calibri"/>
-          <w:lang w:val="en"/>
-        </w:rPr>
-        <w:t>firstreview</w:t>
-      </w:r>
-      <w:proofErr w:type="spellEnd"/>
-      <w:r>
-        <w:rPr>
-          <w:rFonts w:ascii="Calibri" w:hAnsi="Calibri" w:cs="Calibri"/>
-          <w:lang w:val="en"/>
-        </w:rPr>
-        <w:t xml:space="preserve"> --- the first review problem, graphing functions.</w:t>
+      <w:r>
+        <w:rPr>
+          <w:rFonts w:ascii="Calibri" w:hAnsi="Calibri" w:cs="Calibri"/>
+          <w:lang w:val="en"/>
+        </w:rPr>
+        <w:t>firstreview --- the first review problem, graphing functions.</w:t>
       </w:r>
     </w:p>
     <w:p>
@@ -435,6 +426,50 @@
         <w:spacing w:after="200" w:line="276" w:lineRule="auto"/>
         <w:rPr>
           <w:rFonts w:ascii="Calibri" w:hAnsi="Calibri" w:cs="Calibri"/>
+          <w:color w:val="FF0000"/>
+          <w:lang w:val="en"/>
+        </w:rPr>
+      </w:pPr>
+      <w:proofErr w:type="spellStart"/>
+      <w:proofErr w:type="gramStart"/>
+      <w:r>
+        <w:rPr>
+          <w:rFonts w:ascii="Calibri" w:hAnsi="Calibri" w:cs="Calibri"/>
+          <w:color w:val="FF0000"/>
+          <w:lang w:val="en"/>
+        </w:rPr>
+        <w:t>prob:crossproduct</w:t>
+      </w:r>
+      <w:proofErr w:type="spellEnd"/>
+      <w:proofErr w:type="gramEnd"/>
+      <w:r>
+        <w:rPr>
+          <w:rFonts w:ascii="Calibri" w:hAnsi="Calibri" w:cs="Calibri"/>
+          <w:color w:val="FF0000"/>
+          <w:lang w:val="en"/>
+        </w:rPr>
+        <w:t xml:space="preserve"> </w:t>
+      </w:r>
+      <w:proofErr w:type="spellStart"/>
+      <w:r>
+        <w:rPr>
+          <w:rFonts w:ascii="Calibri" w:hAnsi="Calibri" w:cs="Calibri"/>
+          <w:color w:val="FF0000"/>
+          <w:lang w:val="en"/>
+        </w:rPr>
+        <w:t>normalvector</w:t>
+      </w:r>
+      <w:proofErr w:type="spellEnd"/>
+    </w:p>
+    <w:p>
+      <w:pPr>
+        <w:widowControl w:val="0"/>
+        <w:autoSpaceDE w:val="0"/>
+        <w:autoSpaceDN w:val="0"/>
+        <w:adjustRightInd w:val="0"/>
+        <w:spacing w:after="200" w:line="276" w:lineRule="auto"/>
+        <w:rPr>
+          <w:rFonts w:ascii="Calibri" w:hAnsi="Calibri" w:cs="Calibri"/>
           <w:lang w:val="en"/>
         </w:rPr>
       </w:pPr>
@@ -627,355 +662,830 @@
           <w:lang w:val="en"/>
         </w:rPr>
       </w:pPr>
-      <w:r>
+      <w:proofErr w:type="gramStart"/>
+      <w:r>
+        <w:rPr>
+          <w:rFonts w:ascii="Calibri" w:hAnsi="Calibri" w:cs="Calibri"/>
+          <w:lang w:val="en"/>
+        </w:rPr>
+        <w:t>prob:transform</w:t>
+      </w:r>
+      <w:proofErr w:type="gramEnd"/>
+      <w:r>
+        <w:rPr>
+          <w:rFonts w:ascii="Calibri" w:hAnsi="Calibri" w:cs="Calibri"/>
+          <w:lang w:val="en"/>
+        </w:rPr>
+        <w:t>1 – first coordinate transform of non-polar. R2-&gt;R2</w:t>
+      </w:r>
+    </w:p>
+    <w:p>
+      <w:pPr>
+        <w:widowControl w:val="0"/>
+        <w:autoSpaceDE w:val="0"/>
+        <w:autoSpaceDN w:val="0"/>
+        <w:adjustRightInd w:val="0"/>
+        <w:spacing w:after="200" w:line="276" w:lineRule="auto"/>
+        <w:rPr>
+          <w:rFonts w:ascii="Calibri" w:hAnsi="Calibri" w:cs="Calibri"/>
+          <w:lang w:val="en"/>
+        </w:rPr>
+      </w:pPr>
+      <w:r>
+        <w:rPr>
+          <w:rFonts w:ascii="Calibri" w:hAnsi="Calibri" w:cs="Calibri"/>
+          <w:lang w:val="en"/>
+        </w:rPr>
+        <w:t>Missing: graphing spherical coordinates</w:t>
+      </w:r>
+    </w:p>
+    <w:p>
+      <w:pPr>
+        <w:widowControl w:val="0"/>
+        <w:autoSpaceDE w:val="0"/>
+        <w:autoSpaceDN w:val="0"/>
+        <w:adjustRightInd w:val="0"/>
+        <w:spacing w:after="200" w:line="276" w:lineRule="auto"/>
         <w:rPr>
           <w:rFonts w:ascii="Calibri" w:hAnsi="Calibri" w:cs="Calibri"/>
           <w:b/>
           <w:lang w:val="en"/>
         </w:rPr>
-        <w:t xml:space="preserve">Chapter 3b? – </w:t>
-      </w:r>
-      <w:r>
-        <w:rPr>
-          <w:rFonts w:ascii="Calibri" w:hAnsi="Calibri" w:cs="Calibri"/>
-          <w:lang w:val="en"/>
-        </w:rPr>
-        <w:t>Spherical coordinates?</w:t>
-      </w:r>
-    </w:p>
-    <w:p>
-      <w:pPr>
-        <w:widowControl w:val="0"/>
-        <w:autoSpaceDE w:val="0"/>
-        <w:autoSpaceDN w:val="0"/>
-        <w:adjustRightInd w:val="0"/>
-        <w:spacing w:after="200" w:line="276" w:lineRule="auto"/>
-        <w:rPr>
-          <w:rFonts w:ascii="Calibri" w:hAnsi="Calibri" w:cs="Calibri"/>
-          <w:lang w:val="en"/>
-        </w:rPr>
-      </w:pPr>
-      <w:r>
-        <w:rPr>
-          <w:rFonts w:ascii="Calibri" w:hAnsi="Calibri" w:cs="Calibri"/>
-          <w:lang w:val="en"/>
-        </w:rPr>
-        <w:t>Missing: graphing spherical coordinates</w:t>
+      </w:pPr>
+      <w:r>
+        <w:rPr>
+          <w:rFonts w:ascii="Calibri" w:hAnsi="Calibri" w:cs="Calibri"/>
+          <w:b/>
+          <w:lang w:val="en"/>
+        </w:rPr>
+        <w:t>Chapter 4: Parametric Equations</w:t>
+      </w:r>
+    </w:p>
+    <w:p>
+      <w:pPr>
+        <w:widowControl w:val="0"/>
+        <w:autoSpaceDE w:val="0"/>
+        <w:autoSpaceDN w:val="0"/>
+        <w:adjustRightInd w:val="0"/>
+        <w:spacing w:after="200" w:line="276" w:lineRule="auto"/>
+        <w:rPr>
+          <w:rFonts w:ascii="Calibri" w:hAnsi="Calibri" w:cs="Calibri"/>
+          <w:i/>
+          <w:lang w:val="en"/>
+        </w:rPr>
+      </w:pPr>
+      <w:proofErr w:type="spellStart"/>
+      <w:proofErr w:type="gramStart"/>
+      <w:r>
+        <w:rPr>
+          <w:rFonts w:ascii="Calibri" w:hAnsi="Calibri" w:cs="Calibri"/>
+          <w:lang w:val="en"/>
+        </w:rPr>
+        <w:t>prob:line</w:t>
+      </w:r>
+      <w:proofErr w:type="spellEnd"/>
+      <w:proofErr w:type="gramEnd"/>
+      <w:r>
+        <w:rPr>
+          <w:rFonts w:ascii="Calibri" w:hAnsi="Calibri" w:cs="Calibri"/>
+          <w:lang w:val="en"/>
+        </w:rPr>
+        <w:t xml:space="preserve"> equation practice</w:t>
+      </w:r>
+      <w:r>
+        <w:rPr>
+          <w:rFonts w:ascii="Calibri" w:hAnsi="Calibri" w:cs="Calibri"/>
+          <w:lang w:val="en"/>
+        </w:rPr>
+        <w:t xml:space="preserve"> – generate parametric equation for line through 2 points (3-D) </w:t>
+      </w:r>
+      <w:r>
+        <w:rPr>
+          <w:rFonts w:ascii="Calibri" w:hAnsi="Calibri" w:cs="Calibri"/>
+          <w:i/>
+          <w:lang w:val="en"/>
+        </w:rPr>
+        <w:t xml:space="preserve">Is there a </w:t>
+      </w:r>
+      <w:r>
+        <w:rPr>
+          <w:rFonts w:ascii="Calibri" w:hAnsi="Calibri" w:cs="Calibri"/>
+          <w:i/>
+          <w:lang w:val="en"/>
+        </w:rPr>
+        <w:lastRenderedPageBreak/>
+        <w:t>better, earlier one??</w:t>
+      </w:r>
+    </w:p>
+    <w:p>
+      <w:pPr>
+        <w:widowControl w:val="0"/>
+        <w:autoSpaceDE w:val="0"/>
+        <w:autoSpaceDN w:val="0"/>
+        <w:adjustRightInd w:val="0"/>
+        <w:spacing w:after="200" w:line="276" w:lineRule="auto"/>
+        <w:rPr>
+          <w:rFonts w:ascii="Calibri" w:hAnsi="Calibri" w:cs="Calibri"/>
+          <w:lang w:val="en"/>
+        </w:rPr>
+      </w:pPr>
+      <w:proofErr w:type="spellStart"/>
+      <w:proofErr w:type="gramStart"/>
+      <w:r>
+        <w:rPr>
+          <w:rFonts w:ascii="Calibri" w:hAnsi="Calibri" w:cs="Calibri"/>
+          <w:lang w:val="en"/>
+        </w:rPr>
+        <w:t>sec:derivatives</w:t>
+      </w:r>
+      <w:proofErr w:type="spellEnd"/>
+      <w:proofErr w:type="gramEnd"/>
+      <w:r>
+        <w:rPr>
+          <w:rFonts w:ascii="Calibri" w:hAnsi="Calibri" w:cs="Calibri"/>
+          <w:lang w:val="en"/>
+        </w:rPr>
+        <w:t xml:space="preserve"> and tangent lines – A the section introducing vector derivatives and their relationship to a tangent line/equation of a line.</w:t>
+      </w:r>
+    </w:p>
+    <w:p>
+      <w:pPr>
+        <w:widowControl w:val="0"/>
+        <w:autoSpaceDE w:val="0"/>
+        <w:autoSpaceDN w:val="0"/>
+        <w:adjustRightInd w:val="0"/>
+        <w:spacing w:after="200" w:line="276" w:lineRule="auto"/>
+        <w:rPr>
+          <w:rFonts w:ascii="Calibri" w:hAnsi="Calibri" w:cs="Calibri"/>
+          <w:lang w:val="en"/>
+        </w:rPr>
+      </w:pPr>
+      <w:proofErr w:type="spellStart"/>
+      <w:proofErr w:type="gramStart"/>
+      <w:r>
+        <w:rPr>
+          <w:rFonts w:ascii="Calibri" w:hAnsi="Calibri" w:cs="Calibri"/>
+          <w:lang w:val="en"/>
+        </w:rPr>
+        <w:t>def:velocity</w:t>
+      </w:r>
+      <w:proofErr w:type="spellEnd"/>
+      <w:proofErr w:type="gramEnd"/>
+      <w:r>
+        <w:rPr>
+          <w:rFonts w:ascii="Calibri" w:hAnsi="Calibri" w:cs="Calibri"/>
+          <w:lang w:val="en"/>
+        </w:rPr>
+        <w:t xml:space="preserve"> acceleration – defines the first and second derivative of a position function as the velocity/acceleration. </w:t>
+      </w:r>
+    </w:p>
+    <w:p>
+      <w:pPr>
+        <w:widowControl w:val="0"/>
+        <w:autoSpaceDE w:val="0"/>
+        <w:autoSpaceDN w:val="0"/>
+        <w:adjustRightInd w:val="0"/>
+        <w:spacing w:after="200" w:line="276" w:lineRule="auto"/>
+        <w:rPr>
+          <w:rFonts w:ascii="Calibri" w:hAnsi="Calibri" w:cs="Calibri"/>
+          <w:b/>
+          <w:lang w:val="en"/>
+        </w:rPr>
+      </w:pPr>
+      <w:r>
+        <w:rPr>
+          <w:rFonts w:ascii="Calibri" w:hAnsi="Calibri" w:cs="Calibri"/>
+          <w:b/>
+          <w:lang w:val="en"/>
+        </w:rPr>
+        <w:t>Chapter 5</w:t>
+      </w:r>
+      <w:r>
+        <w:rPr>
+          <w:rFonts w:ascii="Calibri" w:hAnsi="Calibri" w:cs="Calibri"/>
+          <w:b/>
+          <w:lang w:val="en"/>
+        </w:rPr>
+        <w:t>: Functions</w:t>
+      </w:r>
+    </w:p>
+    <w:p>
+      <w:pPr>
+        <w:widowControl w:val="0"/>
+        <w:autoSpaceDE w:val="0"/>
+        <w:autoSpaceDN w:val="0"/>
+        <w:adjustRightInd w:val="0"/>
+        <w:spacing w:after="200" w:line="276" w:lineRule="auto"/>
+        <w:rPr>
+          <w:rFonts w:ascii="Calibri" w:hAnsi="Calibri" w:cs="Calibri"/>
+          <w:lang w:val="en"/>
+        </w:rPr>
+      </w:pPr>
+      <w:proofErr w:type="spellStart"/>
+      <w:proofErr w:type="gramStart"/>
+      <w:r>
+        <w:rPr>
+          <w:rFonts w:ascii="Calibri" w:hAnsi="Calibri" w:cs="Calibri"/>
+          <w:lang w:val="en"/>
+        </w:rPr>
+        <w:t>prob:pebbles</w:t>
+      </w:r>
+      <w:proofErr w:type="spellEnd"/>
+      <w:proofErr w:type="gramEnd"/>
+      <w:r>
+        <w:rPr>
+          <w:rFonts w:ascii="Calibri" w:hAnsi="Calibri" w:cs="Calibri"/>
+          <w:lang w:val="en"/>
+        </w:rPr>
+        <w:t xml:space="preserve"> – introductory problem that has a pebble dropping off a building in time</w:t>
+      </w:r>
+    </w:p>
+    <w:p>
+      <w:pPr>
+        <w:widowControl w:val="0"/>
+        <w:autoSpaceDE w:val="0"/>
+        <w:autoSpaceDN w:val="0"/>
+        <w:adjustRightInd w:val="0"/>
+        <w:spacing w:after="200" w:line="276" w:lineRule="auto"/>
+        <w:rPr>
+          <w:rFonts w:ascii="Calibri" w:hAnsi="Calibri" w:cs="Calibri"/>
+          <w:lang w:val="en"/>
+        </w:rPr>
+      </w:pPr>
+      <w:proofErr w:type="spellStart"/>
+      <w:proofErr w:type="gramStart"/>
+      <w:r>
+        <w:rPr>
+          <w:rFonts w:ascii="Calibri" w:hAnsi="Calibri" w:cs="Calibri"/>
+          <w:lang w:val="en"/>
+        </w:rPr>
+        <w:t>prob:parametric</w:t>
+      </w:r>
+      <w:proofErr w:type="spellEnd"/>
+      <w:proofErr w:type="gramEnd"/>
+      <w:r>
+        <w:rPr>
+          <w:rFonts w:ascii="Calibri" w:hAnsi="Calibri" w:cs="Calibri"/>
+          <w:lang w:val="en"/>
+        </w:rPr>
+        <w:t xml:space="preserve"> curve in plane  -- or, the horse on a track problem. </w:t>
+      </w:r>
+    </w:p>
+    <w:p>
+      <w:pPr>
+        <w:widowControl w:val="0"/>
+        <w:autoSpaceDE w:val="0"/>
+        <w:autoSpaceDN w:val="0"/>
+        <w:adjustRightInd w:val="0"/>
+        <w:spacing w:after="200" w:line="276" w:lineRule="auto"/>
+        <w:rPr>
+          <w:rFonts w:ascii="Calibri" w:hAnsi="Calibri" w:cs="Calibri"/>
+          <w:lang w:val="en"/>
+        </w:rPr>
+      </w:pPr>
+      <w:proofErr w:type="spellStart"/>
+      <w:proofErr w:type="gramStart"/>
+      <w:r>
+        <w:rPr>
+          <w:rFonts w:ascii="Calibri" w:hAnsi="Calibri" w:cs="Calibri"/>
+          <w:lang w:val="en"/>
+        </w:rPr>
+        <w:t>prob:jet</w:t>
+      </w:r>
+      <w:proofErr w:type="spellEnd"/>
+      <w:proofErr w:type="gramEnd"/>
+      <w:r>
+        <w:rPr>
+          <w:rFonts w:ascii="Calibri" w:hAnsi="Calibri" w:cs="Calibri"/>
+          <w:lang w:val="en"/>
+        </w:rPr>
+        <w:t xml:space="preserve"> intro for space curves  -- first problem about space curves and jets</w:t>
+      </w:r>
+      <w:r>
+        <w:rPr>
+          <w:rFonts w:ascii="Calibri" w:hAnsi="Calibri" w:cs="Calibri"/>
+          <w:lang w:val="en"/>
+        </w:rPr>
+        <w:t xml:space="preserve"> also labeled: “space curve example”</w:t>
+      </w:r>
+    </w:p>
+    <w:p>
+      <w:pPr>
+        <w:widowControl w:val="0"/>
+        <w:autoSpaceDE w:val="0"/>
+        <w:autoSpaceDN w:val="0"/>
+        <w:adjustRightInd w:val="0"/>
+        <w:spacing w:after="200" w:line="276" w:lineRule="auto"/>
+        <w:rPr>
+          <w:rFonts w:ascii="Calibri" w:hAnsi="Calibri" w:cs="Calibri"/>
+          <w:lang w:val="en"/>
+        </w:rPr>
+      </w:pPr>
+      <w:proofErr w:type="spellStart"/>
+      <w:proofErr w:type="gramStart"/>
+      <w:r>
+        <w:rPr>
+          <w:rFonts w:ascii="Calibri" w:hAnsi="Calibri" w:cs="Calibri"/>
+          <w:lang w:val="en"/>
+        </w:rPr>
+        <w:t>prob:function</w:t>
+      </w:r>
+      <w:proofErr w:type="spellEnd"/>
+      <w:proofErr w:type="gramEnd"/>
+      <w:r>
+        <w:rPr>
+          <w:rFonts w:ascii="Calibri" w:hAnsi="Calibri" w:cs="Calibri"/>
+          <w:lang w:val="en"/>
+        </w:rPr>
+        <w:t xml:space="preserve"> table  -- first introduction of the table for understanding input/output of functions.</w:t>
+      </w:r>
+    </w:p>
+    <w:p>
+      <w:pPr>
+        <w:widowControl w:val="0"/>
+        <w:autoSpaceDE w:val="0"/>
+        <w:autoSpaceDN w:val="0"/>
+        <w:adjustRightInd w:val="0"/>
+        <w:spacing w:after="200" w:line="276" w:lineRule="auto"/>
+        <w:rPr>
+          <w:rFonts w:ascii="Calibri" w:hAnsi="Calibri" w:cs="Calibri"/>
+          <w:lang w:val="en"/>
+        </w:rPr>
+      </w:pPr>
+      <w:proofErr w:type="spellStart"/>
+      <w:proofErr w:type="gramStart"/>
+      <w:r>
+        <w:rPr>
+          <w:rFonts w:ascii="Calibri" w:hAnsi="Calibri" w:cs="Calibri"/>
+          <w:lang w:val="en"/>
+        </w:rPr>
+        <w:t>prob:parametric</w:t>
+      </w:r>
+      <w:proofErr w:type="spellEnd"/>
+      <w:proofErr w:type="gramEnd"/>
+      <w:r>
+        <w:rPr>
+          <w:rFonts w:ascii="Calibri" w:hAnsi="Calibri" w:cs="Calibri"/>
+          <w:lang w:val="en"/>
+        </w:rPr>
+        <w:t xml:space="preserve"> surface example</w:t>
+      </w:r>
+      <w:r>
+        <w:rPr>
+          <w:rFonts w:ascii="Calibri" w:hAnsi="Calibri" w:cs="Calibri"/>
+          <w:lang w:val="en"/>
+        </w:rPr>
+        <w:t xml:space="preserve">  -- multiple jets!</w:t>
+      </w:r>
+    </w:p>
+    <w:p>
+      <w:pPr>
+        <w:widowControl w:val="0"/>
+        <w:autoSpaceDE w:val="0"/>
+        <w:autoSpaceDN w:val="0"/>
+        <w:adjustRightInd w:val="0"/>
+        <w:spacing w:after="200" w:line="276" w:lineRule="auto"/>
+        <w:rPr>
+          <w:rFonts w:ascii="Calibri" w:hAnsi="Calibri" w:cs="Calibri"/>
+          <w:lang w:val="en"/>
+        </w:rPr>
+      </w:pPr>
+      <w:r>
+        <w:rPr>
+          <w:rFonts w:ascii="Calibri" w:hAnsi="Calibri" w:cs="Calibri"/>
+          <w:lang w:val="en"/>
+        </w:rPr>
+        <w:t>prob:</w:t>
+      </w:r>
+      <w:r>
+        <w:rPr>
+          <w:rFonts w:ascii="Calibri" w:hAnsi="Calibri" w:cs="Calibri"/>
+          <w:lang w:val="en"/>
+        </w:rPr>
+        <w:t xml:space="preserve">3dsurface </w:t>
+      </w:r>
+      <w:proofErr w:type="gramStart"/>
+      <w:r>
+        <w:rPr>
+          <w:rFonts w:ascii="Calibri" w:hAnsi="Calibri" w:cs="Calibri"/>
+          <w:lang w:val="en"/>
+        </w:rPr>
+        <w:t>plot</w:t>
+      </w:r>
+      <w:r>
+        <w:rPr>
+          <w:rFonts w:ascii="Calibri" w:hAnsi="Calibri" w:cs="Calibri"/>
+          <w:lang w:val="en"/>
+        </w:rPr>
+        <w:t xml:space="preserve">  --</w:t>
+      </w:r>
+      <w:proofErr w:type="gramEnd"/>
+      <w:r>
+        <w:rPr>
+          <w:rFonts w:ascii="Calibri" w:hAnsi="Calibri" w:cs="Calibri"/>
+          <w:lang w:val="en"/>
+        </w:rPr>
+        <w:t xml:space="preserve"> introduction to how to create a 3-d surface plot</w:t>
+      </w:r>
+    </w:p>
+    <w:p>
+      <w:pPr>
+        <w:widowControl w:val="0"/>
+        <w:autoSpaceDE w:val="0"/>
+        <w:autoSpaceDN w:val="0"/>
+        <w:adjustRightInd w:val="0"/>
+        <w:spacing w:after="200" w:line="276" w:lineRule="auto"/>
+        <w:rPr>
+          <w:rFonts w:ascii="Calibri" w:hAnsi="Calibri" w:cs="Calibri"/>
+          <w:lang w:val="en"/>
+        </w:rPr>
+      </w:pPr>
+      <w:proofErr w:type="spellStart"/>
+      <w:proofErr w:type="gramStart"/>
+      <w:r>
+        <w:rPr>
+          <w:rFonts w:ascii="Calibri" w:hAnsi="Calibri" w:cs="Calibri"/>
+          <w:lang w:val="en"/>
+        </w:rPr>
+        <w:t>prob:intro</w:t>
+      </w:r>
+      <w:proofErr w:type="spellEnd"/>
+      <w:proofErr w:type="gramEnd"/>
+      <w:r>
+        <w:rPr>
+          <w:rFonts w:ascii="Calibri" w:hAnsi="Calibri" w:cs="Calibri"/>
+          <w:lang w:val="en"/>
+        </w:rPr>
+        <w:t xml:space="preserve"> to contour plots  -- first problem that describes how to do contour plots.</w:t>
+      </w:r>
+    </w:p>
+    <w:p>
+      <w:pPr>
+        <w:widowControl w:val="0"/>
+        <w:autoSpaceDE w:val="0"/>
+        <w:autoSpaceDN w:val="0"/>
+        <w:adjustRightInd w:val="0"/>
+        <w:spacing w:after="200" w:line="276" w:lineRule="auto"/>
+        <w:rPr>
+          <w:rFonts w:ascii="Calibri" w:hAnsi="Calibri" w:cs="Calibri"/>
+          <w:lang w:val="en"/>
+        </w:rPr>
+      </w:pPr>
+      <w:proofErr w:type="spellStart"/>
+      <w:proofErr w:type="gramStart"/>
+      <w:r>
+        <w:rPr>
+          <w:rFonts w:ascii="Calibri" w:hAnsi="Calibri" w:cs="Calibri"/>
+          <w:lang w:val="en"/>
+        </w:rPr>
+        <w:t>sec:functionlist</w:t>
+      </w:r>
+      <w:proofErr w:type="spellEnd"/>
+      <w:proofErr w:type="gramEnd"/>
+      <w:r>
+        <w:rPr>
+          <w:rFonts w:ascii="Calibri" w:hAnsi="Calibri" w:cs="Calibri"/>
+          <w:lang w:val="en"/>
+        </w:rPr>
+        <w:t xml:space="preserve"> – the long list of various function types with input/output dimensions. </w:t>
+      </w:r>
+    </w:p>
+    <w:p>
+      <w:pPr>
+        <w:widowControl w:val="0"/>
+        <w:autoSpaceDE w:val="0"/>
+        <w:autoSpaceDN w:val="0"/>
+        <w:adjustRightInd w:val="0"/>
+        <w:spacing w:after="200" w:line="276" w:lineRule="auto"/>
+        <w:rPr>
+          <w:rFonts w:ascii="Calibri" w:hAnsi="Calibri" w:cs="Calibri"/>
+          <w:b/>
+          <w:lang w:val="en"/>
+        </w:rPr>
+      </w:pPr>
+      <w:r>
+        <w:rPr>
+          <w:rFonts w:ascii="Calibri" w:hAnsi="Calibri" w:cs="Calibri"/>
+          <w:b/>
+          <w:lang w:val="en"/>
+        </w:rPr>
+        <w:t>Chapter 6:</w:t>
+      </w:r>
+      <w:r>
+        <w:rPr>
+          <w:rFonts w:ascii="Calibri" w:hAnsi="Calibri" w:cs="Calibri"/>
+          <w:b/>
+          <w:lang w:val="en"/>
+        </w:rPr>
+        <w:t xml:space="preserve"> Derivatives</w:t>
+      </w:r>
+    </w:p>
+    <w:p>
+      <w:pPr>
+        <w:widowControl w:val="0"/>
+        <w:autoSpaceDE w:val="0"/>
+        <w:autoSpaceDN w:val="0"/>
+        <w:adjustRightInd w:val="0"/>
+        <w:spacing w:after="200" w:line="276" w:lineRule="auto"/>
+        <w:rPr>
+          <w:rFonts w:ascii="Calibri" w:hAnsi="Calibri" w:cs="Calibri"/>
+          <w:lang w:val="en"/>
+        </w:rPr>
+      </w:pPr>
+      <w:proofErr w:type="spellStart"/>
+      <w:proofErr w:type="gramStart"/>
+      <w:r>
+        <w:rPr>
+          <w:rFonts w:ascii="Calibri" w:hAnsi="Calibri" w:cs="Calibri"/>
+          <w:lang w:val="en"/>
+        </w:rPr>
+        <w:t>prob:differential</w:t>
+      </w:r>
+      <w:proofErr w:type="spellEnd"/>
+      <w:proofErr w:type="gramEnd"/>
+      <w:r>
+        <w:rPr>
+          <w:rFonts w:ascii="Calibri" w:hAnsi="Calibri" w:cs="Calibri"/>
+          <w:lang w:val="en"/>
+        </w:rPr>
+        <w:t xml:space="preserve"> volume of a cylinder --- as problem label says.</w:t>
+      </w:r>
+    </w:p>
+    <w:p>
+      <w:pPr>
+        <w:widowControl w:val="0"/>
+        <w:autoSpaceDE w:val="0"/>
+        <w:autoSpaceDN w:val="0"/>
+        <w:adjustRightInd w:val="0"/>
+        <w:spacing w:after="200" w:line="276" w:lineRule="auto"/>
+        <w:rPr>
+          <w:rFonts w:ascii="Calibri" w:hAnsi="Calibri" w:cs="Calibri"/>
+          <w:lang w:val="en"/>
+        </w:rPr>
+      </w:pPr>
+      <w:proofErr w:type="spellStart"/>
+      <w:r>
+        <w:rPr>
+          <w:rFonts w:ascii="Calibri" w:hAnsi="Calibri" w:cs="Calibri"/>
+          <w:lang w:val="en"/>
+        </w:rPr>
+        <w:t>prob:volumebox</w:t>
+      </w:r>
+      <w:proofErr w:type="spellEnd"/>
+      <w:r>
+        <w:rPr>
+          <w:rFonts w:ascii="Calibri" w:hAnsi="Calibri" w:cs="Calibri"/>
+          <w:lang w:val="en"/>
+        </w:rPr>
+        <w:t xml:space="preserve"> – differential volume of a box.</w:t>
+      </w:r>
+    </w:p>
+    <w:p>
+      <w:pPr>
+        <w:widowControl w:val="0"/>
+        <w:autoSpaceDE w:val="0"/>
+        <w:autoSpaceDN w:val="0"/>
+        <w:adjustRightInd w:val="0"/>
+        <w:spacing w:after="200" w:line="276" w:lineRule="auto"/>
+        <w:rPr>
+          <w:rFonts w:ascii="Calibri" w:hAnsi="Calibri" w:cs="Calibri"/>
+          <w:lang w:val="en"/>
+        </w:rPr>
+      </w:pPr>
+      <w:proofErr w:type="gramStart"/>
+      <w:r>
+        <w:rPr>
+          <w:rFonts w:ascii="Calibri" w:hAnsi="Calibri" w:cs="Calibri"/>
+          <w:lang w:val="en"/>
+        </w:rPr>
+        <w:t>prob:second</w:t>
+      </w:r>
+      <w:proofErr w:type="gramEnd"/>
+      <w:r>
+        <w:rPr>
+          <w:rFonts w:ascii="Calibri" w:hAnsi="Calibri" w:cs="Calibri"/>
+          <w:lang w:val="en"/>
+        </w:rPr>
+        <w:t xml:space="preserve"> partials agree</w:t>
+      </w:r>
+    </w:p>
+    <w:p>
+      <w:pPr>
+        <w:widowControl w:val="0"/>
+        <w:autoSpaceDE w:val="0"/>
+        <w:autoSpaceDN w:val="0"/>
+        <w:adjustRightInd w:val="0"/>
+        <w:spacing w:after="200" w:line="276" w:lineRule="auto"/>
+        <w:rPr>
+          <w:rFonts w:ascii="Calibri" w:hAnsi="Calibri" w:cs="Calibri"/>
+          <w:lang w:val="en"/>
+        </w:rPr>
+      </w:pPr>
+      <w:proofErr w:type="spellStart"/>
+      <w:proofErr w:type="gramStart"/>
+      <w:r>
+        <w:rPr>
+          <w:rFonts w:ascii="Calibri" w:hAnsi="Calibri" w:cs="Calibri"/>
+          <w:lang w:val="en"/>
+        </w:rPr>
+        <w:t>prob:tangent</w:t>
+      </w:r>
+      <w:proofErr w:type="spellEnd"/>
+      <w:proofErr w:type="gramEnd"/>
+      <w:r>
+        <w:rPr>
+          <w:rFonts w:ascii="Calibri" w:hAnsi="Calibri" w:cs="Calibri"/>
+          <w:lang w:val="en"/>
+        </w:rPr>
+        <w:t xml:space="preserve"> line1 --- More tangent line problems!!</w:t>
+      </w:r>
+    </w:p>
+    <w:p>
+      <w:pPr>
+        <w:widowControl w:val="0"/>
+        <w:autoSpaceDE w:val="0"/>
+        <w:autoSpaceDN w:val="0"/>
+        <w:adjustRightInd w:val="0"/>
+        <w:spacing w:after="200" w:line="276" w:lineRule="auto"/>
+        <w:rPr>
+          <w:rFonts w:ascii="Calibri" w:hAnsi="Calibri" w:cs="Calibri"/>
+          <w:lang w:val="en"/>
+        </w:rPr>
+      </w:pPr>
+      <w:proofErr w:type="spellStart"/>
+      <w:proofErr w:type="gramStart"/>
+      <w:r>
+        <w:rPr>
+          <w:rFonts w:ascii="Calibri" w:hAnsi="Calibri" w:cs="Calibri"/>
+          <w:lang w:val="en"/>
+        </w:rPr>
+        <w:t>prob:tangent</w:t>
+      </w:r>
+      <w:proofErr w:type="spellEnd"/>
+      <w:proofErr w:type="gramEnd"/>
+      <w:r>
+        <w:rPr>
+          <w:rFonts w:ascii="Calibri" w:hAnsi="Calibri" w:cs="Calibri"/>
+          <w:lang w:val="en"/>
+        </w:rPr>
+        <w:t xml:space="preserve"> plane </w:t>
+      </w:r>
+      <w:proofErr w:type="spellStart"/>
+      <w:r>
+        <w:rPr>
+          <w:rFonts w:ascii="Calibri" w:hAnsi="Calibri" w:cs="Calibri"/>
+          <w:lang w:val="en"/>
+        </w:rPr>
+        <w:t>downbowl</w:t>
+      </w:r>
+      <w:proofErr w:type="spellEnd"/>
+      <w:r>
+        <w:rPr>
+          <w:rFonts w:ascii="Calibri" w:hAnsi="Calibri" w:cs="Calibri"/>
+          <w:lang w:val="en"/>
+        </w:rPr>
+        <w:t xml:space="preserve">  -- Tangent plane to 9-x^2-y^2</w:t>
+      </w:r>
+    </w:p>
+    <w:p>
+      <w:pPr>
+        <w:widowControl w:val="0"/>
+        <w:autoSpaceDE w:val="0"/>
+        <w:autoSpaceDN w:val="0"/>
+        <w:adjustRightInd w:val="0"/>
+        <w:spacing w:after="200" w:line="276" w:lineRule="auto"/>
+        <w:rPr>
+          <w:rFonts w:ascii="Calibri" w:hAnsi="Calibri" w:cs="Calibri"/>
+          <w:lang w:val="en"/>
+        </w:rPr>
+      </w:pPr>
+      <w:proofErr w:type="spellStart"/>
+      <w:proofErr w:type="gramStart"/>
+      <w:r>
+        <w:rPr>
+          <w:rFonts w:ascii="Calibri" w:hAnsi="Calibri" w:cs="Calibri"/>
+          <w:lang w:val="en"/>
+        </w:rPr>
+        <w:t>prob:chain</w:t>
+      </w:r>
+      <w:proofErr w:type="spellEnd"/>
+      <w:proofErr w:type="gramEnd"/>
+      <w:r>
+        <w:rPr>
+          <w:rFonts w:ascii="Calibri" w:hAnsi="Calibri" w:cs="Calibri"/>
+          <w:lang w:val="en"/>
+        </w:rPr>
+        <w:t xml:space="preserve"> rule review</w:t>
+      </w:r>
+      <w:r>
+        <w:rPr>
+          <w:rFonts w:ascii="Calibri" w:hAnsi="Calibri" w:cs="Calibri"/>
+          <w:lang w:val="en"/>
+        </w:rPr>
+        <w:t xml:space="preserve">  -- </w:t>
+      </w:r>
+      <w:proofErr w:type="spellStart"/>
+      <w:r>
+        <w:rPr>
+          <w:rFonts w:ascii="Calibri" w:hAnsi="Calibri" w:cs="Calibri"/>
+          <w:lang w:val="en"/>
+        </w:rPr>
+        <w:t>Calc</w:t>
+      </w:r>
+      <w:proofErr w:type="spellEnd"/>
+      <w:r>
+        <w:rPr>
+          <w:rFonts w:ascii="Calibri" w:hAnsi="Calibri" w:cs="Calibri"/>
+          <w:lang w:val="en"/>
+        </w:rPr>
+        <w:t xml:space="preserve"> I/II review problem for chain rule</w:t>
+      </w:r>
+    </w:p>
+    <w:p>
+      <w:pPr>
+        <w:widowControl w:val="0"/>
+        <w:autoSpaceDE w:val="0"/>
+        <w:autoSpaceDN w:val="0"/>
+        <w:adjustRightInd w:val="0"/>
+        <w:spacing w:after="200" w:line="276" w:lineRule="auto"/>
+        <w:rPr>
+          <w:rFonts w:ascii="Calibri" w:hAnsi="Calibri" w:cs="Calibri"/>
+          <w:lang w:val="en"/>
+        </w:rPr>
+      </w:pPr>
+      <w:proofErr w:type="spellStart"/>
+      <w:proofErr w:type="gramStart"/>
+      <w:r>
+        <w:rPr>
+          <w:rFonts w:ascii="Calibri" w:hAnsi="Calibri" w:cs="Calibri"/>
+          <w:lang w:val="en"/>
+        </w:rPr>
+        <w:t>prob:horse</w:t>
+      </w:r>
+      <w:proofErr w:type="spellEnd"/>
+      <w:proofErr w:type="gramEnd"/>
+      <w:r>
+        <w:rPr>
+          <w:rFonts w:ascii="Calibri" w:hAnsi="Calibri" w:cs="Calibri"/>
+          <w:lang w:val="en"/>
+        </w:rPr>
+        <w:t xml:space="preserve"> track chain </w:t>
+      </w:r>
+      <w:r>
+        <w:rPr>
+          <w:rFonts w:ascii="Calibri" w:hAnsi="Calibri" w:cs="Calibri"/>
+          <w:lang w:val="en"/>
+        </w:rPr>
+        <w:tab/>
+        <w:t xml:space="preserve">-- uses the chain rule on a horse on a </w:t>
+      </w:r>
+      <w:proofErr w:type="spellStart"/>
+      <w:r>
+        <w:rPr>
+          <w:rFonts w:ascii="Calibri" w:hAnsi="Calibri" w:cs="Calibri"/>
+          <w:lang w:val="en"/>
+        </w:rPr>
+        <w:t>downbowl</w:t>
+      </w:r>
+      <w:proofErr w:type="spellEnd"/>
+      <w:r>
+        <w:rPr>
+          <w:rFonts w:ascii="Calibri" w:hAnsi="Calibri" w:cs="Calibri"/>
+          <w:lang w:val="en"/>
+        </w:rPr>
+        <w:t xml:space="preserve"> with heating. </w:t>
+      </w:r>
+    </w:p>
+    <w:p>
+      <w:pPr>
+        <w:widowControl w:val="0"/>
+        <w:autoSpaceDE w:val="0"/>
+        <w:autoSpaceDN w:val="0"/>
+        <w:adjustRightInd w:val="0"/>
+        <w:spacing w:after="200" w:line="276" w:lineRule="auto"/>
+        <w:rPr>
+          <w:rFonts w:ascii="Calibri" w:hAnsi="Calibri" w:cs="Calibri"/>
+          <w:lang w:val="en"/>
+        </w:rPr>
+      </w:pPr>
+      <w:proofErr w:type="spellStart"/>
+      <w:r>
+        <w:rPr>
+          <w:rFonts w:ascii="Calibri" w:hAnsi="Calibri" w:cs="Calibri"/>
+          <w:lang w:val="en"/>
+        </w:rPr>
+        <w:t>def:chain</w:t>
+      </w:r>
+      <w:proofErr w:type="spellEnd"/>
+      <w:r>
+        <w:rPr>
+          <w:rFonts w:ascii="Calibri" w:hAnsi="Calibri" w:cs="Calibri"/>
+          <w:lang w:val="en"/>
+        </w:rPr>
+        <w:t xml:space="preserve"> rule</w:t>
       </w:r>
       <w:bookmarkStart w:id="0" w:name="_GoBack"/>
       <w:bookmarkEnd w:id="0"/>
-    </w:p>
-    <w:p>
-      <w:pPr>
-        <w:widowControl w:val="0"/>
-        <w:autoSpaceDE w:val="0"/>
-        <w:autoSpaceDN w:val="0"/>
-        <w:adjustRightInd w:val="0"/>
-        <w:spacing w:after="200" w:line="276" w:lineRule="auto"/>
-        <w:rPr>
-          <w:rFonts w:ascii="Calibri" w:hAnsi="Calibri" w:cs="Calibri"/>
-          <w:b/>
-          <w:lang w:val="en"/>
-        </w:rPr>
-      </w:pPr>
-      <w:r>
-        <w:rPr>
-          <w:rFonts w:ascii="Calibri" w:hAnsi="Calibri" w:cs="Calibri"/>
-          <w:b/>
-          <w:lang w:val="en"/>
-        </w:rPr>
-        <w:t>Chapter 4: Functions</w:t>
-      </w:r>
-    </w:p>
-    <w:p>
-      <w:pPr>
-        <w:widowControl w:val="0"/>
-        <w:autoSpaceDE w:val="0"/>
-        <w:autoSpaceDN w:val="0"/>
-        <w:adjustRightInd w:val="0"/>
-        <w:spacing w:after="200" w:line="276" w:lineRule="auto"/>
-        <w:rPr>
-          <w:rFonts w:ascii="Calibri" w:hAnsi="Calibri" w:cs="Calibri"/>
-          <w:lang w:val="en"/>
-        </w:rPr>
-      </w:pPr>
-      <w:proofErr w:type="spellStart"/>
-      <w:proofErr w:type="gramStart"/>
-      <w:r>
-        <w:rPr>
-          <w:rFonts w:ascii="Calibri" w:hAnsi="Calibri" w:cs="Calibri"/>
-          <w:lang w:val="en"/>
-        </w:rPr>
-        <w:t>prob:pebbles</w:t>
-      </w:r>
-      <w:proofErr w:type="spellEnd"/>
-      <w:proofErr w:type="gramEnd"/>
-      <w:r>
-        <w:rPr>
-          <w:rFonts w:ascii="Calibri" w:hAnsi="Calibri" w:cs="Calibri"/>
-          <w:lang w:val="en"/>
-        </w:rPr>
-        <w:t xml:space="preserve"> – introductory problem that has a pebble dropping off a building in time</w:t>
-      </w:r>
-    </w:p>
-    <w:p>
-      <w:pPr>
-        <w:widowControl w:val="0"/>
-        <w:autoSpaceDE w:val="0"/>
-        <w:autoSpaceDN w:val="0"/>
-        <w:adjustRightInd w:val="0"/>
-        <w:spacing w:after="200" w:line="276" w:lineRule="auto"/>
-        <w:rPr>
-          <w:rFonts w:ascii="Calibri" w:hAnsi="Calibri" w:cs="Calibri"/>
-          <w:lang w:val="en"/>
-        </w:rPr>
-      </w:pPr>
-      <w:proofErr w:type="spellStart"/>
-      <w:proofErr w:type="gramStart"/>
-      <w:r>
-        <w:rPr>
-          <w:rFonts w:ascii="Calibri" w:hAnsi="Calibri" w:cs="Calibri"/>
-          <w:lang w:val="en"/>
-        </w:rPr>
-        <w:t>prob:parametric</w:t>
-      </w:r>
-      <w:proofErr w:type="spellEnd"/>
-      <w:proofErr w:type="gramEnd"/>
-      <w:r>
-        <w:rPr>
-          <w:rFonts w:ascii="Calibri" w:hAnsi="Calibri" w:cs="Calibri"/>
-          <w:lang w:val="en"/>
-        </w:rPr>
-        <w:t xml:space="preserve"> curve in plane  -- or, the horse on a track problem. </w:t>
-      </w:r>
-    </w:p>
-    <w:p>
-      <w:pPr>
-        <w:widowControl w:val="0"/>
-        <w:autoSpaceDE w:val="0"/>
-        <w:autoSpaceDN w:val="0"/>
-        <w:adjustRightInd w:val="0"/>
-        <w:spacing w:after="200" w:line="276" w:lineRule="auto"/>
-        <w:rPr>
-          <w:rFonts w:ascii="Calibri" w:hAnsi="Calibri" w:cs="Calibri"/>
-          <w:lang w:val="en"/>
-        </w:rPr>
-      </w:pPr>
-      <w:proofErr w:type="spellStart"/>
-      <w:proofErr w:type="gramStart"/>
-      <w:r>
-        <w:rPr>
-          <w:rFonts w:ascii="Calibri" w:hAnsi="Calibri" w:cs="Calibri"/>
-          <w:lang w:val="en"/>
-        </w:rPr>
-        <w:lastRenderedPageBreak/>
-        <w:t>prob:jet</w:t>
-      </w:r>
-      <w:proofErr w:type="spellEnd"/>
-      <w:proofErr w:type="gramEnd"/>
-      <w:r>
-        <w:rPr>
-          <w:rFonts w:ascii="Calibri" w:hAnsi="Calibri" w:cs="Calibri"/>
-          <w:lang w:val="en"/>
-        </w:rPr>
-        <w:t xml:space="preserve"> intro for space curves  -- first problem about space curves and jets</w:t>
-      </w:r>
-      <w:r>
-        <w:rPr>
-          <w:rFonts w:ascii="Calibri" w:hAnsi="Calibri" w:cs="Calibri"/>
-          <w:lang w:val="en"/>
-        </w:rPr>
-        <w:t xml:space="preserve"> also labeled: “space curve example”</w:t>
-      </w:r>
-    </w:p>
-    <w:p>
-      <w:pPr>
-        <w:widowControl w:val="0"/>
-        <w:autoSpaceDE w:val="0"/>
-        <w:autoSpaceDN w:val="0"/>
-        <w:adjustRightInd w:val="0"/>
-        <w:spacing w:after="200" w:line="276" w:lineRule="auto"/>
-        <w:rPr>
-          <w:rFonts w:ascii="Calibri" w:hAnsi="Calibri" w:cs="Calibri"/>
-          <w:lang w:val="en"/>
-        </w:rPr>
-      </w:pPr>
-      <w:proofErr w:type="spellStart"/>
-      <w:proofErr w:type="gramStart"/>
-      <w:r>
-        <w:rPr>
-          <w:rFonts w:ascii="Calibri" w:hAnsi="Calibri" w:cs="Calibri"/>
-          <w:lang w:val="en"/>
-        </w:rPr>
-        <w:t>prob:function</w:t>
-      </w:r>
-      <w:proofErr w:type="spellEnd"/>
-      <w:proofErr w:type="gramEnd"/>
-      <w:r>
-        <w:rPr>
-          <w:rFonts w:ascii="Calibri" w:hAnsi="Calibri" w:cs="Calibri"/>
-          <w:lang w:val="en"/>
-        </w:rPr>
-        <w:t xml:space="preserve"> table  -- first introduction of the table for understanding input/output of functions.</w:t>
-      </w:r>
-    </w:p>
-    <w:p>
-      <w:pPr>
-        <w:widowControl w:val="0"/>
-        <w:autoSpaceDE w:val="0"/>
-        <w:autoSpaceDN w:val="0"/>
-        <w:adjustRightInd w:val="0"/>
-        <w:spacing w:after="200" w:line="276" w:lineRule="auto"/>
-        <w:rPr>
-          <w:rFonts w:ascii="Calibri" w:hAnsi="Calibri" w:cs="Calibri"/>
-          <w:lang w:val="en"/>
-        </w:rPr>
-      </w:pPr>
-      <w:proofErr w:type="spellStart"/>
-      <w:proofErr w:type="gramStart"/>
-      <w:r>
-        <w:rPr>
-          <w:rFonts w:ascii="Calibri" w:hAnsi="Calibri" w:cs="Calibri"/>
-          <w:lang w:val="en"/>
-        </w:rPr>
-        <w:t>prob:parametric</w:t>
-      </w:r>
-      <w:proofErr w:type="spellEnd"/>
-      <w:proofErr w:type="gramEnd"/>
-      <w:r>
-        <w:rPr>
-          <w:rFonts w:ascii="Calibri" w:hAnsi="Calibri" w:cs="Calibri"/>
-          <w:lang w:val="en"/>
-        </w:rPr>
-        <w:t xml:space="preserve"> surface example</w:t>
-      </w:r>
-      <w:r>
-        <w:rPr>
-          <w:rFonts w:ascii="Calibri" w:hAnsi="Calibri" w:cs="Calibri"/>
-          <w:lang w:val="en"/>
-        </w:rPr>
-        <w:t xml:space="preserve">  -- multiple jets!</w:t>
-      </w:r>
-    </w:p>
-    <w:p>
-      <w:pPr>
-        <w:widowControl w:val="0"/>
-        <w:autoSpaceDE w:val="0"/>
-        <w:autoSpaceDN w:val="0"/>
-        <w:adjustRightInd w:val="0"/>
-        <w:spacing w:after="200" w:line="276" w:lineRule="auto"/>
-        <w:rPr>
-          <w:rFonts w:ascii="Calibri" w:hAnsi="Calibri" w:cs="Calibri"/>
-          <w:lang w:val="en"/>
-        </w:rPr>
-      </w:pPr>
-      <w:r>
-        <w:rPr>
-          <w:rFonts w:ascii="Calibri" w:hAnsi="Calibri" w:cs="Calibri"/>
-          <w:lang w:val="en"/>
-        </w:rPr>
-        <w:t>prob:</w:t>
-      </w:r>
-      <w:r>
-        <w:rPr>
-          <w:rFonts w:ascii="Calibri" w:hAnsi="Calibri" w:cs="Calibri"/>
-          <w:lang w:val="en"/>
-        </w:rPr>
-        <w:t xml:space="preserve">3dsurface </w:t>
-      </w:r>
-      <w:proofErr w:type="gramStart"/>
-      <w:r>
-        <w:rPr>
-          <w:rFonts w:ascii="Calibri" w:hAnsi="Calibri" w:cs="Calibri"/>
-          <w:lang w:val="en"/>
-        </w:rPr>
-        <w:t>plot</w:t>
-      </w:r>
-      <w:r>
-        <w:rPr>
-          <w:rFonts w:ascii="Calibri" w:hAnsi="Calibri" w:cs="Calibri"/>
-          <w:lang w:val="en"/>
-        </w:rPr>
-        <w:t xml:space="preserve">  --</w:t>
-      </w:r>
-      <w:proofErr w:type="gramEnd"/>
-      <w:r>
-        <w:rPr>
-          <w:rFonts w:ascii="Calibri" w:hAnsi="Calibri" w:cs="Calibri"/>
-          <w:lang w:val="en"/>
-        </w:rPr>
-        <w:t xml:space="preserve"> introduction to how to create a 3-d surface plot</w:t>
-      </w:r>
-    </w:p>
-    <w:p>
-      <w:pPr>
-        <w:widowControl w:val="0"/>
-        <w:autoSpaceDE w:val="0"/>
-        <w:autoSpaceDN w:val="0"/>
-        <w:adjustRightInd w:val="0"/>
-        <w:spacing w:after="200" w:line="276" w:lineRule="auto"/>
-        <w:rPr>
-          <w:rFonts w:ascii="Calibri" w:hAnsi="Calibri" w:cs="Calibri"/>
-          <w:lang w:val="en"/>
-        </w:rPr>
-      </w:pPr>
-      <w:proofErr w:type="spellStart"/>
-      <w:proofErr w:type="gramStart"/>
-      <w:r>
-        <w:rPr>
-          <w:rFonts w:ascii="Calibri" w:hAnsi="Calibri" w:cs="Calibri"/>
-          <w:lang w:val="en"/>
-        </w:rPr>
-        <w:t>prob:intro</w:t>
-      </w:r>
-      <w:proofErr w:type="spellEnd"/>
-      <w:proofErr w:type="gramEnd"/>
-      <w:r>
-        <w:rPr>
-          <w:rFonts w:ascii="Calibri" w:hAnsi="Calibri" w:cs="Calibri"/>
-          <w:lang w:val="en"/>
-        </w:rPr>
-        <w:t xml:space="preserve"> to contour plots  -- first problem that describes how to do contour plots.</w:t>
-      </w:r>
-    </w:p>
-    <w:p>
-      <w:pPr>
-        <w:widowControl w:val="0"/>
-        <w:autoSpaceDE w:val="0"/>
-        <w:autoSpaceDN w:val="0"/>
-        <w:adjustRightInd w:val="0"/>
-        <w:spacing w:after="200" w:line="276" w:lineRule="auto"/>
-        <w:rPr>
-          <w:rFonts w:ascii="Calibri" w:hAnsi="Calibri" w:cs="Calibri"/>
-          <w:lang w:val="en"/>
-        </w:rPr>
-      </w:pPr>
-    </w:p>
-    <w:p>
-      <w:pPr>
-        <w:widowControl w:val="0"/>
-        <w:autoSpaceDE w:val="0"/>
-        <w:autoSpaceDN w:val="0"/>
-        <w:adjustRightInd w:val="0"/>
-        <w:spacing w:after="200" w:line="276" w:lineRule="auto"/>
-        <w:rPr>
-          <w:rFonts w:ascii="Calibri" w:hAnsi="Calibri" w:cs="Calibri"/>
-          <w:lang w:val="en"/>
-        </w:rPr>
-      </w:pPr>
-    </w:p>
-    <w:p>
-      <w:pPr>
-        <w:widowControl w:val="0"/>
-        <w:autoSpaceDE w:val="0"/>
-        <w:autoSpaceDN w:val="0"/>
-        <w:adjustRightInd w:val="0"/>
-        <w:spacing w:after="200" w:line="276" w:lineRule="auto"/>
-        <w:rPr>
-          <w:rFonts w:ascii="Calibri" w:hAnsi="Calibri" w:cs="Calibri"/>
-          <w:lang w:val="en"/>
-        </w:rPr>
-      </w:pPr>
     </w:p>
     <w:sectPr>
       <w:pgSz w:w="12240" w:h="15840"/>
@@ -1110,13 +1620,57 @@
     <w:lsdException w:name="HTML Sample" w:semiHidden="1" w:unhideWhenUsed="1"/>
     <w:lsdException w:name="HTML Typewriter" w:semiHidden="1" w:unhideWhenUsed="1"/>
     <w:lsdException w:name="HTML Variable" w:semiHidden="1" w:unhideWhenUsed="1"/>
+    <w:lsdException w:name="Normal Table" w:semiHidden="1" w:unhideWhenUsed="1"/>
     <w:lsdException w:name="annotation subject" w:semiHidden="1" w:unhideWhenUsed="1"/>
     <w:lsdException w:name="No List" w:semiHidden="1" w:unhideWhenUsed="1"/>
     <w:lsdException w:name="Outline List 1" w:semiHidden="1" w:unhideWhenUsed="1"/>
     <w:lsdException w:name="Outline List 2" w:semiHidden="1" w:unhideWhenUsed="1"/>
     <w:lsdException w:name="Outline List 3" w:semiHidden="1" w:unhideWhenUsed="1"/>
+    <w:lsdException w:name="Table Simple 1" w:semiHidden="1" w:unhideWhenUsed="1"/>
+    <w:lsdException w:name="Table Simple 2" w:semiHidden="1" w:unhideWhenUsed="1"/>
+    <w:lsdException w:name="Table Simple 3" w:semiHidden="1" w:unhideWhenUsed="1"/>
+    <w:lsdException w:name="Table Classic 1" w:semiHidden="1" w:unhideWhenUsed="1"/>
+    <w:lsdException w:name="Table Classic 2" w:semiHidden="1" w:unhideWhenUsed="1"/>
+    <w:lsdException w:name="Table Classic 3" w:semiHidden="1" w:unhideWhenUsed="1"/>
+    <w:lsdException w:name="Table Classic 4" w:semiHidden="1" w:unhideWhenUsed="1"/>
+    <w:lsdException w:name="Table Colorful 1" w:semiHidden="1" w:unhideWhenUsed="1"/>
+    <w:lsdException w:name="Table Colorful 2" w:semiHidden="1" w:unhideWhenUsed="1"/>
+    <w:lsdException w:name="Table Colorful 3" w:semiHidden="1" w:unhideWhenUsed="1"/>
+    <w:lsdException w:name="Table Columns 1" w:semiHidden="1" w:unhideWhenUsed="1"/>
+    <w:lsdException w:name="Table Columns 2" w:semiHidden="1" w:unhideWhenUsed="1"/>
+    <w:lsdException w:name="Table Columns 3" w:semiHidden="1" w:unhideWhenUsed="1"/>
+    <w:lsdException w:name="Table Columns 4" w:semiHidden="1" w:unhideWhenUsed="1"/>
+    <w:lsdException w:name="Table Columns 5" w:semiHidden="1" w:unhideWhenUsed="1"/>
+    <w:lsdException w:name="Table Grid 1" w:semiHidden="1" w:unhideWhenUsed="1"/>
+    <w:lsdException w:name="Table Grid 2" w:semiHidden="1" w:unhideWhenUsed="1"/>
+    <w:lsdException w:name="Table Grid 3" w:semiHidden="1" w:unhideWhenUsed="1"/>
+    <w:lsdException w:name="Table Grid 4" w:semiHidden="1" w:unhideWhenUsed="1"/>
+    <w:lsdException w:name="Table Grid 5" w:semiHidden="1" w:unhideWhenUsed="1"/>
+    <w:lsdException w:name="Table Grid 6" w:semiHidden="1" w:unhideWhenUsed="1"/>
+    <w:lsdException w:name="Table Grid 7" w:semiHidden="1" w:unhideWhenUsed="1"/>
+    <w:lsdException w:name="Table Grid 8" w:semiHidden="1" w:unhideWhenUsed="1"/>
+    <w:lsdException w:name="Table List 1" w:semiHidden="1" w:unhideWhenUsed="1"/>
+    <w:lsdException w:name="Table List 2" w:semiHidden="1" w:unhideWhenUsed="1"/>
+    <w:lsdException w:name="Table List 3" w:semiHidden="1" w:unhideWhenUsed="1"/>
+    <w:lsdException w:name="Table List 4" w:semiHidden="1" w:unhideWhenUsed="1"/>
+    <w:lsdException w:name="Table List 5" w:semiHidden="1" w:unhideWhenUsed="1"/>
+    <w:lsdException w:name="Table List 6" w:semiHidden="1" w:unhideWhenUsed="1"/>
+    <w:lsdException w:name="Table List 7" w:semiHidden="1" w:unhideWhenUsed="1"/>
+    <w:lsdException w:name="Table List 8" w:semiHidden="1" w:unhideWhenUsed="1"/>
+    <w:lsdException w:name="Table 3D effects 1" w:semiHidden="1" w:unhideWhenUsed="1"/>
+    <w:lsdException w:name="Table 3D effects 2" w:semiHidden="1" w:unhideWhenUsed="1"/>
+    <w:lsdException w:name="Table 3D effects 3" w:semiHidden="1" w:unhideWhenUsed="1"/>
+    <w:lsdException w:name="Table Contemporary" w:semiHidden="1" w:unhideWhenUsed="1"/>
+    <w:lsdException w:name="Table Elegant" w:semiHidden="1" w:unhideWhenUsed="1"/>
+    <w:lsdException w:name="Table Professional" w:semiHidden="1" w:unhideWhenUsed="1"/>
+    <w:lsdException w:name="Table Subtle 1" w:semiHidden="1" w:unhideWhenUsed="1"/>
+    <w:lsdException w:name="Table Subtle 2" w:semiHidden="1" w:unhideWhenUsed="1"/>
+    <w:lsdException w:name="Table Web 1" w:semiHidden="1" w:unhideWhenUsed="1"/>
+    <w:lsdException w:name="Table Web 2" w:semiHidden="1" w:unhideWhenUsed="1"/>
+    <w:lsdException w:name="Table Web 3" w:semiHidden="1" w:unhideWhenUsed="1"/>
     <w:lsdException w:name="Balloon Text" w:semiHidden="1" w:unhideWhenUsed="1"/>
     <w:lsdException w:name="Table Grid" w:uiPriority="39"/>
+    <w:lsdException w:name="Table Theme" w:semiHidden="1" w:unhideWhenUsed="1"/>
     <w:lsdException w:name="Placeholder Text" w:semiHidden="1"/>
     <w:lsdException w:name="No Spacing" w:uiPriority="1" w:qFormat="1"/>
     <w:lsdException w:name="Light Shading" w:uiPriority="60"/>

</xml_diff>

<commit_message>
Halfway into Motion Unit
Partway done with motion unit. Stopped on physical page 83.
</commit_message>
<xml_diff>
--- a/ListOfLabeledProblems.docx
+++ b/ListOfLabeledProblems.docx
@@ -1,6 +1,6 @@
 
 <file path=word/document.xml><?xml version="1.0" encoding="utf-8"?>
-<w:document xmlns:wpc="http://schemas.microsoft.com/office/word/2010/wordprocessingCanvas" xmlns:cx="http://schemas.microsoft.com/office/drawing/2014/chartex" xmlns:cx1="http://schemas.microsoft.com/office/drawing/2015/9/8/chartex" xmlns:mc="http://schemas.openxmlformats.org/markup-compatibility/2006" xmlns:o="urn:schemas-microsoft-com:office:office" xmlns:r="http://schemas.openxmlformats.org/officeDocument/2006/relationships" xmlns:m="http://schemas.openxmlformats.org/officeDocument/2006/math" xmlns:v="urn:schemas-microsoft-com:vml" xmlns:wp14="http://schemas.microsoft.com/office/word/2010/wordprocessingDrawing" xmlns:wp="http://schemas.openxmlformats.org/drawingml/2006/wordprocessingDrawing" xmlns:w10="urn:schemas-microsoft-com:office:word" xmlns:w="http://schemas.openxmlformats.org/wordprocessingml/2006/main" xmlns:w14="http://schemas.microsoft.com/office/word/2010/wordml" xmlns:w15="http://schemas.microsoft.com/office/word/2012/wordml" xmlns:w16se="http://schemas.microsoft.com/office/word/2015/wordml/symex" xmlns:wpg="http://schemas.microsoft.com/office/word/2010/wordprocessingGroup" xmlns:wpi="http://schemas.microsoft.com/office/word/2010/wordprocessingInk" xmlns:wne="http://schemas.microsoft.com/office/word/2006/wordml" xmlns:wps="http://schemas.microsoft.com/office/word/2010/wordprocessingShape" mc:Ignorable="w14 w15 w16se wp14">
+<w:document xmlns:wpc="http://schemas.microsoft.com/office/word/2010/wordprocessingCanvas" xmlns:mc="http://schemas.openxmlformats.org/markup-compatibility/2006" xmlns:o="urn:schemas-microsoft-com:office:office" xmlns:r="http://schemas.openxmlformats.org/officeDocument/2006/relationships" xmlns:m="http://schemas.openxmlformats.org/officeDocument/2006/math" xmlns:v="urn:schemas-microsoft-com:vml" xmlns:wp14="http://schemas.microsoft.com/office/word/2010/wordprocessingDrawing" xmlns:wp="http://schemas.openxmlformats.org/drawingml/2006/wordprocessingDrawing" xmlns:w10="urn:schemas-microsoft-com:office:word" xmlns:w="http://schemas.openxmlformats.org/wordprocessingml/2006/main" xmlns:w14="http://schemas.microsoft.com/office/word/2010/wordml" xmlns:wpg="http://schemas.microsoft.com/office/word/2010/wordprocessingGroup" xmlns:wpi="http://schemas.microsoft.com/office/word/2010/wordprocessingInk" xmlns:wne="http://schemas.microsoft.com/office/word/2006/wordml" xmlns:wps="http://schemas.microsoft.com/office/word/2010/wordprocessingShape" mc:Ignorable="w14 wp14">
   <w:body>
     <w:p>
       <w:pPr>
@@ -146,34 +146,48 @@
           <w:rFonts w:ascii="Calibri" w:hAnsi="Calibri" w:cs="Calibri"/>
           <w:lang w:val="en"/>
         </w:rPr>
-        <w:t>def:vecadd</w:t>
-      </w:r>
-      <w:proofErr w:type="spellEnd"/>
-      <w:proofErr w:type="gramEnd"/>
-    </w:p>
-    <w:p>
-      <w:pPr>
-        <w:widowControl w:val="0"/>
-        <w:autoSpaceDE w:val="0"/>
-        <w:autoSpaceDN w:val="0"/>
-        <w:adjustRightInd w:val="0"/>
-        <w:spacing w:after="200" w:line="276" w:lineRule="auto"/>
-        <w:rPr>
-          <w:rFonts w:ascii="Calibri" w:hAnsi="Calibri" w:cs="Calibri"/>
-          <w:lang w:val="en"/>
-        </w:rPr>
-      </w:pPr>
-      <w:proofErr w:type="spellStart"/>
-      <w:proofErr w:type="gramStart"/>
-      <w:r>
-        <w:rPr>
-          <w:rFonts w:ascii="Calibri" w:hAnsi="Calibri" w:cs="Calibri"/>
-          <w:lang w:val="en"/>
-        </w:rPr>
-        <w:t>prob:donkey</w:t>
-      </w:r>
-      <w:proofErr w:type="spellEnd"/>
-      <w:proofErr w:type="gramEnd"/>
+        <w:t>def:</w:t>
+      </w:r>
+      <w:proofErr w:type="gramEnd"/>
+      <w:r>
+        <w:rPr>
+          <w:rFonts w:ascii="Calibri" w:hAnsi="Calibri" w:cs="Calibri"/>
+          <w:lang w:val="en"/>
+        </w:rPr>
+        <w:t>vecadd</w:t>
+      </w:r>
+      <w:proofErr w:type="spellEnd"/>
+    </w:p>
+    <w:p>
+      <w:pPr>
+        <w:widowControl w:val="0"/>
+        <w:autoSpaceDE w:val="0"/>
+        <w:autoSpaceDN w:val="0"/>
+        <w:adjustRightInd w:val="0"/>
+        <w:spacing w:after="200" w:line="276" w:lineRule="auto"/>
+        <w:rPr>
+          <w:rFonts w:ascii="Calibri" w:hAnsi="Calibri" w:cs="Calibri"/>
+          <w:lang w:val="en"/>
+        </w:rPr>
+      </w:pPr>
+      <w:proofErr w:type="spellStart"/>
+      <w:proofErr w:type="gramStart"/>
+      <w:r>
+        <w:rPr>
+          <w:rFonts w:ascii="Calibri" w:hAnsi="Calibri" w:cs="Calibri"/>
+          <w:lang w:val="en"/>
+        </w:rPr>
+        <w:t>prob:</w:t>
+      </w:r>
+      <w:proofErr w:type="gramEnd"/>
+      <w:r>
+        <w:rPr>
+          <w:rFonts w:ascii="Calibri" w:hAnsi="Calibri" w:cs="Calibri"/>
+          <w:lang w:val="en"/>
+        </w:rPr>
+        <w:t>donkey</w:t>
+      </w:r>
+      <w:proofErr w:type="spellEnd"/>
       <w:r>
         <w:rPr>
           <w:rFonts w:ascii="Calibri" w:hAnsi="Calibri" w:cs="Calibri"/>
@@ -203,6 +217,7 @@
         </w:rPr>
         <w:t>prob:</w:t>
       </w:r>
+      <w:proofErr w:type="gramEnd"/>
       <w:r>
         <w:rPr>
           <w:rFonts w:ascii="Calibri" w:hAnsi="Calibri" w:cs="Calibri"/>
@@ -211,7 +226,6 @@
         <w:t>horseline</w:t>
       </w:r>
       <w:proofErr w:type="spellEnd"/>
-      <w:proofErr w:type="gramEnd"/>
       <w:r>
         <w:rPr>
           <w:rFonts w:ascii="Calibri" w:hAnsi="Calibri" w:cs="Calibri"/>
@@ -405,10 +419,17 @@
           <w:rFonts w:ascii="Calibri" w:hAnsi="Calibri" w:cs="Calibri"/>
           <w:lang w:val="en"/>
         </w:rPr>
-        <w:t>review:matrices</w:t>
-      </w:r>
-      <w:proofErr w:type="spellEnd"/>
-      <w:proofErr w:type="gramEnd"/>
+        <w:t>review:</w:t>
+      </w:r>
+      <w:proofErr w:type="gramEnd"/>
+      <w:r>
+        <w:rPr>
+          <w:rFonts w:ascii="Calibri" w:hAnsi="Calibri" w:cs="Calibri"/>
+          <w:lang w:val="en"/>
+        </w:rPr>
+        <w:t>matrices</w:t>
+      </w:r>
+      <w:proofErr w:type="spellEnd"/>
       <w:r>
         <w:rPr>
           <w:rFonts w:ascii="Calibri" w:hAnsi="Calibri" w:cs="Calibri"/>
@@ -438,9 +459,8 @@
           <w:color w:val="FF0000"/>
           <w:lang w:val="en"/>
         </w:rPr>
-        <w:t>prob:crossproduct</w:t>
-      </w:r>
-      <w:proofErr w:type="spellEnd"/>
+        <w:t>prob:</w:t>
+      </w:r>
       <w:proofErr w:type="gramEnd"/>
       <w:r>
         <w:rPr>
@@ -448,6 +468,15 @@
           <w:color w:val="FF0000"/>
           <w:lang w:val="en"/>
         </w:rPr>
+        <w:t>crossproduct</w:t>
+      </w:r>
+      <w:proofErr w:type="spellEnd"/>
+      <w:r>
+        <w:rPr>
+          <w:rFonts w:ascii="Calibri" w:hAnsi="Calibri" w:cs="Calibri"/>
+          <w:color w:val="FF0000"/>
+          <w:lang w:val="en"/>
+        </w:rPr>
         <w:t xml:space="preserve"> </w:t>
       </w:r>
       <w:proofErr w:type="spellStart"/>
@@ -480,10 +509,17 @@
           <w:rFonts w:ascii="Calibri" w:hAnsi="Calibri" w:cs="Calibri"/>
           <w:lang w:val="en"/>
         </w:rPr>
-        <w:t>prob:plane</w:t>
-      </w:r>
-      <w:proofErr w:type="spellEnd"/>
-      <w:proofErr w:type="gramEnd"/>
+        <w:t>prob:</w:t>
+      </w:r>
+      <w:proofErr w:type="gramEnd"/>
+      <w:r>
+        <w:rPr>
+          <w:rFonts w:ascii="Calibri" w:hAnsi="Calibri" w:cs="Calibri"/>
+          <w:lang w:val="en"/>
+        </w:rPr>
+        <w:t>plane</w:t>
+      </w:r>
+      <w:proofErr w:type="spellEnd"/>
       <w:r>
         <w:rPr>
           <w:rFonts w:ascii="Calibri" w:hAnsi="Calibri" w:cs="Calibri"/>
@@ -511,10 +547,17 @@
           <w:rFonts w:ascii="Calibri" w:hAnsi="Calibri" w:cs="Calibri"/>
           <w:lang w:val="en"/>
         </w:rPr>
-        <w:t>prob:plane</w:t>
-      </w:r>
-      <w:proofErr w:type="spellEnd"/>
-      <w:proofErr w:type="gramEnd"/>
+        <w:t>prob:</w:t>
+      </w:r>
+      <w:proofErr w:type="gramEnd"/>
+      <w:r>
+        <w:rPr>
+          <w:rFonts w:ascii="Calibri" w:hAnsi="Calibri" w:cs="Calibri"/>
+          <w:lang w:val="en"/>
+        </w:rPr>
+        <w:t>plane</w:t>
+      </w:r>
+      <w:proofErr w:type="spellEnd"/>
       <w:r>
         <w:rPr>
           <w:rFonts w:ascii="Calibri" w:hAnsi="Calibri" w:cs="Calibri"/>
@@ -542,10 +585,17 @@
           <w:rFonts w:ascii="Calibri" w:hAnsi="Calibri" w:cs="Calibri"/>
           <w:lang w:val="en"/>
         </w:rPr>
-        <w:t>prob:force</w:t>
-      </w:r>
-      <w:proofErr w:type="spellEnd"/>
-      <w:proofErr w:type="gramEnd"/>
+        <w:t>prob:</w:t>
+      </w:r>
+      <w:proofErr w:type="gramEnd"/>
+      <w:r>
+        <w:rPr>
+          <w:rFonts w:ascii="Calibri" w:hAnsi="Calibri" w:cs="Calibri"/>
+          <w:lang w:val="en"/>
+        </w:rPr>
+        <w:t>force</w:t>
+      </w:r>
+      <w:proofErr w:type="spellEnd"/>
       <w:r>
         <w:rPr>
           <w:rFonts w:ascii="Calibri" w:hAnsi="Calibri" w:cs="Calibri"/>
@@ -595,10 +645,17 @@
           <w:rFonts w:ascii="Calibri" w:hAnsi="Calibri" w:cs="Calibri"/>
           <w:lang w:val="en"/>
         </w:rPr>
-        <w:t>prob:polar</w:t>
-      </w:r>
-      <w:proofErr w:type="spellEnd"/>
-      <w:proofErr w:type="gramEnd"/>
+        <w:t>prob:</w:t>
+      </w:r>
+      <w:proofErr w:type="gramEnd"/>
+      <w:r>
+        <w:rPr>
+          <w:rFonts w:ascii="Calibri" w:hAnsi="Calibri" w:cs="Calibri"/>
+          <w:lang w:val="en"/>
+        </w:rPr>
+        <w:t>polar</w:t>
+      </w:r>
+      <w:proofErr w:type="spellEnd"/>
       <w:r>
         <w:rPr>
           <w:rFonts w:ascii="Calibri" w:hAnsi="Calibri" w:cs="Calibri"/>
@@ -619,64 +676,57 @@
           <w:lang w:val="en"/>
         </w:rPr>
       </w:pPr>
-      <w:r>
-        <w:rPr>
-          <w:rFonts w:ascii="Calibri" w:hAnsi="Calibri" w:cs="Calibri"/>
-          <w:lang w:val="en"/>
-        </w:rPr>
-        <w:t xml:space="preserve">polar coordinate transformation </w:t>
-      </w:r>
-      <w:proofErr w:type="gramStart"/>
-      <w:r>
-        <w:rPr>
-          <w:rFonts w:ascii="Calibri" w:hAnsi="Calibri" w:cs="Calibri"/>
-          <w:lang w:val="en"/>
-        </w:rPr>
-        <w:t>graph</w:t>
-      </w:r>
-      <w:r>
-        <w:rPr>
-          <w:rFonts w:ascii="Calibri" w:hAnsi="Calibri" w:cs="Calibri"/>
-          <w:lang w:val="en"/>
-        </w:rPr>
-        <w:t xml:space="preserve">  --</w:t>
-      </w:r>
-      <w:proofErr w:type="gramEnd"/>
-      <w:r>
-        <w:rPr>
-          <w:rFonts w:ascii="Calibri" w:hAnsi="Calibri" w:cs="Calibri"/>
-          <w:lang w:val="en"/>
-        </w:rPr>
-        <w:t xml:space="preserve"> transforming polar coordinates.</w:t>
-      </w:r>
-    </w:p>
-    <w:p>
-      <w:pPr>
-        <w:widowControl w:val="0"/>
-        <w:autoSpaceDE w:val="0"/>
-        <w:autoSpaceDN w:val="0"/>
-        <w:adjustRightInd w:val="0"/>
-        <w:spacing w:after="200" w:line="276" w:lineRule="auto"/>
-        <w:rPr>
-          <w:rFonts w:ascii="Calibri" w:hAnsi="Calibri" w:cs="Calibri"/>
-          <w:lang w:val="en"/>
-        </w:rPr>
-      </w:pPr>
-      <w:proofErr w:type="gramStart"/>
-      <w:r>
-        <w:rPr>
-          <w:rFonts w:ascii="Calibri" w:hAnsi="Calibri" w:cs="Calibri"/>
-          <w:lang w:val="en"/>
-        </w:rPr>
-        <w:t>prob:transform</w:t>
-      </w:r>
-      <w:proofErr w:type="gramEnd"/>
-      <w:r>
-        <w:rPr>
-          <w:rFonts w:ascii="Calibri" w:hAnsi="Calibri" w:cs="Calibri"/>
-          <w:lang w:val="en"/>
-        </w:rPr>
-        <w:t>1 – first coordinate transform of non-polar. R2-&gt;R2</w:t>
+      <w:proofErr w:type="gramStart"/>
+      <w:r>
+        <w:rPr>
+          <w:rFonts w:ascii="Calibri" w:hAnsi="Calibri" w:cs="Calibri"/>
+          <w:lang w:val="en"/>
+        </w:rPr>
+        <w:t>polar</w:t>
+      </w:r>
+      <w:proofErr w:type="gramEnd"/>
+      <w:r>
+        <w:rPr>
+          <w:rFonts w:ascii="Calibri" w:hAnsi="Calibri" w:cs="Calibri"/>
+          <w:lang w:val="en"/>
+        </w:rPr>
+        <w:t xml:space="preserve"> coordinate transformation graph</w:t>
+      </w:r>
+      <w:r>
+        <w:rPr>
+          <w:rFonts w:ascii="Calibri" w:hAnsi="Calibri" w:cs="Calibri"/>
+          <w:lang w:val="en"/>
+        </w:rPr>
+        <w:t xml:space="preserve">  -- transforming polar coordinates.</w:t>
+      </w:r>
+    </w:p>
+    <w:p>
+      <w:pPr>
+        <w:widowControl w:val="0"/>
+        <w:autoSpaceDE w:val="0"/>
+        <w:autoSpaceDN w:val="0"/>
+        <w:adjustRightInd w:val="0"/>
+        <w:spacing w:after="200" w:line="276" w:lineRule="auto"/>
+        <w:rPr>
+          <w:rFonts w:ascii="Calibri" w:hAnsi="Calibri" w:cs="Calibri"/>
+          <w:lang w:val="en"/>
+        </w:rPr>
+      </w:pPr>
+      <w:proofErr w:type="gramStart"/>
+      <w:r>
+        <w:rPr>
+          <w:rFonts w:ascii="Calibri" w:hAnsi="Calibri" w:cs="Calibri"/>
+          <w:lang w:val="en"/>
+        </w:rPr>
+        <w:t>prob:</w:t>
+      </w:r>
+      <w:proofErr w:type="gramEnd"/>
+      <w:r>
+        <w:rPr>
+          <w:rFonts w:ascii="Calibri" w:hAnsi="Calibri" w:cs="Calibri"/>
+          <w:lang w:val="en"/>
+        </w:rPr>
+        <w:t>transform1 – first coordinate transform of non-polar. R2-&gt;R2</w:t>
       </w:r>
     </w:p>
     <w:p>
@@ -741,10 +791,17 @@
           <w:rFonts w:ascii="Calibri" w:hAnsi="Calibri" w:cs="Calibri"/>
           <w:lang w:val="en"/>
         </w:rPr>
-        <w:t>prob:line</w:t>
-      </w:r>
-      <w:proofErr w:type="spellEnd"/>
-      <w:proofErr w:type="gramEnd"/>
+        <w:t>prob:</w:t>
+      </w:r>
+      <w:proofErr w:type="gramEnd"/>
+      <w:r>
+        <w:rPr>
+          <w:rFonts w:ascii="Calibri" w:hAnsi="Calibri" w:cs="Calibri"/>
+          <w:lang w:val="en"/>
+        </w:rPr>
+        <w:t>line</w:t>
+      </w:r>
+      <w:proofErr w:type="spellEnd"/>
       <w:r>
         <w:rPr>
           <w:rFonts w:ascii="Calibri" w:hAnsi="Calibri" w:cs="Calibri"/>
@@ -796,10 +853,17 @@
           <w:rFonts w:ascii="Calibri" w:hAnsi="Calibri" w:cs="Calibri"/>
           <w:lang w:val="en"/>
         </w:rPr>
-        <w:t>sec:derivatives</w:t>
-      </w:r>
-      <w:proofErr w:type="spellEnd"/>
-      <w:proofErr w:type="gramEnd"/>
+        <w:t>sec:</w:t>
+      </w:r>
+      <w:proofErr w:type="gramEnd"/>
+      <w:r>
+        <w:rPr>
+          <w:rFonts w:ascii="Calibri" w:hAnsi="Calibri" w:cs="Calibri"/>
+          <w:lang w:val="en"/>
+        </w:rPr>
+        <w:t>derivatives</w:t>
+      </w:r>
+      <w:proofErr w:type="spellEnd"/>
       <w:r>
         <w:rPr>
           <w:rFonts w:ascii="Calibri" w:hAnsi="Calibri" w:cs="Calibri"/>
@@ -827,10 +891,17 @@
           <w:rFonts w:ascii="Calibri" w:hAnsi="Calibri" w:cs="Calibri"/>
           <w:lang w:val="en"/>
         </w:rPr>
-        <w:t>def:velocity</w:t>
-      </w:r>
-      <w:proofErr w:type="spellEnd"/>
-      <w:proofErr w:type="gramEnd"/>
+        <w:t>def:</w:t>
+      </w:r>
+      <w:proofErr w:type="gramEnd"/>
+      <w:r>
+        <w:rPr>
+          <w:rFonts w:ascii="Calibri" w:hAnsi="Calibri" w:cs="Calibri"/>
+          <w:lang w:val="en"/>
+        </w:rPr>
+        <w:t>velocity</w:t>
+      </w:r>
+      <w:proofErr w:type="spellEnd"/>
       <w:r>
         <w:rPr>
           <w:rFonts w:ascii="Calibri" w:hAnsi="Calibri" w:cs="Calibri"/>
@@ -888,10 +959,17 @@
           <w:rFonts w:ascii="Calibri" w:hAnsi="Calibri" w:cs="Calibri"/>
           <w:lang w:val="en"/>
         </w:rPr>
-        <w:t>prob:pebbles</w:t>
-      </w:r>
-      <w:proofErr w:type="spellEnd"/>
-      <w:proofErr w:type="gramEnd"/>
+        <w:t>prob:</w:t>
+      </w:r>
+      <w:proofErr w:type="gramEnd"/>
+      <w:r>
+        <w:rPr>
+          <w:rFonts w:ascii="Calibri" w:hAnsi="Calibri" w:cs="Calibri"/>
+          <w:lang w:val="en"/>
+        </w:rPr>
+        <w:t>pebbles</w:t>
+      </w:r>
+      <w:proofErr w:type="spellEnd"/>
       <w:r>
         <w:rPr>
           <w:rFonts w:ascii="Calibri" w:hAnsi="Calibri" w:cs="Calibri"/>
@@ -919,10 +997,17 @@
           <w:rFonts w:ascii="Calibri" w:hAnsi="Calibri" w:cs="Calibri"/>
           <w:lang w:val="en"/>
         </w:rPr>
-        <w:t>prob:parametric</w:t>
-      </w:r>
-      <w:proofErr w:type="spellEnd"/>
-      <w:proofErr w:type="gramEnd"/>
+        <w:t>prob:</w:t>
+      </w:r>
+      <w:proofErr w:type="gramEnd"/>
+      <w:r>
+        <w:rPr>
+          <w:rFonts w:ascii="Calibri" w:hAnsi="Calibri" w:cs="Calibri"/>
+          <w:lang w:val="en"/>
+        </w:rPr>
+        <w:t>parametric</w:t>
+      </w:r>
+      <w:proofErr w:type="spellEnd"/>
       <w:r>
         <w:rPr>
           <w:rFonts w:ascii="Calibri" w:hAnsi="Calibri" w:cs="Calibri"/>
@@ -950,10 +1035,17 @@
           <w:rFonts w:ascii="Calibri" w:hAnsi="Calibri" w:cs="Calibri"/>
           <w:lang w:val="en"/>
         </w:rPr>
-        <w:t>prob:jet</w:t>
-      </w:r>
-      <w:proofErr w:type="spellEnd"/>
-      <w:proofErr w:type="gramEnd"/>
+        <w:t>prob:</w:t>
+      </w:r>
+      <w:proofErr w:type="gramEnd"/>
+      <w:r>
+        <w:rPr>
+          <w:rFonts w:ascii="Calibri" w:hAnsi="Calibri" w:cs="Calibri"/>
+          <w:lang w:val="en"/>
+        </w:rPr>
+        <w:t>jet</w:t>
+      </w:r>
+      <w:proofErr w:type="spellEnd"/>
       <w:r>
         <w:rPr>
           <w:rFonts w:ascii="Calibri" w:hAnsi="Calibri" w:cs="Calibri"/>
@@ -988,10 +1080,17 @@
           <w:rFonts w:ascii="Calibri" w:hAnsi="Calibri" w:cs="Calibri"/>
           <w:lang w:val="en"/>
         </w:rPr>
-        <w:t>prob:function</w:t>
-      </w:r>
-      <w:proofErr w:type="spellEnd"/>
-      <w:proofErr w:type="gramEnd"/>
+        <w:t>prob:</w:t>
+      </w:r>
+      <w:proofErr w:type="gramEnd"/>
+      <w:r>
+        <w:rPr>
+          <w:rFonts w:ascii="Calibri" w:hAnsi="Calibri" w:cs="Calibri"/>
+          <w:lang w:val="en"/>
+        </w:rPr>
+        <w:t>function</w:t>
+      </w:r>
+      <w:proofErr w:type="spellEnd"/>
       <w:r>
         <w:rPr>
           <w:rFonts w:ascii="Calibri" w:hAnsi="Calibri" w:cs="Calibri"/>
@@ -1019,10 +1118,17 @@
           <w:rFonts w:ascii="Calibri" w:hAnsi="Calibri" w:cs="Calibri"/>
           <w:lang w:val="en"/>
         </w:rPr>
-        <w:t>prob:parametric</w:t>
-      </w:r>
-      <w:proofErr w:type="spellEnd"/>
-      <w:proofErr w:type="gramEnd"/>
+        <w:t>prob:</w:t>
+      </w:r>
+      <w:proofErr w:type="gramEnd"/>
+      <w:r>
+        <w:rPr>
+          <w:rFonts w:ascii="Calibri" w:hAnsi="Calibri" w:cs="Calibri"/>
+          <w:lang w:val="en"/>
+        </w:rPr>
+        <w:t>parametric</w:t>
+      </w:r>
+      <w:proofErr w:type="spellEnd"/>
       <w:r>
         <w:rPr>
           <w:rFonts w:ascii="Calibri" w:hAnsi="Calibri" w:cs="Calibri"/>
@@ -1050,6 +1156,7 @@
           <w:lang w:val="en"/>
         </w:rPr>
       </w:pPr>
+      <w:proofErr w:type="gramStart"/>
       <w:r>
         <w:rPr>
           <w:rFonts w:ascii="Calibri" w:hAnsi="Calibri" w:cs="Calibri"/>
@@ -1057,60 +1164,52 @@
         </w:rPr>
         <w:t>prob:</w:t>
       </w:r>
-      <w:r>
-        <w:rPr>
-          <w:rFonts w:ascii="Calibri" w:hAnsi="Calibri" w:cs="Calibri"/>
-          <w:lang w:val="en"/>
-        </w:rPr>
-        <w:t xml:space="preserve">3dsurface </w:t>
-      </w:r>
-      <w:proofErr w:type="gramStart"/>
-      <w:r>
-        <w:rPr>
-          <w:rFonts w:ascii="Calibri" w:hAnsi="Calibri" w:cs="Calibri"/>
-          <w:lang w:val="en"/>
-        </w:rPr>
-        <w:t>plot</w:t>
-      </w:r>
-      <w:r>
-        <w:rPr>
-          <w:rFonts w:ascii="Calibri" w:hAnsi="Calibri" w:cs="Calibri"/>
-          <w:lang w:val="en"/>
-        </w:rPr>
-        <w:t xml:space="preserve">  --</w:t>
-      </w:r>
-      <w:proofErr w:type="gramEnd"/>
-      <w:r>
-        <w:rPr>
-          <w:rFonts w:ascii="Calibri" w:hAnsi="Calibri" w:cs="Calibri"/>
-          <w:lang w:val="en"/>
-        </w:rPr>
-        <w:t xml:space="preserve"> introduction to how to create a 3-d surface plot</w:t>
-      </w:r>
-    </w:p>
-    <w:p>
-      <w:pPr>
-        <w:widowControl w:val="0"/>
-        <w:autoSpaceDE w:val="0"/>
-        <w:autoSpaceDN w:val="0"/>
-        <w:adjustRightInd w:val="0"/>
-        <w:spacing w:after="200" w:line="276" w:lineRule="auto"/>
-        <w:rPr>
-          <w:rFonts w:ascii="Calibri" w:hAnsi="Calibri" w:cs="Calibri"/>
-          <w:lang w:val="en"/>
-        </w:rPr>
-      </w:pPr>
-      <w:proofErr w:type="spellStart"/>
-      <w:proofErr w:type="gramStart"/>
-      <w:r>
-        <w:rPr>
-          <w:rFonts w:ascii="Calibri" w:hAnsi="Calibri" w:cs="Calibri"/>
-          <w:lang w:val="en"/>
-        </w:rPr>
-        <w:t>prob:intro</w:t>
-      </w:r>
-      <w:proofErr w:type="spellEnd"/>
-      <w:proofErr w:type="gramEnd"/>
+      <w:proofErr w:type="gramEnd"/>
+      <w:r>
+        <w:rPr>
+          <w:rFonts w:ascii="Calibri" w:hAnsi="Calibri" w:cs="Calibri"/>
+          <w:lang w:val="en"/>
+        </w:rPr>
+        <w:t>3dsurface plot</w:t>
+      </w:r>
+      <w:r>
+        <w:rPr>
+          <w:rFonts w:ascii="Calibri" w:hAnsi="Calibri" w:cs="Calibri"/>
+          <w:lang w:val="en"/>
+        </w:rPr>
+        <w:t xml:space="preserve">  -- introduction to how to create a 3-d surface plot</w:t>
+      </w:r>
+    </w:p>
+    <w:p>
+      <w:pPr>
+        <w:widowControl w:val="0"/>
+        <w:autoSpaceDE w:val="0"/>
+        <w:autoSpaceDN w:val="0"/>
+        <w:adjustRightInd w:val="0"/>
+        <w:spacing w:after="200" w:line="276" w:lineRule="auto"/>
+        <w:rPr>
+          <w:rFonts w:ascii="Calibri" w:hAnsi="Calibri" w:cs="Calibri"/>
+          <w:lang w:val="en"/>
+        </w:rPr>
+      </w:pPr>
+      <w:proofErr w:type="spellStart"/>
+      <w:proofErr w:type="gramStart"/>
+      <w:r>
+        <w:rPr>
+          <w:rFonts w:ascii="Calibri" w:hAnsi="Calibri" w:cs="Calibri"/>
+          <w:lang w:val="en"/>
+        </w:rPr>
+        <w:t>prob:</w:t>
+      </w:r>
+      <w:proofErr w:type="gramEnd"/>
+      <w:r>
+        <w:rPr>
+          <w:rFonts w:ascii="Calibri" w:hAnsi="Calibri" w:cs="Calibri"/>
+          <w:lang w:val="en"/>
+        </w:rPr>
+        <w:t>intro</w:t>
+      </w:r>
+      <w:proofErr w:type="spellEnd"/>
       <w:r>
         <w:rPr>
           <w:rFonts w:ascii="Calibri" w:hAnsi="Calibri" w:cs="Calibri"/>
@@ -1138,10 +1237,17 @@
           <w:rFonts w:ascii="Calibri" w:hAnsi="Calibri" w:cs="Calibri"/>
           <w:lang w:val="en"/>
         </w:rPr>
-        <w:t>sec:functionlist</w:t>
-      </w:r>
-      <w:proofErr w:type="spellEnd"/>
-      <w:proofErr w:type="gramEnd"/>
+        <w:t>sec:</w:t>
+      </w:r>
+      <w:proofErr w:type="gramEnd"/>
+      <w:r>
+        <w:rPr>
+          <w:rFonts w:ascii="Calibri" w:hAnsi="Calibri" w:cs="Calibri"/>
+          <w:lang w:val="en"/>
+        </w:rPr>
+        <w:t>functionlist</w:t>
+      </w:r>
+      <w:proofErr w:type="spellEnd"/>
       <w:r>
         <w:rPr>
           <w:rFonts w:ascii="Calibri" w:hAnsi="Calibri" w:cs="Calibri"/>
@@ -1199,10 +1305,17 @@
           <w:rFonts w:ascii="Calibri" w:hAnsi="Calibri" w:cs="Calibri"/>
           <w:lang w:val="en"/>
         </w:rPr>
-        <w:t>prob:differential</w:t>
-      </w:r>
-      <w:proofErr w:type="spellEnd"/>
-      <w:proofErr w:type="gramEnd"/>
+        <w:t>prob:</w:t>
+      </w:r>
+      <w:proofErr w:type="gramEnd"/>
+      <w:r>
+        <w:rPr>
+          <w:rFonts w:ascii="Calibri" w:hAnsi="Calibri" w:cs="Calibri"/>
+          <w:lang w:val="en"/>
+        </w:rPr>
+        <w:t>differential</w:t>
+      </w:r>
+      <w:proofErr w:type="spellEnd"/>
       <w:r>
         <w:rPr>
           <w:rFonts w:ascii="Calibri" w:hAnsi="Calibri" w:cs="Calibri"/>
@@ -1258,40 +1371,47 @@
           <w:rFonts w:ascii="Calibri" w:hAnsi="Calibri" w:cs="Calibri"/>
           <w:lang w:val="en"/>
         </w:rPr>
-        <w:t>prob:second</w:t>
-      </w:r>
-      <w:proofErr w:type="gramEnd"/>
-      <w:r>
-        <w:rPr>
-          <w:rFonts w:ascii="Calibri" w:hAnsi="Calibri" w:cs="Calibri"/>
-          <w:lang w:val="en"/>
-        </w:rPr>
-        <w:t xml:space="preserve"> partials agree</w:t>
-      </w:r>
-    </w:p>
-    <w:p>
-      <w:pPr>
-        <w:widowControl w:val="0"/>
-        <w:autoSpaceDE w:val="0"/>
-        <w:autoSpaceDN w:val="0"/>
-        <w:adjustRightInd w:val="0"/>
-        <w:spacing w:after="200" w:line="276" w:lineRule="auto"/>
-        <w:rPr>
-          <w:rFonts w:ascii="Calibri" w:hAnsi="Calibri" w:cs="Calibri"/>
-          <w:lang w:val="en"/>
-        </w:rPr>
-      </w:pPr>
-      <w:proofErr w:type="spellStart"/>
-      <w:proofErr w:type="gramStart"/>
-      <w:r>
-        <w:rPr>
-          <w:rFonts w:ascii="Calibri" w:hAnsi="Calibri" w:cs="Calibri"/>
-          <w:lang w:val="en"/>
-        </w:rPr>
-        <w:t>prob:tangent</w:t>
-      </w:r>
-      <w:proofErr w:type="spellEnd"/>
-      <w:proofErr w:type="gramEnd"/>
+        <w:t>prob:</w:t>
+      </w:r>
+      <w:proofErr w:type="gramEnd"/>
+      <w:r>
+        <w:rPr>
+          <w:rFonts w:ascii="Calibri" w:hAnsi="Calibri" w:cs="Calibri"/>
+          <w:lang w:val="en"/>
+        </w:rPr>
+        <w:t>second partials agree</w:t>
+      </w:r>
+    </w:p>
+    <w:p>
+      <w:pPr>
+        <w:widowControl w:val="0"/>
+        <w:autoSpaceDE w:val="0"/>
+        <w:autoSpaceDN w:val="0"/>
+        <w:adjustRightInd w:val="0"/>
+        <w:spacing w:after="200" w:line="276" w:lineRule="auto"/>
+        <w:rPr>
+          <w:rFonts w:ascii="Calibri" w:hAnsi="Calibri" w:cs="Calibri"/>
+          <w:lang w:val="en"/>
+        </w:rPr>
+      </w:pPr>
+      <w:proofErr w:type="spellStart"/>
+      <w:proofErr w:type="gramStart"/>
+      <w:r>
+        <w:rPr>
+          <w:rFonts w:ascii="Calibri" w:hAnsi="Calibri" w:cs="Calibri"/>
+          <w:lang w:val="en"/>
+        </w:rPr>
+        <w:t>prob:</w:t>
+      </w:r>
+      <w:proofErr w:type="gramEnd"/>
+      <w:r>
+        <w:rPr>
+          <w:rFonts w:ascii="Calibri" w:hAnsi="Calibri" w:cs="Calibri"/>
+          <w:lang w:val="en"/>
+        </w:rPr>
+        <w:t>tangent</w:t>
+      </w:r>
+      <w:proofErr w:type="spellEnd"/>
       <w:r>
         <w:rPr>
           <w:rFonts w:ascii="Calibri" w:hAnsi="Calibri" w:cs="Calibri"/>
@@ -1319,10 +1439,17 @@
           <w:rFonts w:ascii="Calibri" w:hAnsi="Calibri" w:cs="Calibri"/>
           <w:lang w:val="en"/>
         </w:rPr>
-        <w:t>prob:tangent</w:t>
-      </w:r>
-      <w:proofErr w:type="spellEnd"/>
-      <w:proofErr w:type="gramEnd"/>
+        <w:t>prob:</w:t>
+      </w:r>
+      <w:proofErr w:type="gramEnd"/>
+      <w:r>
+        <w:rPr>
+          <w:rFonts w:ascii="Calibri" w:hAnsi="Calibri" w:cs="Calibri"/>
+          <w:lang w:val="en"/>
+        </w:rPr>
+        <w:t>tangent</w:t>
+      </w:r>
+      <w:proofErr w:type="spellEnd"/>
       <w:r>
         <w:rPr>
           <w:rFonts w:ascii="Calibri" w:hAnsi="Calibri" w:cs="Calibri"/>
@@ -1366,10 +1493,17 @@
           <w:rFonts w:ascii="Calibri" w:hAnsi="Calibri" w:cs="Calibri"/>
           <w:lang w:val="en"/>
         </w:rPr>
-        <w:t>prob:chain</w:t>
-      </w:r>
-      <w:proofErr w:type="spellEnd"/>
-      <w:proofErr w:type="gramEnd"/>
+        <w:t>prob:</w:t>
+      </w:r>
+      <w:proofErr w:type="gramEnd"/>
+      <w:r>
+        <w:rPr>
+          <w:rFonts w:ascii="Calibri" w:hAnsi="Calibri" w:cs="Calibri"/>
+          <w:lang w:val="en"/>
+        </w:rPr>
+        <w:t>chain</w:t>
+      </w:r>
+      <w:proofErr w:type="spellEnd"/>
       <w:r>
         <w:rPr>
           <w:rFonts w:ascii="Calibri" w:hAnsi="Calibri" w:cs="Calibri"/>
@@ -1420,10 +1554,17 @@
           <w:rFonts w:ascii="Calibri" w:hAnsi="Calibri" w:cs="Calibri"/>
           <w:lang w:val="en"/>
         </w:rPr>
-        <w:t>prob:horse</w:t>
-      </w:r>
-      <w:proofErr w:type="spellEnd"/>
-      <w:proofErr w:type="gramEnd"/>
+        <w:t>prob:</w:t>
+      </w:r>
+      <w:proofErr w:type="gramEnd"/>
+      <w:r>
+        <w:rPr>
+          <w:rFonts w:ascii="Calibri" w:hAnsi="Calibri" w:cs="Calibri"/>
+          <w:lang w:val="en"/>
+        </w:rPr>
+        <w:t>horse</w:t>
+      </w:r>
+      <w:proofErr w:type="spellEnd"/>
       <w:r>
         <w:rPr>
           <w:rFonts w:ascii="Calibri" w:hAnsi="Calibri" w:cs="Calibri"/>
@@ -1469,12 +1610,21 @@
         </w:rPr>
       </w:pPr>
       <w:proofErr w:type="spellStart"/>
-      <w:r>
-        <w:rPr>
-          <w:rFonts w:ascii="Calibri" w:hAnsi="Calibri" w:cs="Calibri"/>
-          <w:lang w:val="en"/>
-        </w:rPr>
-        <w:t>def:chain</w:t>
+      <w:proofErr w:type="gramStart"/>
+      <w:r>
+        <w:rPr>
+          <w:rFonts w:ascii="Calibri" w:hAnsi="Calibri" w:cs="Calibri"/>
+          <w:lang w:val="en"/>
+        </w:rPr>
+        <w:t>def:</w:t>
+      </w:r>
+      <w:proofErr w:type="gramEnd"/>
+      <w:r>
+        <w:rPr>
+          <w:rFonts w:ascii="Calibri" w:hAnsi="Calibri" w:cs="Calibri"/>
+          <w:lang w:val="en"/>
+        </w:rPr>
+        <w:t>chain</w:t>
       </w:r>
       <w:proofErr w:type="spellEnd"/>
       <w:r>
@@ -1483,6 +1633,230 @@
           <w:lang w:val="en"/>
         </w:rPr>
         <w:t xml:space="preserve"> rule</w:t>
+      </w:r>
+    </w:p>
+    <w:p>
+      <w:pPr>
+        <w:widowControl w:val="0"/>
+        <w:autoSpaceDE w:val="0"/>
+        <w:autoSpaceDN w:val="0"/>
+        <w:adjustRightInd w:val="0"/>
+        <w:spacing w:after="200" w:line="276" w:lineRule="auto"/>
+        <w:rPr>
+          <w:rFonts w:ascii="Calibri" w:hAnsi="Calibri" w:cs="Calibri"/>
+          <w:b/>
+          <w:lang w:val="en"/>
+        </w:rPr>
+      </w:pPr>
+      <w:r>
+        <w:rPr>
+          <w:rFonts w:ascii="Calibri" w:hAnsi="Calibri" w:cs="Calibri"/>
+          <w:b/>
+          <w:lang w:val="en"/>
+        </w:rPr>
+        <w:t>Chapter 7: Motion</w:t>
+      </w:r>
+    </w:p>
+    <w:p>
+      <w:pPr>
+        <w:widowControl w:val="0"/>
+        <w:autoSpaceDE w:val="0"/>
+        <w:autoSpaceDN w:val="0"/>
+        <w:adjustRightInd w:val="0"/>
+        <w:spacing w:after="200" w:line="276" w:lineRule="auto"/>
+        <w:rPr>
+          <w:rFonts w:ascii="Calibri" w:hAnsi="Calibri" w:cs="Calibri"/>
+          <w:lang w:val="en"/>
+        </w:rPr>
+      </w:pPr>
+      <w:proofErr w:type="gramStart"/>
+      <w:r>
+        <w:rPr>
+          <w:rFonts w:ascii="Calibri" w:hAnsi="Calibri" w:cs="Calibri"/>
+          <w:lang w:val="en"/>
+        </w:rPr>
+        <w:t>arc</w:t>
+      </w:r>
+      <w:proofErr w:type="gramEnd"/>
+      <w:r>
+        <w:rPr>
+          <w:rFonts w:ascii="Calibri" w:hAnsi="Calibri" w:cs="Calibri"/>
+          <w:lang w:val="en"/>
+        </w:rPr>
+        <w:t xml:space="preserve"> lenght2 – arc length equation again in this chapter.</w:t>
+      </w:r>
+    </w:p>
+    <w:p>
+      <w:pPr>
+        <w:widowControl w:val="0"/>
+        <w:autoSpaceDE w:val="0"/>
+        <w:autoSpaceDN w:val="0"/>
+        <w:adjustRightInd w:val="0"/>
+        <w:spacing w:after="200" w:line="276" w:lineRule="auto"/>
+        <w:rPr>
+          <w:rFonts w:ascii="Calibri" w:hAnsi="Calibri" w:cs="Calibri"/>
+          <w:lang w:val="en"/>
+        </w:rPr>
+      </w:pPr>
+      <w:proofErr w:type="spellStart"/>
+      <w:proofErr w:type="gramStart"/>
+      <w:r>
+        <w:rPr>
+          <w:rFonts w:ascii="Calibri" w:hAnsi="Calibri" w:cs="Calibri"/>
+          <w:lang w:val="en"/>
+        </w:rPr>
+        <w:t>def:</w:t>
+      </w:r>
+      <w:proofErr w:type="gramEnd"/>
+      <w:r>
+        <w:rPr>
+          <w:rFonts w:ascii="Calibri" w:hAnsi="Calibri" w:cs="Calibri"/>
+          <w:lang w:val="en"/>
+        </w:rPr>
+        <w:t>smooth</w:t>
+      </w:r>
+      <w:proofErr w:type="spellEnd"/>
+      <w:r>
+        <w:rPr>
+          <w:rFonts w:ascii="Calibri" w:hAnsi="Calibri" w:cs="Calibri"/>
+          <w:lang w:val="en"/>
+        </w:rPr>
+        <w:t xml:space="preserve"> curve --- definition of what it means to be a smooth curve.</w:t>
+      </w:r>
+    </w:p>
+    <w:p>
+      <w:pPr>
+        <w:widowControl w:val="0"/>
+        <w:autoSpaceDE w:val="0"/>
+        <w:autoSpaceDN w:val="0"/>
+        <w:adjustRightInd w:val="0"/>
+        <w:spacing w:after="200" w:line="276" w:lineRule="auto"/>
+        <w:rPr>
+          <w:rFonts w:ascii="Calibri" w:hAnsi="Calibri" w:cs="Calibri"/>
+          <w:lang w:val="en"/>
+        </w:rPr>
+      </w:pPr>
+      <w:proofErr w:type="gramStart"/>
+      <w:r>
+        <w:rPr>
+          <w:rFonts w:ascii="Calibri" w:hAnsi="Calibri" w:cs="Calibri"/>
+          <w:lang w:val="en"/>
+        </w:rPr>
+        <w:lastRenderedPageBreak/>
+        <w:t>fundamental</w:t>
+      </w:r>
+      <w:proofErr w:type="gramEnd"/>
+      <w:r>
+        <w:rPr>
+          <w:rFonts w:ascii="Calibri" w:hAnsi="Calibri" w:cs="Calibri"/>
+          <w:lang w:val="en"/>
+        </w:rPr>
+        <w:t xml:space="preserve"> theorem of calculus as it applies to arc length parameter – as name implies.</w:t>
+      </w:r>
+    </w:p>
+    <w:p>
+      <w:pPr>
+        <w:widowControl w:val="0"/>
+        <w:autoSpaceDE w:val="0"/>
+        <w:autoSpaceDN w:val="0"/>
+        <w:adjustRightInd w:val="0"/>
+        <w:spacing w:after="200" w:line="276" w:lineRule="auto"/>
+        <w:rPr>
+          <w:rFonts w:ascii="Calibri" w:hAnsi="Calibri" w:cs="Calibri"/>
+          <w:lang w:val="en"/>
+        </w:rPr>
+      </w:pPr>
+      <w:proofErr w:type="spellStart"/>
+      <w:proofErr w:type="gramStart"/>
+      <w:r>
+        <w:rPr>
+          <w:rFonts w:ascii="Calibri" w:hAnsi="Calibri" w:cs="Calibri"/>
+          <w:lang w:val="en"/>
+        </w:rPr>
+        <w:t>prob:</w:t>
+      </w:r>
+      <w:proofErr w:type="gramEnd"/>
+      <w:r>
+        <w:rPr>
+          <w:rFonts w:ascii="Calibri" w:hAnsi="Calibri" w:cs="Calibri"/>
+          <w:lang w:val="en"/>
+        </w:rPr>
+        <w:t>basic</w:t>
+      </w:r>
+      <w:proofErr w:type="spellEnd"/>
+      <w:r>
+        <w:rPr>
+          <w:rFonts w:ascii="Calibri" w:hAnsi="Calibri" w:cs="Calibri"/>
+          <w:lang w:val="en"/>
+        </w:rPr>
+        <w:t xml:space="preserve"> helix – tangent of helical curve: (cos t, sin t , t)</w:t>
+      </w:r>
+    </w:p>
+    <w:p>
+      <w:pPr>
+        <w:widowControl w:val="0"/>
+        <w:autoSpaceDE w:val="0"/>
+        <w:autoSpaceDN w:val="0"/>
+        <w:adjustRightInd w:val="0"/>
+        <w:spacing w:after="200" w:line="276" w:lineRule="auto"/>
+        <w:rPr>
+          <w:rFonts w:ascii="Calibri" w:hAnsi="Calibri" w:cs="Calibri"/>
+          <w:lang w:val="en"/>
+        </w:rPr>
+      </w:pPr>
+      <w:proofErr w:type="spellStart"/>
+      <w:proofErr w:type="gramStart"/>
+      <w:r>
+        <w:rPr>
+          <w:rFonts w:ascii="Calibri" w:hAnsi="Calibri" w:cs="Calibri"/>
+          <w:lang w:val="en"/>
+        </w:rPr>
+        <w:t>def:</w:t>
+      </w:r>
+      <w:proofErr w:type="gramEnd"/>
+      <w:r>
+        <w:rPr>
+          <w:rFonts w:ascii="Calibri" w:hAnsi="Calibri" w:cs="Calibri"/>
+          <w:lang w:val="en"/>
+        </w:rPr>
+        <w:t>unit</w:t>
+      </w:r>
+      <w:proofErr w:type="spellEnd"/>
+      <w:r>
+        <w:rPr>
+          <w:rFonts w:ascii="Calibri" w:hAnsi="Calibri" w:cs="Calibri"/>
+          <w:lang w:val="en"/>
+        </w:rPr>
+        <w:t xml:space="preserve"> tangent vector – as name implies!</w:t>
+      </w:r>
+    </w:p>
+    <w:p>
+      <w:pPr>
+        <w:widowControl w:val="0"/>
+        <w:autoSpaceDE w:val="0"/>
+        <w:autoSpaceDN w:val="0"/>
+        <w:adjustRightInd w:val="0"/>
+        <w:spacing w:after="200" w:line="276" w:lineRule="auto"/>
+        <w:rPr>
+          <w:rFonts w:ascii="Calibri" w:hAnsi="Calibri" w:cs="Calibri"/>
+          <w:lang w:val="en"/>
+        </w:rPr>
+      </w:pPr>
+      <w:proofErr w:type="spellStart"/>
+      <w:r>
+        <w:rPr>
+          <w:rFonts w:ascii="Calibri" w:hAnsi="Calibri" w:cs="Calibri"/>
+          <w:lang w:val="en"/>
+        </w:rPr>
+        <w:t>def:curvature</w:t>
+      </w:r>
+      <w:proofErr w:type="spellEnd"/>
+      <w:r>
+        <w:rPr>
+          <w:rFonts w:ascii="Calibri" w:hAnsi="Calibri" w:cs="Calibri"/>
+          <w:lang w:val="en"/>
+        </w:rPr>
+        <w:t xml:space="preserve"> </w:t>
       </w:r>
       <w:bookmarkStart w:id="0" w:name="_GoBack"/>
       <w:bookmarkEnd w:id="0"/>
@@ -1498,7 +1872,7 @@
 </file>
 
 <file path=word/styles.xml><?xml version="1.0" encoding="utf-8"?>
-<w:styles xmlns:mc="http://schemas.openxmlformats.org/markup-compatibility/2006" xmlns:r="http://schemas.openxmlformats.org/officeDocument/2006/relationships" xmlns:w="http://schemas.openxmlformats.org/wordprocessingml/2006/main" xmlns:w14="http://schemas.microsoft.com/office/word/2010/wordml" xmlns:w15="http://schemas.microsoft.com/office/word/2012/wordml" xmlns:w16se="http://schemas.microsoft.com/office/word/2015/wordml/symex" mc:Ignorable="w14 w15 w16se">
+<w:styles xmlns:mc="http://schemas.openxmlformats.org/markup-compatibility/2006" xmlns:r="http://schemas.openxmlformats.org/officeDocument/2006/relationships" xmlns:w="http://schemas.openxmlformats.org/wordprocessingml/2006/main" xmlns:w14="http://schemas.microsoft.com/office/word/2010/wordml" mc:Ignorable="w14">
   <w:docDefaults>
     <w:rPrDefault>
       <w:rPr>
@@ -1514,378 +1888,334 @@
       </w:pPr>
     </w:pPrDefault>
   </w:docDefaults>
-  <w:latentStyles w:defLockedState="0" w:defUIPriority="99" w:defSemiHidden="0" w:defUnhideWhenUsed="0" w:defQFormat="0" w:count="371">
-    <w:lsdException w:name="Normal" w:uiPriority="0" w:qFormat="1"/>
-    <w:lsdException w:name="heading 1" w:uiPriority="9" w:qFormat="1"/>
-    <w:lsdException w:name="heading 2" w:semiHidden="1" w:uiPriority="9" w:unhideWhenUsed="1" w:qFormat="1"/>
-    <w:lsdException w:name="heading 3" w:semiHidden="1" w:uiPriority="9" w:unhideWhenUsed="1" w:qFormat="1"/>
-    <w:lsdException w:name="heading 4" w:semiHidden="1" w:uiPriority="9" w:unhideWhenUsed="1" w:qFormat="1"/>
-    <w:lsdException w:name="heading 5" w:semiHidden="1" w:uiPriority="9" w:unhideWhenUsed="1" w:qFormat="1"/>
-    <w:lsdException w:name="heading 6" w:semiHidden="1" w:uiPriority="9" w:unhideWhenUsed="1" w:qFormat="1"/>
-    <w:lsdException w:name="heading 7" w:semiHidden="1" w:uiPriority="9" w:unhideWhenUsed="1" w:qFormat="1"/>
-    <w:lsdException w:name="heading 8" w:semiHidden="1" w:uiPriority="9" w:unhideWhenUsed="1" w:qFormat="1"/>
-    <w:lsdException w:name="heading 9" w:semiHidden="1" w:uiPriority="9" w:unhideWhenUsed="1" w:qFormat="1"/>
-    <w:lsdException w:name="index 1" w:semiHidden="1" w:unhideWhenUsed="1"/>
-    <w:lsdException w:name="index 2" w:semiHidden="1" w:unhideWhenUsed="1"/>
-    <w:lsdException w:name="index 3" w:semiHidden="1" w:unhideWhenUsed="1"/>
-    <w:lsdException w:name="index 4" w:semiHidden="1" w:unhideWhenUsed="1"/>
-    <w:lsdException w:name="index 5" w:semiHidden="1" w:unhideWhenUsed="1"/>
-    <w:lsdException w:name="index 6" w:semiHidden="1" w:unhideWhenUsed="1"/>
-    <w:lsdException w:name="index 7" w:semiHidden="1" w:unhideWhenUsed="1"/>
-    <w:lsdException w:name="index 8" w:semiHidden="1" w:unhideWhenUsed="1"/>
-    <w:lsdException w:name="index 9" w:semiHidden="1" w:unhideWhenUsed="1"/>
-    <w:lsdException w:name="toc 1" w:semiHidden="1" w:uiPriority="39" w:unhideWhenUsed="1"/>
-    <w:lsdException w:name="toc 2" w:semiHidden="1" w:uiPriority="39" w:unhideWhenUsed="1"/>
-    <w:lsdException w:name="toc 3" w:semiHidden="1" w:uiPriority="39" w:unhideWhenUsed="1"/>
-    <w:lsdException w:name="toc 4" w:semiHidden="1" w:uiPriority="39" w:unhideWhenUsed="1"/>
-    <w:lsdException w:name="toc 5" w:semiHidden="1" w:uiPriority="39" w:unhideWhenUsed="1"/>
-    <w:lsdException w:name="toc 6" w:semiHidden="1" w:uiPriority="39" w:unhideWhenUsed="1"/>
-    <w:lsdException w:name="toc 7" w:semiHidden="1" w:uiPriority="39" w:unhideWhenUsed="1"/>
-    <w:lsdException w:name="toc 8" w:semiHidden="1" w:uiPriority="39" w:unhideWhenUsed="1"/>
-    <w:lsdException w:name="toc 9" w:semiHidden="1" w:uiPriority="39" w:unhideWhenUsed="1"/>
-    <w:lsdException w:name="Normal Indent" w:semiHidden="1" w:unhideWhenUsed="1"/>
-    <w:lsdException w:name="footnote text" w:semiHidden="1" w:unhideWhenUsed="1"/>
-    <w:lsdException w:name="annotation text" w:semiHidden="1" w:unhideWhenUsed="1"/>
-    <w:lsdException w:name="header" w:semiHidden="1" w:unhideWhenUsed="1"/>
-    <w:lsdException w:name="footer" w:semiHidden="1" w:unhideWhenUsed="1"/>
-    <w:lsdException w:name="index heading" w:semiHidden="1" w:unhideWhenUsed="1"/>
-    <w:lsdException w:name="caption" w:semiHidden="1" w:uiPriority="35" w:unhideWhenUsed="1" w:qFormat="1"/>
-    <w:lsdException w:name="table of figures" w:semiHidden="1" w:unhideWhenUsed="1"/>
-    <w:lsdException w:name="envelope address" w:semiHidden="1" w:unhideWhenUsed="1"/>
-    <w:lsdException w:name="envelope return" w:semiHidden="1" w:unhideWhenUsed="1"/>
-    <w:lsdException w:name="footnote reference" w:semiHidden="1" w:unhideWhenUsed="1"/>
-    <w:lsdException w:name="annotation reference" w:semiHidden="1" w:unhideWhenUsed="1"/>
-    <w:lsdException w:name="line number" w:semiHidden="1" w:unhideWhenUsed="1"/>
-    <w:lsdException w:name="page number" w:semiHidden="1" w:unhideWhenUsed="1"/>
-    <w:lsdException w:name="endnote reference" w:semiHidden="1" w:unhideWhenUsed="1"/>
-    <w:lsdException w:name="endnote text" w:semiHidden="1" w:unhideWhenUsed="1"/>
-    <w:lsdException w:name="table of authorities" w:semiHidden="1" w:unhideWhenUsed="1"/>
-    <w:lsdException w:name="macro" w:semiHidden="1" w:unhideWhenUsed="1"/>
-    <w:lsdException w:name="toa heading" w:semiHidden="1" w:unhideWhenUsed="1"/>
-    <w:lsdException w:name="List" w:semiHidden="1" w:unhideWhenUsed="1"/>
-    <w:lsdException w:name="List Bullet" w:semiHidden="1" w:unhideWhenUsed="1"/>
-    <w:lsdException w:name="List Number" w:semiHidden="1" w:unhideWhenUsed="1"/>
-    <w:lsdException w:name="List 2" w:semiHidden="1" w:unhideWhenUsed="1"/>
-    <w:lsdException w:name="List 3" w:semiHidden="1" w:unhideWhenUsed="1"/>
-    <w:lsdException w:name="List 4" w:semiHidden="1" w:unhideWhenUsed="1"/>
-    <w:lsdException w:name="List 5" w:semiHidden="1" w:unhideWhenUsed="1"/>
-    <w:lsdException w:name="List Bullet 2" w:semiHidden="1" w:unhideWhenUsed="1"/>
-    <w:lsdException w:name="List Bullet 3" w:semiHidden="1" w:unhideWhenUsed="1"/>
-    <w:lsdException w:name="List Bullet 4" w:semiHidden="1" w:unhideWhenUsed="1"/>
-    <w:lsdException w:name="List Bullet 5" w:semiHidden="1" w:unhideWhenUsed="1"/>
-    <w:lsdException w:name="List Number 2" w:semiHidden="1" w:unhideWhenUsed="1"/>
-    <w:lsdException w:name="List Number 3" w:semiHidden="1" w:unhideWhenUsed="1"/>
-    <w:lsdException w:name="List Number 4" w:semiHidden="1" w:unhideWhenUsed="1"/>
-    <w:lsdException w:name="List Number 5" w:semiHidden="1" w:unhideWhenUsed="1"/>
-    <w:lsdException w:name="Title" w:uiPriority="10" w:qFormat="1"/>
-    <w:lsdException w:name="Closing" w:semiHidden="1" w:unhideWhenUsed="1"/>
-    <w:lsdException w:name="Signature" w:semiHidden="1" w:unhideWhenUsed="1"/>
-    <w:lsdException w:name="Default Paragraph Font" w:semiHidden="1" w:uiPriority="1" w:unhideWhenUsed="1"/>
-    <w:lsdException w:name="Body Text" w:semiHidden="1" w:unhideWhenUsed="1"/>
-    <w:lsdException w:name="Body Text Indent" w:semiHidden="1" w:unhideWhenUsed="1"/>
-    <w:lsdException w:name="List Continue" w:semiHidden="1" w:unhideWhenUsed="1"/>
-    <w:lsdException w:name="List Continue 2" w:semiHidden="1" w:unhideWhenUsed="1"/>
-    <w:lsdException w:name="List Continue 3" w:semiHidden="1" w:unhideWhenUsed="1"/>
-    <w:lsdException w:name="List Continue 4" w:semiHidden="1" w:unhideWhenUsed="1"/>
-    <w:lsdException w:name="List Continue 5" w:semiHidden="1" w:unhideWhenUsed="1"/>
-    <w:lsdException w:name="Message Header" w:semiHidden="1" w:unhideWhenUsed="1"/>
-    <w:lsdException w:name="Subtitle" w:uiPriority="11" w:qFormat="1"/>
-    <w:lsdException w:name="Salutation" w:semiHidden="1" w:unhideWhenUsed="1"/>
-    <w:lsdException w:name="Date" w:semiHidden="1" w:unhideWhenUsed="1"/>
-    <w:lsdException w:name="Body Text First Indent" w:semiHidden="1" w:unhideWhenUsed="1"/>
-    <w:lsdException w:name="Body Text First Indent 2" w:semiHidden="1" w:unhideWhenUsed="1"/>
-    <w:lsdException w:name="Note Heading" w:semiHidden="1" w:unhideWhenUsed="1"/>
-    <w:lsdException w:name="Body Text 2" w:semiHidden="1" w:unhideWhenUsed="1"/>
-    <w:lsdException w:name="Body Text 3" w:semiHidden="1" w:unhideWhenUsed="1"/>
-    <w:lsdException w:name="Body Text Indent 2" w:semiHidden="1" w:unhideWhenUsed="1"/>
-    <w:lsdException w:name="Body Text Indent 3" w:semiHidden="1" w:unhideWhenUsed="1"/>
-    <w:lsdException w:name="Block Text" w:semiHidden="1" w:unhideWhenUsed="1"/>
-    <w:lsdException w:name="Hyperlink" w:semiHidden="1" w:unhideWhenUsed="1"/>
-    <w:lsdException w:name="FollowedHyperlink" w:semiHidden="1" w:unhideWhenUsed="1"/>
-    <w:lsdException w:name="Strong" w:uiPriority="22" w:qFormat="1"/>
-    <w:lsdException w:name="Emphasis" w:uiPriority="20" w:qFormat="1"/>
-    <w:lsdException w:name="Document Map" w:semiHidden="1" w:unhideWhenUsed="1"/>
-    <w:lsdException w:name="Plain Text" w:semiHidden="1" w:unhideWhenUsed="1"/>
-    <w:lsdException w:name="E-mail Signature" w:semiHidden="1" w:unhideWhenUsed="1"/>
-    <w:lsdException w:name="HTML Top of Form" w:semiHidden="1" w:unhideWhenUsed="1"/>
-    <w:lsdException w:name="HTML Bottom of Form" w:semiHidden="1" w:unhideWhenUsed="1"/>
-    <w:lsdException w:name="Normal (Web)" w:semiHidden="1" w:unhideWhenUsed="1"/>
-    <w:lsdException w:name="HTML Acronym" w:semiHidden="1" w:unhideWhenUsed="1"/>
-    <w:lsdException w:name="HTML Address" w:semiHidden="1" w:unhideWhenUsed="1"/>
-    <w:lsdException w:name="HTML Cite" w:semiHidden="1" w:unhideWhenUsed="1"/>
-    <w:lsdException w:name="HTML Code" w:semiHidden="1" w:unhideWhenUsed="1"/>
-    <w:lsdException w:name="HTML Definition" w:semiHidden="1" w:unhideWhenUsed="1"/>
-    <w:lsdException w:name="HTML Keyboard" w:semiHidden="1" w:unhideWhenUsed="1"/>
-    <w:lsdException w:name="HTML Preformatted" w:semiHidden="1" w:unhideWhenUsed="1"/>
-    <w:lsdException w:name="HTML Sample" w:semiHidden="1" w:unhideWhenUsed="1"/>
-    <w:lsdException w:name="HTML Typewriter" w:semiHidden="1" w:unhideWhenUsed="1"/>
-    <w:lsdException w:name="HTML Variable" w:semiHidden="1" w:unhideWhenUsed="1"/>
-    <w:lsdException w:name="Normal Table" w:semiHidden="1" w:unhideWhenUsed="1"/>
-    <w:lsdException w:name="annotation subject" w:semiHidden="1" w:unhideWhenUsed="1"/>
-    <w:lsdException w:name="No List" w:semiHidden="1" w:unhideWhenUsed="1"/>
-    <w:lsdException w:name="Outline List 1" w:semiHidden="1" w:unhideWhenUsed="1"/>
-    <w:lsdException w:name="Outline List 2" w:semiHidden="1" w:unhideWhenUsed="1"/>
-    <w:lsdException w:name="Outline List 3" w:semiHidden="1" w:unhideWhenUsed="1"/>
-    <w:lsdException w:name="Table Simple 1" w:semiHidden="1" w:unhideWhenUsed="1"/>
-    <w:lsdException w:name="Table Simple 2" w:semiHidden="1" w:unhideWhenUsed="1"/>
-    <w:lsdException w:name="Table Simple 3" w:semiHidden="1" w:unhideWhenUsed="1"/>
-    <w:lsdException w:name="Table Classic 1" w:semiHidden="1" w:unhideWhenUsed="1"/>
-    <w:lsdException w:name="Table Classic 2" w:semiHidden="1" w:unhideWhenUsed="1"/>
-    <w:lsdException w:name="Table Classic 3" w:semiHidden="1" w:unhideWhenUsed="1"/>
-    <w:lsdException w:name="Table Classic 4" w:semiHidden="1" w:unhideWhenUsed="1"/>
-    <w:lsdException w:name="Table Colorful 1" w:semiHidden="1" w:unhideWhenUsed="1"/>
-    <w:lsdException w:name="Table Colorful 2" w:semiHidden="1" w:unhideWhenUsed="1"/>
-    <w:lsdException w:name="Table Colorful 3" w:semiHidden="1" w:unhideWhenUsed="1"/>
-    <w:lsdException w:name="Table Columns 1" w:semiHidden="1" w:unhideWhenUsed="1"/>
-    <w:lsdException w:name="Table Columns 2" w:semiHidden="1" w:unhideWhenUsed="1"/>
-    <w:lsdException w:name="Table Columns 3" w:semiHidden="1" w:unhideWhenUsed="1"/>
-    <w:lsdException w:name="Table Columns 4" w:semiHidden="1" w:unhideWhenUsed="1"/>
-    <w:lsdException w:name="Table Columns 5" w:semiHidden="1" w:unhideWhenUsed="1"/>
-    <w:lsdException w:name="Table Grid 1" w:semiHidden="1" w:unhideWhenUsed="1"/>
-    <w:lsdException w:name="Table Grid 2" w:semiHidden="1" w:unhideWhenUsed="1"/>
-    <w:lsdException w:name="Table Grid 3" w:semiHidden="1" w:unhideWhenUsed="1"/>
-    <w:lsdException w:name="Table Grid 4" w:semiHidden="1" w:unhideWhenUsed="1"/>
-    <w:lsdException w:name="Table Grid 5" w:semiHidden="1" w:unhideWhenUsed="1"/>
-    <w:lsdException w:name="Table Grid 6" w:semiHidden="1" w:unhideWhenUsed="1"/>
-    <w:lsdException w:name="Table Grid 7" w:semiHidden="1" w:unhideWhenUsed="1"/>
-    <w:lsdException w:name="Table Grid 8" w:semiHidden="1" w:unhideWhenUsed="1"/>
-    <w:lsdException w:name="Table List 1" w:semiHidden="1" w:unhideWhenUsed="1"/>
-    <w:lsdException w:name="Table List 2" w:semiHidden="1" w:unhideWhenUsed="1"/>
-    <w:lsdException w:name="Table List 3" w:semiHidden="1" w:unhideWhenUsed="1"/>
-    <w:lsdException w:name="Table List 4" w:semiHidden="1" w:unhideWhenUsed="1"/>
-    <w:lsdException w:name="Table List 5" w:semiHidden="1" w:unhideWhenUsed="1"/>
-    <w:lsdException w:name="Table List 6" w:semiHidden="1" w:unhideWhenUsed="1"/>
-    <w:lsdException w:name="Table List 7" w:semiHidden="1" w:unhideWhenUsed="1"/>
-    <w:lsdException w:name="Table List 8" w:semiHidden="1" w:unhideWhenUsed="1"/>
-    <w:lsdException w:name="Table 3D effects 1" w:semiHidden="1" w:unhideWhenUsed="1"/>
-    <w:lsdException w:name="Table 3D effects 2" w:semiHidden="1" w:unhideWhenUsed="1"/>
-    <w:lsdException w:name="Table 3D effects 3" w:semiHidden="1" w:unhideWhenUsed="1"/>
-    <w:lsdException w:name="Table Contemporary" w:semiHidden="1" w:unhideWhenUsed="1"/>
-    <w:lsdException w:name="Table Elegant" w:semiHidden="1" w:unhideWhenUsed="1"/>
-    <w:lsdException w:name="Table Professional" w:semiHidden="1" w:unhideWhenUsed="1"/>
-    <w:lsdException w:name="Table Subtle 1" w:semiHidden="1" w:unhideWhenUsed="1"/>
-    <w:lsdException w:name="Table Subtle 2" w:semiHidden="1" w:unhideWhenUsed="1"/>
-    <w:lsdException w:name="Table Web 1" w:semiHidden="1" w:unhideWhenUsed="1"/>
-    <w:lsdException w:name="Table Web 2" w:semiHidden="1" w:unhideWhenUsed="1"/>
-    <w:lsdException w:name="Table Web 3" w:semiHidden="1" w:unhideWhenUsed="1"/>
-    <w:lsdException w:name="Balloon Text" w:semiHidden="1" w:unhideWhenUsed="1"/>
-    <w:lsdException w:name="Table Grid" w:uiPriority="39"/>
-    <w:lsdException w:name="Table Theme" w:semiHidden="1" w:unhideWhenUsed="1"/>
-    <w:lsdException w:name="Placeholder Text" w:semiHidden="1"/>
-    <w:lsdException w:name="No Spacing" w:uiPriority="1" w:qFormat="1"/>
-    <w:lsdException w:name="Light Shading" w:uiPriority="60"/>
-    <w:lsdException w:name="Light List" w:uiPriority="61"/>
-    <w:lsdException w:name="Light Grid" w:uiPriority="62"/>
-    <w:lsdException w:name="Medium Shading 1" w:uiPriority="63"/>
-    <w:lsdException w:name="Medium Shading 2" w:uiPriority="64"/>
-    <w:lsdException w:name="Medium List 1" w:uiPriority="65"/>
-    <w:lsdException w:name="Medium List 2" w:uiPriority="66"/>
-    <w:lsdException w:name="Medium Grid 1" w:uiPriority="67"/>
-    <w:lsdException w:name="Medium Grid 2" w:uiPriority="68"/>
-    <w:lsdException w:name="Medium Grid 3" w:uiPriority="69"/>
-    <w:lsdException w:name="Dark List" w:uiPriority="70"/>
-    <w:lsdException w:name="Colorful Shading" w:uiPriority="71"/>
-    <w:lsdException w:name="Colorful List" w:uiPriority="72"/>
-    <w:lsdException w:name="Colorful Grid" w:uiPriority="73"/>
-    <w:lsdException w:name="Light Shading Accent 1" w:uiPriority="60"/>
-    <w:lsdException w:name="Light List Accent 1" w:uiPriority="61"/>
-    <w:lsdException w:name="Light Grid Accent 1" w:uiPriority="62"/>
-    <w:lsdException w:name="Medium Shading 1 Accent 1" w:uiPriority="63"/>
-    <w:lsdException w:name="Medium Shading 2 Accent 1" w:uiPriority="64"/>
-    <w:lsdException w:name="Medium List 1 Accent 1" w:uiPriority="65"/>
-    <w:lsdException w:name="Revision" w:semiHidden="1"/>
-    <w:lsdException w:name="List Paragraph" w:uiPriority="34" w:qFormat="1"/>
-    <w:lsdException w:name="Quote" w:uiPriority="29" w:qFormat="1"/>
-    <w:lsdException w:name="Intense Quote" w:uiPriority="30" w:qFormat="1"/>
-    <w:lsdException w:name="Medium List 2 Accent 1" w:uiPriority="66"/>
-    <w:lsdException w:name="Medium Grid 1 Accent 1" w:uiPriority="67"/>
-    <w:lsdException w:name="Medium Grid 2 Accent 1" w:uiPriority="68"/>
-    <w:lsdException w:name="Medium Grid 3 Accent 1" w:uiPriority="69"/>
-    <w:lsdException w:name="Dark List Accent 1" w:uiPriority="70"/>
-    <w:lsdException w:name="Colorful Shading Accent 1" w:uiPriority="71"/>
-    <w:lsdException w:name="Colorful List Accent 1" w:uiPriority="72"/>
-    <w:lsdException w:name="Colorful Grid Accent 1" w:uiPriority="73"/>
-    <w:lsdException w:name="Light Shading Accent 2" w:uiPriority="60"/>
-    <w:lsdException w:name="Light List Accent 2" w:uiPriority="61"/>
-    <w:lsdException w:name="Light Grid Accent 2" w:uiPriority="62"/>
-    <w:lsdException w:name="Medium Shading 1 Accent 2" w:uiPriority="63"/>
-    <w:lsdException w:name="Medium Shading 2 Accent 2" w:uiPriority="64"/>
-    <w:lsdException w:name="Medium List 1 Accent 2" w:uiPriority="65"/>
-    <w:lsdException w:name="Medium List 2 Accent 2" w:uiPriority="66"/>
-    <w:lsdException w:name="Medium Grid 1 Accent 2" w:uiPriority="67"/>
-    <w:lsdException w:name="Medium Grid 2 Accent 2" w:uiPriority="68"/>
-    <w:lsdException w:name="Medium Grid 3 Accent 2" w:uiPriority="69"/>
-    <w:lsdException w:name="Dark List Accent 2" w:uiPriority="70"/>
-    <w:lsdException w:name="Colorful Shading Accent 2" w:uiPriority="71"/>
-    <w:lsdException w:name="Colorful List Accent 2" w:uiPriority="72"/>
-    <w:lsdException w:name="Colorful Grid Accent 2" w:uiPriority="73"/>
-    <w:lsdException w:name="Light Shading Accent 3" w:uiPriority="60"/>
-    <w:lsdException w:name="Light List Accent 3" w:uiPriority="61"/>
-    <w:lsdException w:name="Light Grid Accent 3" w:uiPriority="62"/>
-    <w:lsdException w:name="Medium Shading 1 Accent 3" w:uiPriority="63"/>
-    <w:lsdException w:name="Medium Shading 2 Accent 3" w:uiPriority="64"/>
-    <w:lsdException w:name="Medium List 1 Accent 3" w:uiPriority="65"/>
-    <w:lsdException w:name="Medium List 2 Accent 3" w:uiPriority="66"/>
-    <w:lsdException w:name="Medium Grid 1 Accent 3" w:uiPriority="67"/>
-    <w:lsdException w:name="Medium Grid 2 Accent 3" w:uiPriority="68"/>
-    <w:lsdException w:name="Medium Grid 3 Accent 3" w:uiPriority="69"/>
-    <w:lsdException w:name="Dark List Accent 3" w:uiPriority="70"/>
-    <w:lsdException w:name="Colorful Shading Accent 3" w:uiPriority="71"/>
-    <w:lsdException w:name="Colorful List Accent 3" w:uiPriority="72"/>
-    <w:lsdException w:name="Colorful Grid Accent 3" w:uiPriority="73"/>
-    <w:lsdException w:name="Light Shading Accent 4" w:uiPriority="60"/>
-    <w:lsdException w:name="Light List Accent 4" w:uiPriority="61"/>
-    <w:lsdException w:name="Light Grid Accent 4" w:uiPriority="62"/>
-    <w:lsdException w:name="Medium Shading 1 Accent 4" w:uiPriority="63"/>
-    <w:lsdException w:name="Medium Shading 2 Accent 4" w:uiPriority="64"/>
-    <w:lsdException w:name="Medium List 1 Accent 4" w:uiPriority="65"/>
-    <w:lsdException w:name="Medium List 2 Accent 4" w:uiPriority="66"/>
-    <w:lsdException w:name="Medium Grid 1 Accent 4" w:uiPriority="67"/>
-    <w:lsdException w:name="Medium Grid 2 Accent 4" w:uiPriority="68"/>
-    <w:lsdException w:name="Medium Grid 3 Accent 4" w:uiPriority="69"/>
-    <w:lsdException w:name="Dark List Accent 4" w:uiPriority="70"/>
-    <w:lsdException w:name="Colorful Shading Accent 4" w:uiPriority="71"/>
-    <w:lsdException w:name="Colorful List Accent 4" w:uiPriority="72"/>
-    <w:lsdException w:name="Colorful Grid Accent 4" w:uiPriority="73"/>
-    <w:lsdException w:name="Light Shading Accent 5" w:uiPriority="60"/>
-    <w:lsdException w:name="Light List Accent 5" w:uiPriority="61"/>
-    <w:lsdException w:name="Light Grid Accent 5" w:uiPriority="62"/>
-    <w:lsdException w:name="Medium Shading 1 Accent 5" w:uiPriority="63"/>
-    <w:lsdException w:name="Medium Shading 2 Accent 5" w:uiPriority="64"/>
-    <w:lsdException w:name="Medium List 1 Accent 5" w:uiPriority="65"/>
-    <w:lsdException w:name="Medium List 2 Accent 5" w:uiPriority="66"/>
-    <w:lsdException w:name="Medium Grid 1 Accent 5" w:uiPriority="67"/>
-    <w:lsdException w:name="Medium Grid 2 Accent 5" w:uiPriority="68"/>
-    <w:lsdException w:name="Medium Grid 3 Accent 5" w:uiPriority="69"/>
-    <w:lsdException w:name="Dark List Accent 5" w:uiPriority="70"/>
-    <w:lsdException w:name="Colorful Shading Accent 5" w:uiPriority="71"/>
-    <w:lsdException w:name="Colorful List Accent 5" w:uiPriority="72"/>
-    <w:lsdException w:name="Colorful Grid Accent 5" w:uiPriority="73"/>
-    <w:lsdException w:name="Light Shading Accent 6" w:uiPriority="60"/>
-    <w:lsdException w:name="Light List Accent 6" w:uiPriority="61"/>
-    <w:lsdException w:name="Light Grid Accent 6" w:uiPriority="62"/>
-    <w:lsdException w:name="Medium Shading 1 Accent 6" w:uiPriority="63"/>
-    <w:lsdException w:name="Medium Shading 2 Accent 6" w:uiPriority="64"/>
-    <w:lsdException w:name="Medium List 1 Accent 6" w:uiPriority="65"/>
-    <w:lsdException w:name="Medium List 2 Accent 6" w:uiPriority="66"/>
-    <w:lsdException w:name="Medium Grid 1 Accent 6" w:uiPriority="67"/>
-    <w:lsdException w:name="Medium Grid 2 Accent 6" w:uiPriority="68"/>
-    <w:lsdException w:name="Medium Grid 3 Accent 6" w:uiPriority="69"/>
-    <w:lsdException w:name="Dark List Accent 6" w:uiPriority="70"/>
-    <w:lsdException w:name="Colorful Shading Accent 6" w:uiPriority="71"/>
-    <w:lsdException w:name="Colorful List Accent 6" w:uiPriority="72"/>
-    <w:lsdException w:name="Colorful Grid Accent 6" w:uiPriority="73"/>
-    <w:lsdException w:name="Subtle Emphasis" w:uiPriority="19" w:qFormat="1"/>
-    <w:lsdException w:name="Intense Emphasis" w:uiPriority="21" w:qFormat="1"/>
-    <w:lsdException w:name="Subtle Reference" w:uiPriority="31" w:qFormat="1"/>
-    <w:lsdException w:name="Intense Reference" w:uiPriority="32" w:qFormat="1"/>
-    <w:lsdException w:name="Book Title" w:uiPriority="33" w:qFormat="1"/>
-    <w:lsdException w:name="Bibliography" w:semiHidden="1" w:uiPriority="37" w:unhideWhenUsed="1"/>
-    <w:lsdException w:name="TOC Heading" w:semiHidden="1" w:uiPriority="39" w:unhideWhenUsed="1" w:qFormat="1"/>
-    <w:lsdException w:name="Plain Table 1" w:uiPriority="41"/>
-    <w:lsdException w:name="Plain Table 2" w:uiPriority="42"/>
-    <w:lsdException w:name="Plain Table 3" w:uiPriority="43"/>
-    <w:lsdException w:name="Plain Table 4" w:uiPriority="44"/>
-    <w:lsdException w:name="Plain Table 5" w:uiPriority="45"/>
-    <w:lsdException w:name="Grid Table Light" w:uiPriority="40"/>
-    <w:lsdException w:name="Grid Table 1 Light" w:uiPriority="46"/>
-    <w:lsdException w:name="Grid Table 2" w:uiPriority="47"/>
-    <w:lsdException w:name="Grid Table 3" w:uiPriority="48"/>
-    <w:lsdException w:name="Grid Table 4" w:uiPriority="49"/>
-    <w:lsdException w:name="Grid Table 5 Dark" w:uiPriority="50"/>
-    <w:lsdException w:name="Grid Table 6 Colorful" w:uiPriority="51"/>
-    <w:lsdException w:name="Grid Table 7 Colorful" w:uiPriority="52"/>
-    <w:lsdException w:name="Grid Table 1 Light Accent 1" w:uiPriority="46"/>
-    <w:lsdException w:name="Grid Table 2 Accent 1" w:uiPriority="47"/>
-    <w:lsdException w:name="Grid Table 3 Accent 1" w:uiPriority="48"/>
-    <w:lsdException w:name="Grid Table 4 Accent 1" w:uiPriority="49"/>
-    <w:lsdException w:name="Grid Table 5 Dark Accent 1" w:uiPriority="50"/>
-    <w:lsdException w:name="Grid Table 6 Colorful Accent 1" w:uiPriority="51"/>
-    <w:lsdException w:name="Grid Table 7 Colorful Accent 1" w:uiPriority="52"/>
-    <w:lsdException w:name="Grid Table 1 Light Accent 2" w:uiPriority="46"/>
-    <w:lsdException w:name="Grid Table 2 Accent 2" w:uiPriority="47"/>
-    <w:lsdException w:name="Grid Table 3 Accent 2" w:uiPriority="48"/>
-    <w:lsdException w:name="Grid Table 4 Accent 2" w:uiPriority="49"/>
-    <w:lsdException w:name="Grid Table 5 Dark Accent 2" w:uiPriority="50"/>
-    <w:lsdException w:name="Grid Table 6 Colorful Accent 2" w:uiPriority="51"/>
-    <w:lsdException w:name="Grid Table 7 Colorful Accent 2" w:uiPriority="52"/>
-    <w:lsdException w:name="Grid Table 1 Light Accent 3" w:uiPriority="46"/>
-    <w:lsdException w:name="Grid Table 2 Accent 3" w:uiPriority="47"/>
-    <w:lsdException w:name="Grid Table 3 Accent 3" w:uiPriority="48"/>
-    <w:lsdException w:name="Grid Table 4 Accent 3" w:uiPriority="49"/>
-    <w:lsdException w:name="Grid Table 5 Dark Accent 3" w:uiPriority="50"/>
-    <w:lsdException w:name="Grid Table 6 Colorful Accent 3" w:uiPriority="51"/>
-    <w:lsdException w:name="Grid Table 7 Colorful Accent 3" w:uiPriority="52"/>
-    <w:lsdException w:name="Grid Table 1 Light Accent 4" w:uiPriority="46"/>
-    <w:lsdException w:name="Grid Table 2 Accent 4" w:uiPriority="47"/>
-    <w:lsdException w:name="Grid Table 3 Accent 4" w:uiPriority="48"/>
-    <w:lsdException w:name="Grid Table 4 Accent 4" w:uiPriority="49"/>
-    <w:lsdException w:name="Grid Table 5 Dark Accent 4" w:uiPriority="50"/>
-    <w:lsdException w:name="Grid Table 6 Colorful Accent 4" w:uiPriority="51"/>
-    <w:lsdException w:name="Grid Table 7 Colorful Accent 4" w:uiPriority="52"/>
-    <w:lsdException w:name="Grid Table 1 Light Accent 5" w:uiPriority="46"/>
-    <w:lsdException w:name="Grid Table 2 Accent 5" w:uiPriority="47"/>
-    <w:lsdException w:name="Grid Table 3 Accent 5" w:uiPriority="48"/>
-    <w:lsdException w:name="Grid Table 4 Accent 5" w:uiPriority="49"/>
-    <w:lsdException w:name="Grid Table 5 Dark Accent 5" w:uiPriority="50"/>
-    <w:lsdException w:name="Grid Table 6 Colorful Accent 5" w:uiPriority="51"/>
-    <w:lsdException w:name="Grid Table 7 Colorful Accent 5" w:uiPriority="52"/>
-    <w:lsdException w:name="Grid Table 1 Light Accent 6" w:uiPriority="46"/>
-    <w:lsdException w:name="Grid Table 2 Accent 6" w:uiPriority="47"/>
-    <w:lsdException w:name="Grid Table 3 Accent 6" w:uiPriority="48"/>
-    <w:lsdException w:name="Grid Table 4 Accent 6" w:uiPriority="49"/>
-    <w:lsdException w:name="Grid Table 5 Dark Accent 6" w:uiPriority="50"/>
-    <w:lsdException w:name="Grid Table 6 Colorful Accent 6" w:uiPriority="51"/>
-    <w:lsdException w:name="Grid Table 7 Colorful Accent 6" w:uiPriority="52"/>
-    <w:lsdException w:name="List Table 1 Light" w:uiPriority="46"/>
-    <w:lsdException w:name="List Table 2" w:uiPriority="47"/>
-    <w:lsdException w:name="List Table 3" w:uiPriority="48"/>
-    <w:lsdException w:name="List Table 4" w:uiPriority="49"/>
-    <w:lsdException w:name="List Table 5 Dark" w:uiPriority="50"/>
-    <w:lsdException w:name="List Table 6 Colorful" w:uiPriority="51"/>
-    <w:lsdException w:name="List Table 7 Colorful" w:uiPriority="52"/>
-    <w:lsdException w:name="List Table 1 Light Accent 1" w:uiPriority="46"/>
-    <w:lsdException w:name="List Table 2 Accent 1" w:uiPriority="47"/>
-    <w:lsdException w:name="List Table 3 Accent 1" w:uiPriority="48"/>
-    <w:lsdException w:name="List Table 4 Accent 1" w:uiPriority="49"/>
-    <w:lsdException w:name="List Table 5 Dark Accent 1" w:uiPriority="50"/>
-    <w:lsdException w:name="List Table 6 Colorful Accent 1" w:uiPriority="51"/>
-    <w:lsdException w:name="List Table 7 Colorful Accent 1" w:uiPriority="52"/>
-    <w:lsdException w:name="List Table 1 Light Accent 2" w:uiPriority="46"/>
-    <w:lsdException w:name="List Table 2 Accent 2" w:uiPriority="47"/>
-    <w:lsdException w:name="List Table 3 Accent 2" w:uiPriority="48"/>
-    <w:lsdException w:name="List Table 4 Accent 2" w:uiPriority="49"/>
-    <w:lsdException w:name="List Table 5 Dark Accent 2" w:uiPriority="50"/>
-    <w:lsdException w:name="List Table 6 Colorful Accent 2" w:uiPriority="51"/>
-    <w:lsdException w:name="List Table 7 Colorful Accent 2" w:uiPriority="52"/>
-    <w:lsdException w:name="List Table 1 Light Accent 3" w:uiPriority="46"/>
-    <w:lsdException w:name="List Table 2 Accent 3" w:uiPriority="47"/>
-    <w:lsdException w:name="List Table 3 Accent 3" w:uiPriority="48"/>
-    <w:lsdException w:name="List Table 4 Accent 3" w:uiPriority="49"/>
-    <w:lsdException w:name="List Table 5 Dark Accent 3" w:uiPriority="50"/>
-    <w:lsdException w:name="List Table 6 Colorful Accent 3" w:uiPriority="51"/>
-    <w:lsdException w:name="List Table 7 Colorful Accent 3" w:uiPriority="52"/>
-    <w:lsdException w:name="List Table 1 Light Accent 4" w:uiPriority="46"/>
-    <w:lsdException w:name="List Table 2 Accent 4" w:uiPriority="47"/>
-    <w:lsdException w:name="List Table 3 Accent 4" w:uiPriority="48"/>
-    <w:lsdException w:name="List Table 4 Accent 4" w:uiPriority="49"/>
-    <w:lsdException w:name="List Table 5 Dark Accent 4" w:uiPriority="50"/>
-    <w:lsdException w:name="List Table 6 Colorful Accent 4" w:uiPriority="51"/>
-    <w:lsdException w:name="List Table 7 Colorful Accent 4" w:uiPriority="52"/>
-    <w:lsdException w:name="List Table 1 Light Accent 5" w:uiPriority="46"/>
-    <w:lsdException w:name="List Table 2 Accent 5" w:uiPriority="47"/>
-    <w:lsdException w:name="List Table 3 Accent 5" w:uiPriority="48"/>
-    <w:lsdException w:name="List Table 4 Accent 5" w:uiPriority="49"/>
-    <w:lsdException w:name="List Table 5 Dark Accent 5" w:uiPriority="50"/>
-    <w:lsdException w:name="List Table 6 Colorful Accent 5" w:uiPriority="51"/>
-    <w:lsdException w:name="List Table 7 Colorful Accent 5" w:uiPriority="52"/>
-    <w:lsdException w:name="List Table 1 Light Accent 6" w:uiPriority="46"/>
-    <w:lsdException w:name="List Table 2 Accent 6" w:uiPriority="47"/>
-    <w:lsdException w:name="List Table 3 Accent 6" w:uiPriority="48"/>
-    <w:lsdException w:name="List Table 4 Accent 6" w:uiPriority="49"/>
-    <w:lsdException w:name="List Table 5 Dark Accent 6" w:uiPriority="50"/>
-    <w:lsdException w:name="List Table 6 Colorful Accent 6" w:uiPriority="51"/>
-    <w:lsdException w:name="List Table 7 Colorful Accent 6" w:uiPriority="52"/>
+  <w:latentStyles w:defLockedState="0" w:defUIPriority="99" w:defSemiHidden="1" w:defUnhideWhenUsed="1" w:defQFormat="0" w:count="267">
+    <w:lsdException w:name="Normal" w:semiHidden="0" w:uiPriority="0" w:unhideWhenUsed="0" w:qFormat="1"/>
+    <w:lsdException w:name="heading 1" w:semiHidden="0" w:uiPriority="9" w:unhideWhenUsed="0" w:qFormat="1"/>
+    <w:lsdException w:name="heading 2" w:uiPriority="9" w:qFormat="1"/>
+    <w:lsdException w:name="heading 3" w:uiPriority="9" w:qFormat="1"/>
+    <w:lsdException w:name="heading 4" w:uiPriority="9" w:qFormat="1"/>
+    <w:lsdException w:name="heading 5" w:uiPriority="9" w:qFormat="1"/>
+    <w:lsdException w:name="heading 6" w:uiPriority="9" w:qFormat="1"/>
+    <w:lsdException w:name="heading 7" w:uiPriority="9" w:qFormat="1"/>
+    <w:lsdException w:name="heading 8" w:uiPriority="9" w:qFormat="1"/>
+    <w:lsdException w:name="heading 9" w:uiPriority="9" w:qFormat="1"/>
+    <w:lsdException w:name="toc 1" w:uiPriority="39"/>
+    <w:lsdException w:name="toc 2" w:uiPriority="39"/>
+    <w:lsdException w:name="toc 3" w:uiPriority="39"/>
+    <w:lsdException w:name="toc 4" w:uiPriority="39"/>
+    <w:lsdException w:name="toc 5" w:uiPriority="39"/>
+    <w:lsdException w:name="toc 6" w:uiPriority="39"/>
+    <w:lsdException w:name="toc 7" w:uiPriority="39"/>
+    <w:lsdException w:name="toc 8" w:uiPriority="39"/>
+    <w:lsdException w:name="toc 9" w:uiPriority="39"/>
+    <w:lsdException w:name="caption" w:uiPriority="35" w:qFormat="1"/>
+    <w:lsdException w:name="Title" w:semiHidden="0" w:uiPriority="10" w:unhideWhenUsed="0" w:qFormat="1"/>
+    <w:lsdException w:name="Default Paragraph Font" w:uiPriority="1"/>
+    <w:lsdException w:name="Subtitle" w:semiHidden="0" w:uiPriority="11" w:unhideWhenUsed="0" w:qFormat="1"/>
+    <w:lsdException w:name="Strong" w:semiHidden="0" w:uiPriority="22" w:unhideWhenUsed="0" w:qFormat="1"/>
+    <w:lsdException w:name="Emphasis" w:semiHidden="0" w:uiPriority="20" w:unhideWhenUsed="0" w:qFormat="1"/>
+    <w:lsdException w:name="Table Grid" w:semiHidden="0" w:uiPriority="39" w:unhideWhenUsed="0"/>
+    <w:lsdException w:name="Placeholder Text" w:unhideWhenUsed="0"/>
+    <w:lsdException w:name="No Spacing" w:semiHidden="0" w:uiPriority="1" w:unhideWhenUsed="0" w:qFormat="1"/>
+    <w:lsdException w:name="Light Shading" w:semiHidden="0" w:uiPriority="60" w:unhideWhenUsed="0"/>
+    <w:lsdException w:name="Light List" w:semiHidden="0" w:uiPriority="61" w:unhideWhenUsed="0"/>
+    <w:lsdException w:name="Light Grid" w:semiHidden="0" w:uiPriority="62" w:unhideWhenUsed="0"/>
+    <w:lsdException w:name="Medium Shading 1" w:semiHidden="0" w:uiPriority="63" w:unhideWhenUsed="0"/>
+    <w:lsdException w:name="Medium Shading 2" w:semiHidden="0" w:uiPriority="64" w:unhideWhenUsed="0"/>
+    <w:lsdException w:name="Medium List 1" w:semiHidden="0" w:uiPriority="65" w:unhideWhenUsed="0"/>
+    <w:lsdException w:name="Medium List 2" w:semiHidden="0" w:uiPriority="66" w:unhideWhenUsed="0"/>
+    <w:lsdException w:name="Medium Grid 1" w:semiHidden="0" w:uiPriority="67" w:unhideWhenUsed="0"/>
+    <w:lsdException w:name="Medium Grid 2" w:semiHidden="0" w:uiPriority="68" w:unhideWhenUsed="0"/>
+    <w:lsdException w:name="Medium Grid 3" w:semiHidden="0" w:uiPriority="69" w:unhideWhenUsed="0"/>
+    <w:lsdException w:name="Dark List" w:semiHidden="0" w:uiPriority="70" w:unhideWhenUsed="0"/>
+    <w:lsdException w:name="Colorful Shading" w:semiHidden="0" w:uiPriority="71" w:unhideWhenUsed="0"/>
+    <w:lsdException w:name="Colorful List" w:semiHidden="0" w:uiPriority="72" w:unhideWhenUsed="0"/>
+    <w:lsdException w:name="Colorful Grid" w:semiHidden="0" w:uiPriority="73" w:unhideWhenUsed="0"/>
+    <w:lsdException w:name="Light Shading Accent 1" w:semiHidden="0" w:uiPriority="60" w:unhideWhenUsed="0"/>
+    <w:lsdException w:name="Light List Accent 1" w:semiHidden="0" w:uiPriority="61" w:unhideWhenUsed="0"/>
+    <w:lsdException w:name="Light Grid Accent 1" w:semiHidden="0" w:uiPriority="62" w:unhideWhenUsed="0"/>
+    <w:lsdException w:name="Medium Shading 1 Accent 1" w:semiHidden="0" w:uiPriority="63" w:unhideWhenUsed="0"/>
+    <w:lsdException w:name="Medium Shading 2 Accent 1" w:semiHidden="0" w:uiPriority="64" w:unhideWhenUsed="0"/>
+    <w:lsdException w:name="Medium List 1 Accent 1" w:semiHidden="0" w:uiPriority="65" w:unhideWhenUsed="0"/>
+    <w:lsdException w:name="Revision" w:unhideWhenUsed="0"/>
+    <w:lsdException w:name="List Paragraph" w:semiHidden="0" w:uiPriority="34" w:unhideWhenUsed="0" w:qFormat="1"/>
+    <w:lsdException w:name="Quote" w:semiHidden="0" w:uiPriority="29" w:unhideWhenUsed="0" w:qFormat="1"/>
+    <w:lsdException w:name="Intense Quote" w:semiHidden="0" w:uiPriority="30" w:unhideWhenUsed="0" w:qFormat="1"/>
+    <w:lsdException w:name="Medium List 2 Accent 1" w:semiHidden="0" w:uiPriority="66" w:unhideWhenUsed="0"/>
+    <w:lsdException w:name="Medium Grid 1 Accent 1" w:semiHidden="0" w:uiPriority="67" w:unhideWhenUsed="0"/>
+    <w:lsdException w:name="Medium Grid 2 Accent 1" w:semiHidden="0" w:uiPriority="68" w:unhideWhenUsed="0"/>
+    <w:lsdException w:name="Medium Grid 3 Accent 1" w:semiHidden="0" w:uiPriority="69" w:unhideWhenUsed="0"/>
+    <w:lsdException w:name="Dark List Accent 1" w:semiHidden="0" w:uiPriority="70" w:unhideWhenUsed="0"/>
+    <w:lsdException w:name="Colorful Shading Accent 1" w:semiHidden="0" w:uiPriority="71" w:unhideWhenUsed="0"/>
+    <w:lsdException w:name="Colorful List Accent 1" w:semiHidden="0" w:uiPriority="72" w:unhideWhenUsed="0"/>
+    <w:lsdException w:name="Colorful Grid Accent 1" w:semiHidden="0" w:uiPriority="73" w:unhideWhenUsed="0"/>
+    <w:lsdException w:name="Light Shading Accent 2" w:semiHidden="0" w:uiPriority="60" w:unhideWhenUsed="0"/>
+    <w:lsdException w:name="Light List Accent 2" w:semiHidden="0" w:uiPriority="61" w:unhideWhenUsed="0"/>
+    <w:lsdException w:name="Light Grid Accent 2" w:semiHidden="0" w:uiPriority="62" w:unhideWhenUsed="0"/>
+    <w:lsdException w:name="Medium Shading 1 Accent 2" w:semiHidden="0" w:uiPriority="63" w:unhideWhenUsed="0"/>
+    <w:lsdException w:name="Medium Shading 2 Accent 2" w:semiHidden="0" w:uiPriority="64" w:unhideWhenUsed="0"/>
+    <w:lsdException w:name="Medium List 1 Accent 2" w:semiHidden="0" w:uiPriority="65" w:unhideWhenUsed="0"/>
+    <w:lsdException w:name="Medium List 2 Accent 2" w:semiHidden="0" w:uiPriority="66" w:unhideWhenUsed="0"/>
+    <w:lsdException w:name="Medium Grid 1 Accent 2" w:semiHidden="0" w:uiPriority="67" w:unhideWhenUsed="0"/>
+    <w:lsdException w:name="Medium Grid 2 Accent 2" w:semiHidden="0" w:uiPriority="68" w:unhideWhenUsed="0"/>
+    <w:lsdException w:name="Medium Grid 3 Accent 2" w:semiHidden="0" w:uiPriority="69" w:unhideWhenUsed="0"/>
+    <w:lsdException w:name="Dark List Accent 2" w:semiHidden="0" w:uiPriority="70" w:unhideWhenUsed="0"/>
+    <w:lsdException w:name="Colorful Shading Accent 2" w:semiHidden="0" w:uiPriority="71" w:unhideWhenUsed="0"/>
+    <w:lsdException w:name="Colorful List Accent 2" w:semiHidden="0" w:uiPriority="72" w:unhideWhenUsed="0"/>
+    <w:lsdException w:name="Colorful Grid Accent 2" w:semiHidden="0" w:uiPriority="73" w:unhideWhenUsed="0"/>
+    <w:lsdException w:name="Light Shading Accent 3" w:semiHidden="0" w:uiPriority="60" w:unhideWhenUsed="0"/>
+    <w:lsdException w:name="Light List Accent 3" w:semiHidden="0" w:uiPriority="61" w:unhideWhenUsed="0"/>
+    <w:lsdException w:name="Light Grid Accent 3" w:semiHidden="0" w:uiPriority="62" w:unhideWhenUsed="0"/>
+    <w:lsdException w:name="Medium Shading 1 Accent 3" w:semiHidden="0" w:uiPriority="63" w:unhideWhenUsed="0"/>
+    <w:lsdException w:name="Medium Shading 2 Accent 3" w:semiHidden="0" w:uiPriority="64" w:unhideWhenUsed="0"/>
+    <w:lsdException w:name="Medium List 1 Accent 3" w:semiHidden="0" w:uiPriority="65" w:unhideWhenUsed="0"/>
+    <w:lsdException w:name="Medium List 2 Accent 3" w:semiHidden="0" w:uiPriority="66" w:unhideWhenUsed="0"/>
+    <w:lsdException w:name="Medium Grid 1 Accent 3" w:semiHidden="0" w:uiPriority="67" w:unhideWhenUsed="0"/>
+    <w:lsdException w:name="Medium Grid 2 Accent 3" w:semiHidden="0" w:uiPriority="68" w:unhideWhenUsed="0"/>
+    <w:lsdException w:name="Medium Grid 3 Accent 3" w:semiHidden="0" w:uiPriority="69" w:unhideWhenUsed="0"/>
+    <w:lsdException w:name="Dark List Accent 3" w:semiHidden="0" w:uiPriority="70" w:unhideWhenUsed="0"/>
+    <w:lsdException w:name="Colorful Shading Accent 3" w:semiHidden="0" w:uiPriority="71" w:unhideWhenUsed="0"/>
+    <w:lsdException w:name="Colorful List Accent 3" w:semiHidden="0" w:uiPriority="72" w:unhideWhenUsed="0"/>
+    <w:lsdException w:name="Colorful Grid Accent 3" w:semiHidden="0" w:uiPriority="73" w:unhideWhenUsed="0"/>
+    <w:lsdException w:name="Light Shading Accent 4" w:semiHidden="0" w:uiPriority="60" w:unhideWhenUsed="0"/>
+    <w:lsdException w:name="Light List Accent 4" w:semiHidden="0" w:uiPriority="61" w:unhideWhenUsed="0"/>
+    <w:lsdException w:name="Light Grid Accent 4" w:semiHidden="0" w:uiPriority="62" w:unhideWhenUsed="0"/>
+    <w:lsdException w:name="Medium Shading 1 Accent 4" w:semiHidden="0" w:uiPriority="63" w:unhideWhenUsed="0"/>
+    <w:lsdException w:name="Medium Shading 2 Accent 4" w:semiHidden="0" w:uiPriority="64" w:unhideWhenUsed="0"/>
+    <w:lsdException w:name="Medium List 1 Accent 4" w:semiHidden="0" w:uiPriority="65" w:unhideWhenUsed="0"/>
+    <w:lsdException w:name="Medium List 2 Accent 4" w:semiHidden="0" w:uiPriority="66" w:unhideWhenUsed="0"/>
+    <w:lsdException w:name="Medium Grid 1 Accent 4" w:semiHidden="0" w:uiPriority="67" w:unhideWhenUsed="0"/>
+    <w:lsdException w:name="Medium Grid 2 Accent 4" w:semiHidden="0" w:uiPriority="68" w:unhideWhenUsed="0"/>
+    <w:lsdException w:name="Medium Grid 3 Accent 4" w:semiHidden="0" w:uiPriority="69" w:unhideWhenUsed="0"/>
+    <w:lsdException w:name="Dark List Accent 4" w:semiHidden="0" w:uiPriority="70" w:unhideWhenUsed="0"/>
+    <w:lsdException w:name="Colorful Shading Accent 4" w:semiHidden="0" w:uiPriority="71" w:unhideWhenUsed="0"/>
+    <w:lsdException w:name="Colorful List Accent 4" w:semiHidden="0" w:uiPriority="72" w:unhideWhenUsed="0"/>
+    <w:lsdException w:name="Colorful Grid Accent 4" w:semiHidden="0" w:uiPriority="73" w:unhideWhenUsed="0"/>
+    <w:lsdException w:name="Light Shading Accent 5" w:semiHidden="0" w:uiPriority="60" w:unhideWhenUsed="0"/>
+    <w:lsdException w:name="Light List Accent 5" w:semiHidden="0" w:uiPriority="61" w:unhideWhenUsed="0"/>
+    <w:lsdException w:name="Light Grid Accent 5" w:semiHidden="0" w:uiPriority="62" w:unhideWhenUsed="0"/>
+    <w:lsdException w:name="Medium Shading 1 Accent 5" w:semiHidden="0" w:uiPriority="63" w:unhideWhenUsed="0"/>
+    <w:lsdException w:name="Medium Shading 2 Accent 5" w:semiHidden="0" w:uiPriority="64" w:unhideWhenUsed="0"/>
+    <w:lsdException w:name="Medium List 1 Accent 5" w:semiHidden="0" w:uiPriority="65" w:unhideWhenUsed="0"/>
+    <w:lsdException w:name="Medium List 2 Accent 5" w:semiHidden="0" w:uiPriority="66" w:unhideWhenUsed="0"/>
+    <w:lsdException w:name="Medium Grid 1 Accent 5" w:semiHidden="0" w:uiPriority="67" w:unhideWhenUsed="0"/>
+    <w:lsdException w:name="Medium Grid 2 Accent 5" w:semiHidden="0" w:uiPriority="68" w:unhideWhenUsed="0"/>
+    <w:lsdException w:name="Medium Grid 3 Accent 5" w:semiHidden="0" w:uiPriority="69" w:unhideWhenUsed="0"/>
+    <w:lsdException w:name="Dark List Accent 5" w:semiHidden="0" w:uiPriority="70" w:unhideWhenUsed="0"/>
+    <w:lsdException w:name="Colorful Shading Accent 5" w:semiHidden="0" w:uiPriority="71" w:unhideWhenUsed="0"/>
+    <w:lsdException w:name="Colorful List Accent 5" w:semiHidden="0" w:uiPriority="72" w:unhideWhenUsed="0"/>
+    <w:lsdException w:name="Colorful Grid Accent 5" w:semiHidden="0" w:uiPriority="73" w:unhideWhenUsed="0"/>
+    <w:lsdException w:name="Light Shading Accent 6" w:semiHidden="0" w:uiPriority="60" w:unhideWhenUsed="0"/>
+    <w:lsdException w:name="Light List Accent 6" w:semiHidden="0" w:uiPriority="61" w:unhideWhenUsed="0"/>
+    <w:lsdException w:name="Light Grid Accent 6" w:semiHidden="0" w:uiPriority="62" w:unhideWhenUsed="0"/>
+    <w:lsdException w:name="Medium Shading 1 Accent 6" w:semiHidden="0" w:uiPriority="63" w:unhideWhenUsed="0"/>
+    <w:lsdException w:name="Medium Shading 2 Accent 6" w:semiHidden="0" w:uiPriority="64" w:unhideWhenUsed="0"/>
+    <w:lsdException w:name="Medium List 1 Accent 6" w:semiHidden="0" w:uiPriority="65" w:unhideWhenUsed="0"/>
+    <w:lsdException w:name="Medium List 2 Accent 6" w:semiHidden="0" w:uiPriority="66" w:unhideWhenUsed="0"/>
+    <w:lsdException w:name="Medium Grid 1 Accent 6" w:semiHidden="0" w:uiPriority="67" w:unhideWhenUsed="0"/>
+    <w:lsdException w:name="Medium Grid 2 Accent 6" w:semiHidden="0" w:uiPriority="68" w:unhideWhenUsed="0"/>
+    <w:lsdException w:name="Medium Grid 3 Accent 6" w:semiHidden="0" w:uiPriority="69" w:unhideWhenUsed="0"/>
+    <w:lsdException w:name="Dark List Accent 6" w:semiHidden="0" w:uiPriority="70" w:unhideWhenUsed="0"/>
+    <w:lsdException w:name="Colorful Shading Accent 6" w:semiHidden="0" w:uiPriority="71" w:unhideWhenUsed="0"/>
+    <w:lsdException w:name="Colorful List Accent 6" w:semiHidden="0" w:uiPriority="72" w:unhideWhenUsed="0"/>
+    <w:lsdException w:name="Colorful Grid Accent 6" w:semiHidden="0" w:uiPriority="73" w:unhideWhenUsed="0"/>
+    <w:lsdException w:name="Subtle Emphasis" w:semiHidden="0" w:uiPriority="19" w:unhideWhenUsed="0" w:qFormat="1"/>
+    <w:lsdException w:name="Intense Emphasis" w:semiHidden="0" w:uiPriority="21" w:unhideWhenUsed="0" w:qFormat="1"/>
+    <w:lsdException w:name="Subtle Reference" w:semiHidden="0" w:uiPriority="31" w:unhideWhenUsed="0" w:qFormat="1"/>
+    <w:lsdException w:name="Intense Reference" w:semiHidden="0" w:uiPriority="32" w:unhideWhenUsed="0" w:qFormat="1"/>
+    <w:lsdException w:name="Book Title" w:semiHidden="0" w:uiPriority="33" w:unhideWhenUsed="0" w:qFormat="1"/>
+    <w:lsdException w:name="Bibliography" w:uiPriority="37"/>
+    <w:lsdException w:name="TOC Heading" w:uiPriority="39" w:qFormat="1"/>
+  </w:latentStyles>
+  <w:style w:type="paragraph" w:default="1" w:styleId="Normal">
+    <w:name w:val="Normal"/>
+    <w:qFormat/>
+  </w:style>
+  <w:style w:type="character" w:default="1" w:styleId="DefaultParagraphFont">
+    <w:name w:val="Default Paragraph Font"/>
+    <w:uiPriority w:val="1"/>
+    <w:semiHidden/>
+    <w:unhideWhenUsed/>
+  </w:style>
+  <w:style w:type="table" w:default="1" w:styleId="TableNormal">
+    <w:name w:val="Normal Table"/>
+    <w:uiPriority w:val="99"/>
+    <w:semiHidden/>
+    <w:unhideWhenUsed/>
+    <w:tblPr>
+      <w:tblInd w:w="0" w:type="dxa"/>
+      <w:tblCellMar>
+        <w:top w:w="0" w:type="dxa"/>
+        <w:left w:w="108" w:type="dxa"/>
+        <w:bottom w:w="0" w:type="dxa"/>
+        <w:right w:w="108" w:type="dxa"/>
+      </w:tblCellMar>
+    </w:tblPr>
+  </w:style>
+  <w:style w:type="numbering" w:default="1" w:styleId="NoList">
+    <w:name w:val="No List"/>
+    <w:uiPriority w:val="99"/>
+    <w:semiHidden/>
+    <w:unhideWhenUsed/>
+  </w:style>
+</w:styles>
+</file>
+
+<file path=word/stylesWithEffects.xml><?xml version="1.0" encoding="utf-8"?>
+<w:styles xmlns:wpc="http://schemas.microsoft.com/office/word/2010/wordprocessingCanvas" xmlns:mc="http://schemas.openxmlformats.org/markup-compatibility/2006" xmlns:o="urn:schemas-microsoft-com:office:office" xmlns:r="http://schemas.openxmlformats.org/officeDocument/2006/relationships" xmlns:m="http://schemas.openxmlformats.org/officeDocument/2006/math" xmlns:v="urn:schemas-microsoft-com:vml" xmlns:wp14="http://schemas.microsoft.com/office/word/2010/wordprocessingDrawing" xmlns:wp="http://schemas.openxmlformats.org/drawingml/2006/wordprocessingDrawing" xmlns:w10="urn:schemas-microsoft-com:office:word" xmlns:w="http://schemas.openxmlformats.org/wordprocessingml/2006/main" xmlns:w14="http://schemas.microsoft.com/office/word/2010/wordml" xmlns:wpg="http://schemas.microsoft.com/office/word/2010/wordprocessingGroup" xmlns:wpi="http://schemas.microsoft.com/office/word/2010/wordprocessingInk" xmlns:wne="http://schemas.microsoft.com/office/word/2006/wordml" xmlns:wps="http://schemas.microsoft.com/office/word/2010/wordprocessingShape" mc:Ignorable="w14 wp14">
+  <w:docDefaults>
+    <w:rPrDefault>
+      <w:rPr>
+        <w:rFonts w:asciiTheme="minorHAnsi" w:eastAsiaTheme="minorEastAsia" w:hAnsiTheme="minorHAnsi" w:cs="Times New Roman"/>
+        <w:sz w:val="22"/>
+        <w:szCs w:val="22"/>
+        <w:lang w:val="en-US" w:eastAsia="en-US" w:bidi="ar-SA"/>
+      </w:rPr>
+    </w:rPrDefault>
+    <w:pPrDefault>
+      <w:pPr>
+        <w:spacing w:after="160" w:line="259" w:lineRule="auto"/>
+      </w:pPr>
+    </w:pPrDefault>
+  </w:docDefaults>
+  <w:latentStyles w:defLockedState="0" w:defUIPriority="99" w:defSemiHidden="1" w:defUnhideWhenUsed="1" w:defQFormat="0" w:count="267">
+    <w:lsdException w:name="Normal" w:semiHidden="0" w:uiPriority="0" w:unhideWhenUsed="0" w:qFormat="1"/>
+    <w:lsdException w:name="heading 1" w:semiHidden="0" w:uiPriority="9" w:unhideWhenUsed="0" w:qFormat="1"/>
+    <w:lsdException w:name="heading 2" w:uiPriority="9" w:qFormat="1"/>
+    <w:lsdException w:name="heading 3" w:uiPriority="9" w:qFormat="1"/>
+    <w:lsdException w:name="heading 4" w:uiPriority="9" w:qFormat="1"/>
+    <w:lsdException w:name="heading 5" w:uiPriority="9" w:qFormat="1"/>
+    <w:lsdException w:name="heading 6" w:uiPriority="9" w:qFormat="1"/>
+    <w:lsdException w:name="heading 7" w:uiPriority="9" w:qFormat="1"/>
+    <w:lsdException w:name="heading 8" w:uiPriority="9" w:qFormat="1"/>
+    <w:lsdException w:name="heading 9" w:uiPriority="9" w:qFormat="1"/>
+    <w:lsdException w:name="toc 1" w:uiPriority="39"/>
+    <w:lsdException w:name="toc 2" w:uiPriority="39"/>
+    <w:lsdException w:name="toc 3" w:uiPriority="39"/>
+    <w:lsdException w:name="toc 4" w:uiPriority="39"/>
+    <w:lsdException w:name="toc 5" w:uiPriority="39"/>
+    <w:lsdException w:name="toc 6" w:uiPriority="39"/>
+    <w:lsdException w:name="toc 7" w:uiPriority="39"/>
+    <w:lsdException w:name="toc 8" w:uiPriority="39"/>
+    <w:lsdException w:name="toc 9" w:uiPriority="39"/>
+    <w:lsdException w:name="caption" w:uiPriority="35" w:qFormat="1"/>
+    <w:lsdException w:name="Title" w:semiHidden="0" w:uiPriority="10" w:unhideWhenUsed="0" w:qFormat="1"/>
+    <w:lsdException w:name="Default Paragraph Font" w:uiPriority="1"/>
+    <w:lsdException w:name="Subtitle" w:semiHidden="0" w:uiPriority="11" w:unhideWhenUsed="0" w:qFormat="1"/>
+    <w:lsdException w:name="Strong" w:semiHidden="0" w:uiPriority="22" w:unhideWhenUsed="0" w:qFormat="1"/>
+    <w:lsdException w:name="Emphasis" w:semiHidden="0" w:uiPriority="20" w:unhideWhenUsed="0" w:qFormat="1"/>
+    <w:lsdException w:name="Table Grid" w:semiHidden="0" w:uiPriority="39" w:unhideWhenUsed="0"/>
+    <w:lsdException w:name="Placeholder Text" w:unhideWhenUsed="0"/>
+    <w:lsdException w:name="No Spacing" w:semiHidden="0" w:uiPriority="1" w:unhideWhenUsed="0" w:qFormat="1"/>
+    <w:lsdException w:name="Light Shading" w:semiHidden="0" w:uiPriority="60" w:unhideWhenUsed="0"/>
+    <w:lsdException w:name="Light List" w:semiHidden="0" w:uiPriority="61" w:unhideWhenUsed="0"/>
+    <w:lsdException w:name="Light Grid" w:semiHidden="0" w:uiPriority="62" w:unhideWhenUsed="0"/>
+    <w:lsdException w:name="Medium Shading 1" w:semiHidden="0" w:uiPriority="63" w:unhideWhenUsed="0"/>
+    <w:lsdException w:name="Medium Shading 2" w:semiHidden="0" w:uiPriority="64" w:unhideWhenUsed="0"/>
+    <w:lsdException w:name="Medium List 1" w:semiHidden="0" w:uiPriority="65" w:unhideWhenUsed="0"/>
+    <w:lsdException w:name="Medium List 2" w:semiHidden="0" w:uiPriority="66" w:unhideWhenUsed="0"/>
+    <w:lsdException w:name="Medium Grid 1" w:semiHidden="0" w:uiPriority="67" w:unhideWhenUsed="0"/>
+    <w:lsdException w:name="Medium Grid 2" w:semiHidden="0" w:uiPriority="68" w:unhideWhenUsed="0"/>
+    <w:lsdException w:name="Medium Grid 3" w:semiHidden="0" w:uiPriority="69" w:unhideWhenUsed="0"/>
+    <w:lsdException w:name="Dark List" w:semiHidden="0" w:uiPriority="70" w:unhideWhenUsed="0"/>
+    <w:lsdException w:name="Colorful Shading" w:semiHidden="0" w:uiPriority="71" w:unhideWhenUsed="0"/>
+    <w:lsdException w:name="Colorful List" w:semiHidden="0" w:uiPriority="72" w:unhideWhenUsed="0"/>
+    <w:lsdException w:name="Colorful Grid" w:semiHidden="0" w:uiPriority="73" w:unhideWhenUsed="0"/>
+    <w:lsdException w:name="Light Shading Accent 1" w:semiHidden="0" w:uiPriority="60" w:unhideWhenUsed="0"/>
+    <w:lsdException w:name="Light List Accent 1" w:semiHidden="0" w:uiPriority="61" w:unhideWhenUsed="0"/>
+    <w:lsdException w:name="Light Grid Accent 1" w:semiHidden="0" w:uiPriority="62" w:unhideWhenUsed="0"/>
+    <w:lsdException w:name="Medium Shading 1 Accent 1" w:semiHidden="0" w:uiPriority="63" w:unhideWhenUsed="0"/>
+    <w:lsdException w:name="Medium Shading 2 Accent 1" w:semiHidden="0" w:uiPriority="64" w:unhideWhenUsed="0"/>
+    <w:lsdException w:name="Medium List 1 Accent 1" w:semiHidden="0" w:uiPriority="65" w:unhideWhenUsed="0"/>
+    <w:lsdException w:name="Revision" w:unhideWhenUsed="0"/>
+    <w:lsdException w:name="List Paragraph" w:semiHidden="0" w:uiPriority="34" w:unhideWhenUsed="0" w:qFormat="1"/>
+    <w:lsdException w:name="Quote" w:semiHidden="0" w:uiPriority="29" w:unhideWhenUsed="0" w:qFormat="1"/>
+    <w:lsdException w:name="Intense Quote" w:semiHidden="0" w:uiPriority="30" w:unhideWhenUsed="0" w:qFormat="1"/>
+    <w:lsdException w:name="Medium List 2 Accent 1" w:semiHidden="0" w:uiPriority="66" w:unhideWhenUsed="0"/>
+    <w:lsdException w:name="Medium Grid 1 Accent 1" w:semiHidden="0" w:uiPriority="67" w:unhideWhenUsed="0"/>
+    <w:lsdException w:name="Medium Grid 2 Accent 1" w:semiHidden="0" w:uiPriority="68" w:unhideWhenUsed="0"/>
+    <w:lsdException w:name="Medium Grid 3 Accent 1" w:semiHidden="0" w:uiPriority="69" w:unhideWhenUsed="0"/>
+    <w:lsdException w:name="Dark List Accent 1" w:semiHidden="0" w:uiPriority="70" w:unhideWhenUsed="0"/>
+    <w:lsdException w:name="Colorful Shading Accent 1" w:semiHidden="0" w:uiPriority="71" w:unhideWhenUsed="0"/>
+    <w:lsdException w:name="Colorful List Accent 1" w:semiHidden="0" w:uiPriority="72" w:unhideWhenUsed="0"/>
+    <w:lsdException w:name="Colorful Grid Accent 1" w:semiHidden="0" w:uiPriority="73" w:unhideWhenUsed="0"/>
+    <w:lsdException w:name="Light Shading Accent 2" w:semiHidden="0" w:uiPriority="60" w:unhideWhenUsed="0"/>
+    <w:lsdException w:name="Light List Accent 2" w:semiHidden="0" w:uiPriority="61" w:unhideWhenUsed="0"/>
+    <w:lsdException w:name="Light Grid Accent 2" w:semiHidden="0" w:uiPriority="62" w:unhideWhenUsed="0"/>
+    <w:lsdException w:name="Medium Shading 1 Accent 2" w:semiHidden="0" w:uiPriority="63" w:unhideWhenUsed="0"/>
+    <w:lsdException w:name="Medium Shading 2 Accent 2" w:semiHidden="0" w:uiPriority="64" w:unhideWhenUsed="0"/>
+    <w:lsdException w:name="Medium List 1 Accent 2" w:semiHidden="0" w:uiPriority="65" w:unhideWhenUsed="0"/>
+    <w:lsdException w:name="Medium List 2 Accent 2" w:semiHidden="0" w:uiPriority="66" w:unhideWhenUsed="0"/>
+    <w:lsdException w:name="Medium Grid 1 Accent 2" w:semiHidden="0" w:uiPriority="67" w:unhideWhenUsed="0"/>
+    <w:lsdException w:name="Medium Grid 2 Accent 2" w:semiHidden="0" w:uiPriority="68" w:unhideWhenUsed="0"/>
+    <w:lsdException w:name="Medium Grid 3 Accent 2" w:semiHidden="0" w:uiPriority="69" w:unhideWhenUsed="0"/>
+    <w:lsdException w:name="Dark List Accent 2" w:semiHidden="0" w:uiPriority="70" w:unhideWhenUsed="0"/>
+    <w:lsdException w:name="Colorful Shading Accent 2" w:semiHidden="0" w:uiPriority="71" w:unhideWhenUsed="0"/>
+    <w:lsdException w:name="Colorful List Accent 2" w:semiHidden="0" w:uiPriority="72" w:unhideWhenUsed="0"/>
+    <w:lsdException w:name="Colorful Grid Accent 2" w:semiHidden="0" w:uiPriority="73" w:unhideWhenUsed="0"/>
+    <w:lsdException w:name="Light Shading Accent 3" w:semiHidden="0" w:uiPriority="60" w:unhideWhenUsed="0"/>
+    <w:lsdException w:name="Light List Accent 3" w:semiHidden="0" w:uiPriority="61" w:unhideWhenUsed="0"/>
+    <w:lsdException w:name="Light Grid Accent 3" w:semiHidden="0" w:uiPriority="62" w:unhideWhenUsed="0"/>
+    <w:lsdException w:name="Medium Shading 1 Accent 3" w:semiHidden="0" w:uiPriority="63" w:unhideWhenUsed="0"/>
+    <w:lsdException w:name="Medium Shading 2 Accent 3" w:semiHidden="0" w:uiPriority="64" w:unhideWhenUsed="0"/>
+    <w:lsdException w:name="Medium List 1 Accent 3" w:semiHidden="0" w:uiPriority="65" w:unhideWhenUsed="0"/>
+    <w:lsdException w:name="Medium List 2 Accent 3" w:semiHidden="0" w:uiPriority="66" w:unhideWhenUsed="0"/>
+    <w:lsdException w:name="Medium Grid 1 Accent 3" w:semiHidden="0" w:uiPriority="67" w:unhideWhenUsed="0"/>
+    <w:lsdException w:name="Medium Grid 2 Accent 3" w:semiHidden="0" w:uiPriority="68" w:unhideWhenUsed="0"/>
+    <w:lsdException w:name="Medium Grid 3 Accent 3" w:semiHidden="0" w:uiPriority="69" w:unhideWhenUsed="0"/>
+    <w:lsdException w:name="Dark List Accent 3" w:semiHidden="0" w:uiPriority="70" w:unhideWhenUsed="0"/>
+    <w:lsdException w:name="Colorful Shading Accent 3" w:semiHidden="0" w:uiPriority="71" w:unhideWhenUsed="0"/>
+    <w:lsdException w:name="Colorful List Accent 3" w:semiHidden="0" w:uiPriority="72" w:unhideWhenUsed="0"/>
+    <w:lsdException w:name="Colorful Grid Accent 3" w:semiHidden="0" w:uiPriority="73" w:unhideWhenUsed="0"/>
+    <w:lsdException w:name="Light Shading Accent 4" w:semiHidden="0" w:uiPriority="60" w:unhideWhenUsed="0"/>
+    <w:lsdException w:name="Light List Accent 4" w:semiHidden="0" w:uiPriority="61" w:unhideWhenUsed="0"/>
+    <w:lsdException w:name="Light Grid Accent 4" w:semiHidden="0" w:uiPriority="62" w:unhideWhenUsed="0"/>
+    <w:lsdException w:name="Medium Shading 1 Accent 4" w:semiHidden="0" w:uiPriority="63" w:unhideWhenUsed="0"/>
+    <w:lsdException w:name="Medium Shading 2 Accent 4" w:semiHidden="0" w:uiPriority="64" w:unhideWhenUsed="0"/>
+    <w:lsdException w:name="Medium List 1 Accent 4" w:semiHidden="0" w:uiPriority="65" w:unhideWhenUsed="0"/>
+    <w:lsdException w:name="Medium List 2 Accent 4" w:semiHidden="0" w:uiPriority="66" w:unhideWhenUsed="0"/>
+    <w:lsdException w:name="Medium Grid 1 Accent 4" w:semiHidden="0" w:uiPriority="67" w:unhideWhenUsed="0"/>
+    <w:lsdException w:name="Medium Grid 2 Accent 4" w:semiHidden="0" w:uiPriority="68" w:unhideWhenUsed="0"/>
+    <w:lsdException w:name="Medium Grid 3 Accent 4" w:semiHidden="0" w:uiPriority="69" w:unhideWhenUsed="0"/>
+    <w:lsdException w:name="Dark List Accent 4" w:semiHidden="0" w:uiPriority="70" w:unhideWhenUsed="0"/>
+    <w:lsdException w:name="Colorful Shading Accent 4" w:semiHidden="0" w:uiPriority="71" w:unhideWhenUsed="0"/>
+    <w:lsdException w:name="Colorful List Accent 4" w:semiHidden="0" w:uiPriority="72" w:unhideWhenUsed="0"/>
+    <w:lsdException w:name="Colorful Grid Accent 4" w:semiHidden="0" w:uiPriority="73" w:unhideWhenUsed="0"/>
+    <w:lsdException w:name="Light Shading Accent 5" w:semiHidden="0" w:uiPriority="60" w:unhideWhenUsed="0"/>
+    <w:lsdException w:name="Light List Accent 5" w:semiHidden="0" w:uiPriority="61" w:unhideWhenUsed="0"/>
+    <w:lsdException w:name="Light Grid Accent 5" w:semiHidden="0" w:uiPriority="62" w:unhideWhenUsed="0"/>
+    <w:lsdException w:name="Medium Shading 1 Accent 5" w:semiHidden="0" w:uiPriority="63" w:unhideWhenUsed="0"/>
+    <w:lsdException w:name="Medium Shading 2 Accent 5" w:semiHidden="0" w:uiPriority="64" w:unhideWhenUsed="0"/>
+    <w:lsdException w:name="Medium List 1 Accent 5" w:semiHidden="0" w:uiPriority="65" w:unhideWhenUsed="0"/>
+    <w:lsdException w:name="Medium List 2 Accent 5" w:semiHidden="0" w:uiPriority="66" w:unhideWhenUsed="0"/>
+    <w:lsdException w:name="Medium Grid 1 Accent 5" w:semiHidden="0" w:uiPriority="67" w:unhideWhenUsed="0"/>
+    <w:lsdException w:name="Medium Grid 2 Accent 5" w:semiHidden="0" w:uiPriority="68" w:unhideWhenUsed="0"/>
+    <w:lsdException w:name="Medium Grid 3 Accent 5" w:semiHidden="0" w:uiPriority="69" w:unhideWhenUsed="0"/>
+    <w:lsdException w:name="Dark List Accent 5" w:semiHidden="0" w:uiPriority="70" w:unhideWhenUsed="0"/>
+    <w:lsdException w:name="Colorful Shading Accent 5" w:semiHidden="0" w:uiPriority="71" w:unhideWhenUsed="0"/>
+    <w:lsdException w:name="Colorful List Accent 5" w:semiHidden="0" w:uiPriority="72" w:unhideWhenUsed="0"/>
+    <w:lsdException w:name="Colorful Grid Accent 5" w:semiHidden="0" w:uiPriority="73" w:unhideWhenUsed="0"/>
+    <w:lsdException w:name="Light Shading Accent 6" w:semiHidden="0" w:uiPriority="60" w:unhideWhenUsed="0"/>
+    <w:lsdException w:name="Light List Accent 6" w:semiHidden="0" w:uiPriority="61" w:unhideWhenUsed="0"/>
+    <w:lsdException w:name="Light Grid Accent 6" w:semiHidden="0" w:uiPriority="62" w:unhideWhenUsed="0"/>
+    <w:lsdException w:name="Medium Shading 1 Accent 6" w:semiHidden="0" w:uiPriority="63" w:unhideWhenUsed="0"/>
+    <w:lsdException w:name="Medium Shading 2 Accent 6" w:semiHidden="0" w:uiPriority="64" w:unhideWhenUsed="0"/>
+    <w:lsdException w:name="Medium List 1 Accent 6" w:semiHidden="0" w:uiPriority="65" w:unhideWhenUsed="0"/>
+    <w:lsdException w:name="Medium List 2 Accent 6" w:semiHidden="0" w:uiPriority="66" w:unhideWhenUsed="0"/>
+    <w:lsdException w:name="Medium Grid 1 Accent 6" w:semiHidden="0" w:uiPriority="67" w:unhideWhenUsed="0"/>
+    <w:lsdException w:name="Medium Grid 2 Accent 6" w:semiHidden="0" w:uiPriority="68" w:unhideWhenUsed="0"/>
+    <w:lsdException w:name="Medium Grid 3 Accent 6" w:semiHidden="0" w:uiPriority="69" w:unhideWhenUsed="0"/>
+    <w:lsdException w:name="Dark List Accent 6" w:semiHidden="0" w:uiPriority="70" w:unhideWhenUsed="0"/>
+    <w:lsdException w:name="Colorful Shading Accent 6" w:semiHidden="0" w:uiPriority="71" w:unhideWhenUsed="0"/>
+    <w:lsdException w:name="Colorful List Accent 6" w:semiHidden="0" w:uiPriority="72" w:unhideWhenUsed="0"/>
+    <w:lsdException w:name="Colorful Grid Accent 6" w:semiHidden="0" w:uiPriority="73" w:unhideWhenUsed="0"/>
+    <w:lsdException w:name="Subtle Emphasis" w:semiHidden="0" w:uiPriority="19" w:unhideWhenUsed="0" w:qFormat="1"/>
+    <w:lsdException w:name="Intense Emphasis" w:semiHidden="0" w:uiPriority="21" w:unhideWhenUsed="0" w:qFormat="1"/>
+    <w:lsdException w:name="Subtle Reference" w:semiHidden="0" w:uiPriority="31" w:unhideWhenUsed="0" w:qFormat="1"/>
+    <w:lsdException w:name="Intense Reference" w:semiHidden="0" w:uiPriority="32" w:unhideWhenUsed="0" w:qFormat="1"/>
+    <w:lsdException w:name="Book Title" w:semiHidden="0" w:uiPriority="33" w:unhideWhenUsed="0" w:qFormat="1"/>
+    <w:lsdException w:name="Bibliography" w:uiPriority="37"/>
+    <w:lsdException w:name="TOC Heading" w:uiPriority="39" w:qFormat="1"/>
   </w:latentStyles>
   <w:style w:type="paragraph" w:default="1" w:styleId="Normal">
     <w:name w:val="Normal"/>
@@ -2210,7 +2540,7 @@
   <a:extraClrSchemeLst/>
   <a:extLst>
     <a:ext uri="{05A4C25C-085E-4340-85A3-A5531E510DB2}">
-      <thm15:themeFamily xmlns:thm15="http://schemas.microsoft.com/office/thememl/2012/main" name="Office Theme" id="{62F939B6-93AF-4DB8-9C6B-D6C7DFDC589F}" vid="{4A3C46E8-61CC-4603-A589-7422A47A8E4A}"/>
+      <thm15:themeFamily xmlns:thm15="http://schemas.microsoft.com/office/thememl/2012/main" xmlns="" name="Office Theme" id="{62F939B6-93AF-4DB8-9C6B-D6C7DFDC589F}" vid="{4A3C46E8-61CC-4603-A589-7422A47A8E4A}"/>
     </a:ext>
   </a:extLst>
 </a:theme>

</xml_diff>

<commit_message>
Unit Updates: 8, 9, some of 10
Did not finish updating unit 10. Stopped on page 135 of previous
version.
</commit_message>
<xml_diff>
--- a/ListOfLabeledProblems.docx
+++ b/ListOfLabeledProblems.docx
@@ -613,6 +613,35 @@
         <w:spacing w:after="200" w:line="276" w:lineRule="auto"/>
         <w:rPr>
           <w:rFonts w:ascii="Calibri" w:hAnsi="Calibri" w:cs="Calibri"/>
+          <w:lang w:val="en"/>
+        </w:rPr>
+      </w:pPr>
+      <w:proofErr w:type="gramStart"/>
+      <w:r>
+        <w:rPr>
+          <w:rFonts w:ascii="Calibri" w:hAnsi="Calibri" w:cs="Calibri"/>
+          <w:lang w:val="en"/>
+        </w:rPr>
+        <w:t>first</w:t>
+      </w:r>
+      <w:proofErr w:type="gramEnd"/>
+      <w:r>
+        <w:rPr>
+          <w:rFonts w:ascii="Calibri" w:hAnsi="Calibri" w:cs="Calibri"/>
+          <w:lang w:val="en"/>
+        </w:rPr>
+        <w:t xml:space="preserve"> work problem – the first time we encounter using the projection/dot product to find work. </w:t>
+      </w:r>
+    </w:p>
+    <w:p>
+      <w:pPr>
+        <w:widowControl w:val="0"/>
+        <w:autoSpaceDE w:val="0"/>
+        <w:autoSpaceDN w:val="0"/>
+        <w:adjustRightInd w:val="0"/>
+        <w:spacing w:after="200" w:line="276" w:lineRule="auto"/>
+        <w:rPr>
+          <w:rFonts w:ascii="Calibri" w:hAnsi="Calibri" w:cs="Calibri"/>
           <w:b/>
           <w:lang w:val="en"/>
         </w:rPr>
@@ -791,6 +820,7 @@
           <w:rFonts w:ascii="Calibri" w:hAnsi="Calibri" w:cs="Calibri"/>
           <w:lang w:val="en"/>
         </w:rPr>
+        <w:lastRenderedPageBreak/>
         <w:t>prob:</w:t>
       </w:r>
       <w:proofErr w:type="gramEnd"/>
@@ -822,16 +852,7 @@
           <w:i/>
           <w:lang w:val="en"/>
         </w:rPr>
-        <w:t xml:space="preserve">Is there a </w:t>
-      </w:r>
-      <w:r>
-        <w:rPr>
-          <w:rFonts w:ascii="Calibri" w:hAnsi="Calibri" w:cs="Calibri"/>
-          <w:i/>
-          <w:lang w:val="en"/>
-        </w:rPr>
-        <w:lastRenderedPageBreak/>
-        <w:t>better, earlier one??</w:t>
+        <w:t>Is there a better, earlier one??</w:t>
       </w:r>
     </w:p>
     <w:p>
@@ -1683,28 +1704,50 @@
           <w:rFonts w:ascii="Calibri" w:hAnsi="Calibri" w:cs="Calibri"/>
           <w:lang w:val="en"/>
         </w:rPr>
-        <w:t xml:space="preserve"> lenght2 – arc length equation again in this chapter.</w:t>
-      </w:r>
-    </w:p>
-    <w:p>
-      <w:pPr>
-        <w:widowControl w:val="0"/>
-        <w:autoSpaceDE w:val="0"/>
-        <w:autoSpaceDN w:val="0"/>
-        <w:adjustRightInd w:val="0"/>
-        <w:spacing w:after="200" w:line="276" w:lineRule="auto"/>
-        <w:rPr>
-          <w:rFonts w:ascii="Calibri" w:hAnsi="Calibri" w:cs="Calibri"/>
-          <w:lang w:val="en"/>
-        </w:rPr>
-      </w:pPr>
-      <w:proofErr w:type="spellStart"/>
-      <w:proofErr w:type="gramStart"/>
-      <w:r>
-        <w:rPr>
-          <w:rFonts w:ascii="Calibri" w:hAnsi="Calibri" w:cs="Calibri"/>
-          <w:lang w:val="en"/>
-        </w:rPr>
+        <w:t xml:space="preserve"> leng</w:t>
+      </w:r>
+      <w:r>
+        <w:rPr>
+          <w:rFonts w:ascii="Calibri" w:hAnsi="Calibri" w:cs="Calibri"/>
+          <w:lang w:val="en"/>
+        </w:rPr>
+        <w:t>t</w:t>
+      </w:r>
+      <w:r>
+        <w:rPr>
+          <w:rFonts w:ascii="Calibri" w:hAnsi="Calibri" w:cs="Calibri"/>
+          <w:lang w:val="en"/>
+        </w:rPr>
+        <w:t>h</w:t>
+      </w:r>
+      <w:r>
+        <w:rPr>
+          <w:rFonts w:ascii="Calibri" w:hAnsi="Calibri" w:cs="Calibri"/>
+          <w:lang w:val="en"/>
+        </w:rPr>
+        <w:t>2 – arc length equation again in this chapter.</w:t>
+      </w:r>
+    </w:p>
+    <w:p>
+      <w:pPr>
+        <w:widowControl w:val="0"/>
+        <w:autoSpaceDE w:val="0"/>
+        <w:autoSpaceDN w:val="0"/>
+        <w:adjustRightInd w:val="0"/>
+        <w:spacing w:after="200" w:line="276" w:lineRule="auto"/>
+        <w:rPr>
+          <w:rFonts w:ascii="Calibri" w:hAnsi="Calibri" w:cs="Calibri"/>
+          <w:lang w:val="en"/>
+        </w:rPr>
+      </w:pPr>
+      <w:proofErr w:type="spellStart"/>
+      <w:proofErr w:type="gramStart"/>
+      <w:r>
+        <w:rPr>
+          <w:rFonts w:ascii="Calibri" w:hAnsi="Calibri" w:cs="Calibri"/>
+          <w:lang w:val="en"/>
+        </w:rPr>
+        <w:lastRenderedPageBreak/>
         <w:t>def:</w:t>
       </w:r>
       <w:proofErr w:type="gramEnd"/>
@@ -1742,7 +1785,6 @@
           <w:rFonts w:ascii="Calibri" w:hAnsi="Calibri" w:cs="Calibri"/>
           <w:lang w:val="en"/>
         </w:rPr>
-        <w:lastRenderedPageBreak/>
         <w:t>fundamental</w:t>
       </w:r>
       <w:proofErr w:type="gramEnd"/>
@@ -1843,21 +1885,311 @@
         </w:rPr>
       </w:pPr>
       <w:proofErr w:type="spellStart"/>
-      <w:r>
-        <w:rPr>
-          <w:rFonts w:ascii="Calibri" w:hAnsi="Calibri" w:cs="Calibri"/>
-          <w:lang w:val="en"/>
-        </w:rPr>
-        <w:t>def:curvature</w:t>
-      </w:r>
-      <w:proofErr w:type="spellEnd"/>
-      <w:r>
-        <w:rPr>
-          <w:rFonts w:ascii="Calibri" w:hAnsi="Calibri" w:cs="Calibri"/>
-          <w:lang w:val="en"/>
-        </w:rPr>
-        <w:t xml:space="preserve"> </w:t>
-      </w:r>
+      <w:proofErr w:type="gramStart"/>
+      <w:r>
+        <w:rPr>
+          <w:rFonts w:ascii="Calibri" w:hAnsi="Calibri" w:cs="Calibri"/>
+          <w:lang w:val="en"/>
+        </w:rPr>
+        <w:t>def:</w:t>
+      </w:r>
+      <w:proofErr w:type="gramEnd"/>
+      <w:r>
+        <w:rPr>
+          <w:rFonts w:ascii="Calibri" w:hAnsi="Calibri" w:cs="Calibri"/>
+          <w:lang w:val="en"/>
+        </w:rPr>
+        <w:t>curvature</w:t>
+      </w:r>
+      <w:proofErr w:type="spellEnd"/>
+    </w:p>
+    <w:p>
+      <w:pPr>
+        <w:widowControl w:val="0"/>
+        <w:autoSpaceDE w:val="0"/>
+        <w:autoSpaceDN w:val="0"/>
+        <w:adjustRightInd w:val="0"/>
+        <w:spacing w:after="200" w:line="276" w:lineRule="auto"/>
+        <w:rPr>
+          <w:rFonts w:ascii="Calibri" w:hAnsi="Calibri" w:cs="Calibri"/>
+          <w:lang w:val="en"/>
+        </w:rPr>
+      </w:pPr>
+      <w:r>
+        <w:rPr>
+          <w:rFonts w:ascii="Calibri" w:hAnsi="Calibri" w:cs="Calibri"/>
+          <w:b/>
+          <w:lang w:val="en"/>
+        </w:rPr>
+        <w:t>Chapter 8: Line Integrals</w:t>
+      </w:r>
+    </w:p>
+    <w:p>
+      <w:pPr>
+        <w:widowControl w:val="0"/>
+        <w:autoSpaceDE w:val="0"/>
+        <w:autoSpaceDN w:val="0"/>
+        <w:adjustRightInd w:val="0"/>
+        <w:spacing w:after="200" w:line="276" w:lineRule="auto"/>
+        <w:rPr>
+          <w:rFonts w:ascii="Calibri" w:hAnsi="Calibri" w:cs="Calibri"/>
+          <w:lang w:val="en"/>
+        </w:rPr>
+      </w:pPr>
+      <w:proofErr w:type="spellStart"/>
+      <w:proofErr w:type="gramStart"/>
+      <w:r>
+        <w:rPr>
+          <w:rFonts w:ascii="Calibri" w:hAnsi="Calibri" w:cs="Calibri"/>
+          <w:lang w:val="en"/>
+        </w:rPr>
+        <w:t>prob:</w:t>
+      </w:r>
+      <w:proofErr w:type="gramEnd"/>
+      <w:r>
+        <w:rPr>
+          <w:rFonts w:ascii="Calibri" w:hAnsi="Calibri" w:cs="Calibri"/>
+          <w:lang w:val="en"/>
+        </w:rPr>
+        <w:t>centroid</w:t>
+      </w:r>
+      <w:proofErr w:type="spellEnd"/>
+      <w:r>
+        <w:rPr>
+          <w:rFonts w:ascii="Calibri" w:hAnsi="Calibri" w:cs="Calibri"/>
+          <w:lang w:val="en"/>
+        </w:rPr>
+        <w:t xml:space="preserve"> of a curve – uses integrals to compute the centroid of a curve</w:t>
+      </w:r>
+    </w:p>
+    <w:p>
+      <w:pPr>
+        <w:widowControl w:val="0"/>
+        <w:autoSpaceDE w:val="0"/>
+        <w:autoSpaceDN w:val="0"/>
+        <w:adjustRightInd w:val="0"/>
+        <w:spacing w:after="200" w:line="276" w:lineRule="auto"/>
+        <w:rPr>
+          <w:rFonts w:ascii="Calibri" w:hAnsi="Calibri" w:cs="Calibri"/>
+          <w:lang w:val="en"/>
+        </w:rPr>
+      </w:pPr>
+      <w:proofErr w:type="spellStart"/>
+      <w:proofErr w:type="gramStart"/>
+      <w:r>
+        <w:rPr>
+          <w:rFonts w:ascii="Calibri" w:hAnsi="Calibri" w:cs="Calibri"/>
+          <w:lang w:val="en"/>
+        </w:rPr>
+        <w:t>prob:</w:t>
+      </w:r>
+      <w:proofErr w:type="gramEnd"/>
+      <w:r>
+        <w:rPr>
+          <w:rFonts w:ascii="Calibri" w:hAnsi="Calibri" w:cs="Calibri"/>
+          <w:lang w:val="en"/>
+        </w:rPr>
+        <w:t>semicircle</w:t>
+      </w:r>
+      <w:proofErr w:type="spellEnd"/>
+      <w:r>
+        <w:rPr>
+          <w:rFonts w:ascii="Calibri" w:hAnsi="Calibri" w:cs="Calibri"/>
+          <w:lang w:val="en"/>
+        </w:rPr>
+        <w:t xml:space="preserve"> centroid – uses integrals to compute the centroid of a semi-circle</w:t>
+      </w:r>
+    </w:p>
+    <w:p>
+      <w:pPr>
+        <w:widowControl w:val="0"/>
+        <w:autoSpaceDE w:val="0"/>
+        <w:autoSpaceDN w:val="0"/>
+        <w:adjustRightInd w:val="0"/>
+        <w:spacing w:after="200" w:line="276" w:lineRule="auto"/>
+        <w:rPr>
+          <w:rFonts w:ascii="Calibri" w:hAnsi="Calibri" w:cs="Calibri"/>
+          <w:lang w:val="en"/>
+        </w:rPr>
+      </w:pPr>
+      <w:proofErr w:type="gramStart"/>
+      <w:r>
+        <w:rPr>
+          <w:rFonts w:ascii="Calibri" w:hAnsi="Calibri" w:cs="Calibri"/>
+          <w:lang w:val="en"/>
+        </w:rPr>
+        <w:t>center</w:t>
+      </w:r>
+      <w:proofErr w:type="gramEnd"/>
+      <w:r>
+        <w:rPr>
+          <w:rFonts w:ascii="Calibri" w:hAnsi="Calibri" w:cs="Calibri"/>
+          <w:lang w:val="en"/>
+        </w:rPr>
+        <w:t xml:space="preserve"> of mass with two points</w:t>
+      </w:r>
+    </w:p>
+    <w:p>
+      <w:pPr>
+        <w:widowControl w:val="0"/>
+        <w:autoSpaceDE w:val="0"/>
+        <w:autoSpaceDN w:val="0"/>
+        <w:adjustRightInd w:val="0"/>
+        <w:spacing w:after="200" w:line="276" w:lineRule="auto"/>
+        <w:rPr>
+          <w:rFonts w:ascii="Calibri" w:hAnsi="Calibri" w:cs="Calibri"/>
+          <w:lang w:val="en"/>
+        </w:rPr>
+      </w:pPr>
+      <w:proofErr w:type="gramStart"/>
+      <w:r>
+        <w:rPr>
+          <w:rFonts w:ascii="Calibri" w:hAnsi="Calibri" w:cs="Calibri"/>
+          <w:lang w:val="en"/>
+        </w:rPr>
+        <w:t>center</w:t>
+      </w:r>
+      <w:proofErr w:type="gramEnd"/>
+      <w:r>
+        <w:rPr>
+          <w:rFonts w:ascii="Calibri" w:hAnsi="Calibri" w:cs="Calibri"/>
+          <w:lang w:val="en"/>
+        </w:rPr>
+        <w:t xml:space="preserve"> of mass of a curve</w:t>
+      </w:r>
+    </w:p>
+    <w:p>
+      <w:pPr>
+        <w:widowControl w:val="0"/>
+        <w:autoSpaceDE w:val="0"/>
+        <w:autoSpaceDN w:val="0"/>
+        <w:adjustRightInd w:val="0"/>
+        <w:spacing w:after="200" w:line="276" w:lineRule="auto"/>
+        <w:rPr>
+          <w:rFonts w:ascii="Calibri" w:hAnsi="Calibri" w:cs="Calibri"/>
+          <w:b/>
+          <w:lang w:val="en"/>
+        </w:rPr>
+      </w:pPr>
+      <w:r>
+        <w:rPr>
+          <w:rFonts w:ascii="Calibri" w:hAnsi="Calibri" w:cs="Calibri"/>
+          <w:b/>
+          <w:lang w:val="en"/>
+        </w:rPr>
+        <w:t>Chapter 9: Optimization</w:t>
+      </w:r>
+    </w:p>
+    <w:p>
+      <w:pPr>
+        <w:widowControl w:val="0"/>
+        <w:autoSpaceDE w:val="0"/>
+        <w:autoSpaceDN w:val="0"/>
+        <w:adjustRightInd w:val="0"/>
+        <w:spacing w:after="200" w:line="276" w:lineRule="auto"/>
+        <w:rPr>
+          <w:rFonts w:ascii="Calibri" w:hAnsi="Calibri" w:cs="Calibri"/>
+          <w:lang w:val="en"/>
+        </w:rPr>
+      </w:pPr>
+      <w:proofErr w:type="spellStart"/>
+      <w:proofErr w:type="gramStart"/>
+      <w:r>
+        <w:rPr>
+          <w:rFonts w:ascii="Calibri" w:hAnsi="Calibri" w:cs="Calibri"/>
+          <w:lang w:val="en"/>
+        </w:rPr>
+        <w:t>prob:</w:t>
+      </w:r>
+      <w:proofErr w:type="gramEnd"/>
+      <w:r>
+        <w:rPr>
+          <w:rFonts w:ascii="Calibri" w:hAnsi="Calibri" w:cs="Calibri"/>
+          <w:lang w:val="en"/>
+        </w:rPr>
+        <w:t>gradient</w:t>
+      </w:r>
+      <w:proofErr w:type="spellEnd"/>
+      <w:r>
+        <w:rPr>
+          <w:rFonts w:ascii="Calibri" w:hAnsi="Calibri" w:cs="Calibri"/>
+          <w:lang w:val="en"/>
+        </w:rPr>
+        <w:t xml:space="preserve"> to tangent practice</w:t>
+      </w:r>
+    </w:p>
+    <w:p>
+      <w:pPr>
+        <w:widowControl w:val="0"/>
+        <w:autoSpaceDE w:val="0"/>
+        <w:autoSpaceDN w:val="0"/>
+        <w:adjustRightInd w:val="0"/>
+        <w:spacing w:after="200" w:line="276" w:lineRule="auto"/>
+        <w:rPr>
+          <w:rFonts w:ascii="Calibri" w:hAnsi="Calibri" w:cs="Calibri"/>
+          <w:b/>
+          <w:lang w:val="en"/>
+        </w:rPr>
+      </w:pPr>
+      <w:r>
+        <w:rPr>
+          <w:rFonts w:ascii="Calibri" w:hAnsi="Calibri" w:cs="Calibri"/>
+          <w:b/>
+          <w:lang w:val="en"/>
+        </w:rPr>
+        <w:t>Chapter 10: Double Integrals</w:t>
+      </w:r>
+    </w:p>
+    <w:p>
+      <w:pPr>
+        <w:widowControl w:val="0"/>
+        <w:autoSpaceDE w:val="0"/>
+        <w:autoSpaceDN w:val="0"/>
+        <w:adjustRightInd w:val="0"/>
+        <w:spacing w:after="200" w:line="276" w:lineRule="auto"/>
+        <w:rPr>
+          <w:rFonts w:ascii="Calibri" w:hAnsi="Calibri" w:cs="Calibri"/>
+          <w:lang w:val="en"/>
+        </w:rPr>
+      </w:pPr>
+      <w:proofErr w:type="spellStart"/>
+      <w:proofErr w:type="gramStart"/>
+      <w:r>
+        <w:rPr>
+          <w:rFonts w:ascii="Calibri" w:hAnsi="Calibri" w:cs="Calibri"/>
+          <w:lang w:val="en"/>
+        </w:rPr>
+        <w:t>prob:</w:t>
+      </w:r>
+      <w:proofErr w:type="gramEnd"/>
+      <w:r>
+        <w:rPr>
+          <w:rFonts w:ascii="Calibri" w:hAnsi="Calibri" w:cs="Calibri"/>
+          <w:lang w:val="en"/>
+        </w:rPr>
+        <w:t>double-int</w:t>
+      </w:r>
+      <w:proofErr w:type="spellEnd"/>
+      <w:r>
+        <w:rPr>
+          <w:rFonts w:ascii="Calibri" w:hAnsi="Calibri" w:cs="Calibri"/>
+          <w:lang w:val="en"/>
+        </w:rPr>
+        <w:t xml:space="preserve"> half parabolic – first actual double integral problem. Referenced again in Unit 11</w:t>
+      </w:r>
+    </w:p>
+    <w:p>
+      <w:pPr>
+        <w:widowControl w:val="0"/>
+        <w:autoSpaceDE w:val="0"/>
+        <w:autoSpaceDN w:val="0"/>
+        <w:adjustRightInd w:val="0"/>
+        <w:spacing w:after="200" w:line="276" w:lineRule="auto"/>
+        <w:rPr>
+          <w:rFonts w:ascii="Calibri" w:hAnsi="Calibri" w:cs="Calibri"/>
+          <w:lang w:val="en"/>
+        </w:rPr>
+      </w:pPr>
       <w:bookmarkStart w:id="0" w:name="_GoBack"/>
       <w:bookmarkEnd w:id="0"/>
     </w:p>

</xml_diff>